<commit_message>
Diagrama de robustes primer caso de uso
</commit_message>
<xml_diff>
--- a/Entregables/Entregable 2/Entregable 2.docx
+++ b/Entregables/Entregable 2/Entregable 2.docx
@@ -1,6 +1,6 @@
 
 <file path=word/document.xml><?xml version="1.0" encoding="utf-8"?>
-<w:document xmlns:wpc="http://schemas.microsoft.com/office/word/2010/wordprocessingCanvas" xmlns:cx="http://schemas.microsoft.com/office/drawing/2014/chartex" xmlns:cx1="http://schemas.microsoft.com/office/drawing/2015/9/8/chartex" xmlns:cx2="http://schemas.microsoft.com/office/drawing/2015/10/21/chartex" xmlns:cx3="http://schemas.microsoft.com/office/drawing/2016/5/9/chartex" xmlns:cx4="http://schemas.microsoft.com/office/drawing/2016/5/10/chartex" xmlns:cx5="http://schemas.microsoft.com/office/drawing/2016/5/11/chartex" xmlns:cx6="http://schemas.microsoft.com/office/drawing/2016/5/12/chartex" xmlns:cx7="http://schemas.microsoft.com/office/drawing/2016/5/13/chartex" xmlns:cx8="http://schemas.microsoft.com/office/drawing/2016/5/14/chartex" xmlns:mc="http://schemas.openxmlformats.org/markup-compatibility/2006" xmlns:aink="http://schemas.microsoft.com/office/drawing/2016/ink" xmlns:am3d="http://schemas.microsoft.com/office/drawing/2017/model3d" xmlns:o="urn:schemas-microsoft-com:office:office" xmlns:r="http://schemas.openxmlformats.org/officeDocument/2006/relationships" xmlns:m="http://schemas.openxmlformats.org/officeDocument/2006/math" xmlns:v="urn:schemas-microsoft-com:vml" xmlns:wp14="http://schemas.microsoft.com/office/word/2010/wordprocessingDrawing" xmlns:wp="http://schemas.openxmlformats.org/drawingml/2006/wordprocessingDrawing" xmlns:w10="urn:schemas-microsoft-com:office:word" xmlns:w="http://schemas.openxmlformats.org/wordprocessingml/2006/main" xmlns:w14="http://schemas.microsoft.com/office/word/2010/wordml" xmlns:w15="http://schemas.microsoft.com/office/word/2012/wordml" xmlns:w16cid="http://schemas.microsoft.com/office/word/2016/wordml/cid" xmlns:w16se="http://schemas.microsoft.com/office/word/2015/wordml/symex" xmlns:wpg="http://schemas.microsoft.com/office/word/2010/wordprocessingGroup" xmlns:wpi="http://schemas.microsoft.com/office/word/2010/wordprocessingInk" xmlns:wne="http://schemas.microsoft.com/office/word/2006/wordml" xmlns:wps="http://schemas.microsoft.com/office/word/2010/wordprocessingShape" mc:Ignorable="w14 w15 w16se w16cid wp14">
+<w:document xmlns:wpc="http://schemas.microsoft.com/office/word/2010/wordprocessingCanvas" xmlns:cx="http://schemas.microsoft.com/office/drawing/2014/chartex" xmlns:mc="http://schemas.openxmlformats.org/markup-compatibility/2006" xmlns:o="urn:schemas-microsoft-com:office:office" xmlns:r="http://schemas.openxmlformats.org/officeDocument/2006/relationships" xmlns:m="http://schemas.openxmlformats.org/officeDocument/2006/math" xmlns:v="urn:schemas-microsoft-com:vml" xmlns:wp14="http://schemas.microsoft.com/office/word/2010/wordprocessingDrawing" xmlns:wp="http://schemas.openxmlformats.org/drawingml/2006/wordprocessingDrawing" xmlns:w10="urn:schemas-microsoft-com:office:word" xmlns:w="http://schemas.openxmlformats.org/wordprocessingml/2006/main" xmlns:w14="http://schemas.microsoft.com/office/word/2010/wordml" xmlns:w15="http://schemas.microsoft.com/office/word/2012/wordml" xmlns:w16se="http://schemas.microsoft.com/office/word/2015/wordml/symex" xmlns:wpg="http://schemas.microsoft.com/office/word/2010/wordprocessingGroup" xmlns:wpi="http://schemas.microsoft.com/office/word/2010/wordprocessingInk" xmlns:wne="http://schemas.microsoft.com/office/word/2006/wordml" xmlns:wps="http://schemas.microsoft.com/office/word/2010/wordprocessingShape" mc:Ignorable="w14 w15 w16se wp14">
   <w:background w:color="FFFFFF"/>
   <w:body>
     <w:p>
@@ -40,6 +40,7 @@
             <w:r>
               <w:rPr>
                 <w:noProof/>
+                <w:lang w:eastAsia="ja-JP"/>
               </w:rPr>
               <w:drawing>
                 <wp:inline distT="0" distB="0" distL="114300" distR="114300">
@@ -195,6 +196,7 @@
             <w:r>
               <w:rPr>
                 <w:noProof/>
+                <w:lang w:eastAsia="ja-JP"/>
               </w:rPr>
               <w:drawing>
                 <wp:inline distT="0" distB="0" distL="114300" distR="114300">
@@ -811,586 +813,208 @@
           <w:sz w:val="22"/>
           <w:szCs w:val="22"/>
         </w:rPr>
-        <w:t>La Universidad Nacional de Colombia sede Medellín desea sistemati</w:t>
+        <w:t xml:space="preserve">La Universidad Nacional de Colombia sede Medellín desea sistematizar y registrar las convocatorias para monitores, auxiliares y demás contrataciones que se llevan a cabo dentro del campus. Para ello, requiere una plataforma donde haya 2 tipos de usuarios: Contratante y Estudiante. Un contratante puede tener dos roles: profesor o administrativo. Este a su vez debe tener asociado un departamento. Un usuario debe contar con la siguiente información: identificación, nombre </w:t>
       </w:r>
       <w:r>
         <w:rPr>
           <w:sz w:val="22"/>
           <w:szCs w:val="22"/>
         </w:rPr>
-        <w:t xml:space="preserve">zar y registrar las convocatorias para monitores, auxiliares y demás contrataciones que se llevan a cabo dentro del campus. Para ello, requiere una plataforma donde haya </w:t>
+        <w:t xml:space="preserve">completo, </w:t>
       </w:r>
       <w:r>
         <w:rPr>
           <w:sz w:val="22"/>
           <w:szCs w:val="22"/>
         </w:rPr>
-        <w:t>2</w:t>
+        <w:t>correo institucional, tipo de vinculación con la universidad (profesor, estudiante o administrativo), fecha de nacimiento, celular y contraseña. Si es estudiante debe tener facultad a la que pertenece, carrera en la que se encuentra inscrito, disponibilidad horaria, porcentaje de avance, promedio académico y promedio aritmético ponderado acumulado (PAPA</w:t>
       </w:r>
       <w:r>
         <w:rPr>
           <w:sz w:val="22"/>
           <w:szCs w:val="22"/>
         </w:rPr>
-        <w:t xml:space="preserve"> tipos de usuarios: Contratante y Estudiante. Un contratante </w:t>
+        <w:t>), si</w:t>
       </w:r>
       <w:r>
         <w:rPr>
           <w:sz w:val="22"/>
           <w:szCs w:val="22"/>
         </w:rPr>
-        <w:t>puede tener dos roles:</w:t>
-      </w:r>
-      <w:r>
+        <w:t xml:space="preserve"> es administrativo debe tener también cargo y si es profesor debe contar con la información de la facultad a la que pertenece.</w:t>
+      </w:r>
+    </w:p>
+    <w:p>
+      <w:pPr>
+        <w:jc w:val="both"/>
         <w:rPr>
           <w:sz w:val="22"/>
           <w:szCs w:val="22"/>
         </w:rPr>
-        <w:t xml:space="preserve"> p</w:t>
-      </w:r>
+      </w:pPr>
       <w:r>
         <w:rPr>
           <w:sz w:val="22"/>
           <w:szCs w:val="22"/>
         </w:rPr>
-        <w:t>rofesor o administrativo</w:t>
-      </w:r>
-      <w:r>
+        <w:t>Un usuario solo se puede registrar una vez en el sistema. Para su registro debe ingresar su correo institucional, nombre completo, identificación, su tipo de vinculación con la universidad (estudiante, profesor, administrativo), fecha de nacimiento y contraseña.</w:t>
+      </w:r>
+    </w:p>
+    <w:p>
+      <w:pPr>
+        <w:jc w:val="both"/>
         <w:rPr>
           <w:sz w:val="22"/>
           <w:szCs w:val="22"/>
         </w:rPr>
-        <w:t>.</w:t>
-      </w:r>
+      </w:pPr>
       <w:r>
         <w:rPr>
           <w:sz w:val="22"/>
           <w:szCs w:val="22"/>
         </w:rPr>
-        <w:t xml:space="preserve"> </w:t>
-      </w:r>
-      <w:r>
+        <w:t xml:space="preserve">Para entrar a LinkedUN, un usuario debe iniciar sesión con su correo institucional y contraseña. Una vez dentro del sistema puede: si es un contratante, publicar una convocatoria. Si es administrativo, validar una convocatoria. Si es Estudiante, buscar convocatorias que le interesen y aplicar a las convocatorias existentes (siempre y cuando no esté actualmente contratado en otra convocatoria). </w:t>
+      </w:r>
+    </w:p>
+    <w:p>
+      <w:pPr>
+        <w:jc w:val="both"/>
         <w:rPr>
           <w:sz w:val="22"/>
           <w:szCs w:val="22"/>
         </w:rPr>
-        <w:t>E</w:t>
-      </w:r>
+      </w:pPr>
       <w:r>
         <w:rPr>
           <w:sz w:val="22"/>
           <w:szCs w:val="22"/>
         </w:rPr>
-        <w:t>ste a s</w:t>
-      </w:r>
-      <w:r>
+        <w:t>Una convocatoria debe tener la siguiente información: Departamento, nombre del proyecto o actividad, carreras relacionadas, plazas disponibles, intensidad horaria, tiempo de vinculación, remuneración, porcentaje de avance mínimo del estudiante, actividades a desarrollar, lugar, horario.</w:t>
+      </w:r>
+    </w:p>
+    <w:p>
+      <w:pPr>
+        <w:jc w:val="both"/>
         <w:rPr>
           <w:sz w:val="22"/>
           <w:szCs w:val="22"/>
         </w:rPr>
-        <w:t>u vez</w:t>
-      </w:r>
+      </w:pPr>
       <w:r>
         <w:rPr>
           <w:sz w:val="22"/>
           <w:szCs w:val="22"/>
         </w:rPr>
-        <w:t xml:space="preserve"> debe tener asoc</w:t>
+        <w:t xml:space="preserve">Un estudiante para postularse a la primera convocatoria del semestre en curso, el sistema le solicitará una actualización en su </w:t>
       </w:r>
       <w:r>
         <w:rPr>
           <w:sz w:val="22"/>
           <w:szCs w:val="22"/>
         </w:rPr>
-        <w:t>iado un departamento</w:t>
+        <w:t>perfil (</w:t>
       </w:r>
       <w:r>
         <w:rPr>
           <w:sz w:val="22"/>
           <w:szCs w:val="22"/>
         </w:rPr>
-        <w:t xml:space="preserve">. Un usuario debe contar con la siguiente información: identificación, </w:t>
+        <w:t xml:space="preserve">Nótese que un usuario podrá actualizar su información cuando </w:t>
       </w:r>
       <w:r>
         <w:rPr>
           <w:sz w:val="22"/>
           <w:szCs w:val="22"/>
         </w:rPr>
-        <w:t>n</w:t>
+        <w:t>él</w:t>
       </w:r>
       <w:r>
         <w:rPr>
           <w:sz w:val="22"/>
           <w:szCs w:val="22"/>
         </w:rPr>
-        <w:t xml:space="preserve">ombre </w:t>
-      </w:r>
-      <w:r>
+        <w:t xml:space="preserve"> quiera, pero para un estudiante esta será obligatoria en ese momento) en la siguiente información: disponibilidad horaria, porcentaje de avance, promedio académico y promedio aritmético ponderado acumulado (PAPA).</w:t>
+      </w:r>
+    </w:p>
+    <w:p>
+      <w:pPr>
+        <w:jc w:val="both"/>
         <w:rPr>
           <w:sz w:val="22"/>
           <w:szCs w:val="22"/>
         </w:rPr>
-        <w:t>completo (</w:t>
-      </w:r>
+      </w:pPr>
       <w:r>
         <w:rPr>
           <w:sz w:val="22"/>
           <w:szCs w:val="22"/>
         </w:rPr>
-        <w:t>primer</w:t>
-      </w:r>
-      <w:r>
+        <w:t>Un usuario administrativo puede validar convocatorias publicadas por contratistas, cuando se valide una de estas, se le notificará vía correo al contratista la decisión que se tomó. También puede aceptar a uno o varios Estudiantes postulados en una convocatoria validada por él.</w:t>
+      </w:r>
+    </w:p>
+    <w:p>
+      <w:pPr>
+        <w:jc w:val="both"/>
         <w:rPr>
           <w:sz w:val="22"/>
           <w:szCs w:val="22"/>
         </w:rPr>
-        <w:t xml:space="preserve"> </w:t>
-      </w:r>
+      </w:pPr>
       <w:r>
         <w:rPr>
           <w:sz w:val="22"/>
           <w:szCs w:val="22"/>
         </w:rPr>
-        <w:t>y</w:t>
-      </w:r>
-      <w:r>
+        <w:t xml:space="preserve">Luego del proceso de validación realizado por el ente administrativo, este le notificará vía correo electrónico al Estudiante si fue o no seleccionado para el puesto y las razones de la decisión. </w:t>
+      </w:r>
+    </w:p>
+    <w:p>
+      <w:pPr>
+        <w:spacing w:line="360" w:lineRule="auto"/>
+        <w:jc w:val="both"/>
         <w:rPr>
           <w:sz w:val="22"/>
           <w:szCs w:val="22"/>
         </w:rPr>
-        <w:t xml:space="preserve"> </w:t>
-      </w:r>
+      </w:pPr>
       <w:r>
         <w:rPr>
           <w:sz w:val="22"/>
           <w:szCs w:val="22"/>
         </w:rPr>
-        <w:t>segundo nombre, primer y segundo apellido</w:t>
-      </w:r>
-      <w:r>
+        <w:lastRenderedPageBreak/>
+        <w:t>El usuario administrativo deberá dejar algunos Estudiantes como pendientes por si el estudiante seleccionado no acepta la convocatoria.</w:t>
+      </w:r>
+    </w:p>
+    <w:p>
+      <w:pPr>
+        <w:spacing w:line="360" w:lineRule="auto"/>
+        <w:jc w:val="both"/>
         <w:rPr>
           <w:sz w:val="22"/>
           <w:szCs w:val="22"/>
         </w:rPr>
-        <w:t>), correo institucional, tipo de vinculación con la universidad (profesor, estudiante o administrativo), fecha de nacimiento, celular y contraseña. Si es estudiante debe tener facultad a la que pertenece, carrera en la que se encuentra inscrito, disponibil</w:t>
-      </w:r>
+      </w:pPr>
       <w:r>
         <w:rPr>
           <w:sz w:val="22"/>
           <w:szCs w:val="22"/>
         </w:rPr>
-        <w:t>idad horaria, porcentaje de avance, promedio académico y promedio aritmético ponderado acumulado (PAPA</w:t>
+        <w:t xml:space="preserve">Al estudiante recibir la notificación de que fue aceptado en una </w:t>
       </w:r>
       <w:r>
         <w:rPr>
           <w:sz w:val="22"/>
           <w:szCs w:val="22"/>
         </w:rPr>
-        <w:t>), si</w:t>
+        <w:t>convocatoria, podrá</w:t>
       </w:r>
       <w:r>
         <w:rPr>
           <w:sz w:val="22"/>
           <w:szCs w:val="22"/>
         </w:rPr>
-        <w:t xml:space="preserve"> es administrativo debe tener también cargo y si es profesor debe </w:t>
-      </w:r>
-      <w:r>
-        <w:rPr>
-          <w:sz w:val="22"/>
-          <w:szCs w:val="22"/>
-        </w:rPr>
-        <w:t>contar con la información de la facultad a la que pertenece.</w:t>
-      </w:r>
-    </w:p>
-    <w:p>
-      <w:pPr>
-        <w:jc w:val="both"/>
-        <w:rPr>
-          <w:sz w:val="22"/>
-          <w:szCs w:val="22"/>
-        </w:rPr>
-      </w:pPr>
-      <w:r>
-        <w:rPr>
-          <w:sz w:val="22"/>
-          <w:szCs w:val="22"/>
-        </w:rPr>
-        <w:t>Un usuario solo se pu</w:t>
-      </w:r>
-      <w:r>
-        <w:rPr>
-          <w:sz w:val="22"/>
-          <w:szCs w:val="22"/>
-        </w:rPr>
-        <w:t>ede registrar una vez en el sistema. Para su registro debe ingresar su correo institucional, nombre completo, identificaci</w:t>
-      </w:r>
-      <w:r>
-        <w:rPr>
-          <w:sz w:val="22"/>
-          <w:szCs w:val="22"/>
-        </w:rPr>
-        <w:t xml:space="preserve">ón, </w:t>
-      </w:r>
-      <w:r>
-        <w:rPr>
-          <w:sz w:val="22"/>
-          <w:szCs w:val="22"/>
-        </w:rPr>
-        <w:t>su tipo de vinculación con la universidad (</w:t>
-      </w:r>
-      <w:r>
-        <w:rPr>
-          <w:sz w:val="22"/>
-          <w:szCs w:val="22"/>
-        </w:rPr>
-        <w:t>estudiante, profesor, administrativo)</w:t>
-      </w:r>
-      <w:r>
-        <w:rPr>
-          <w:sz w:val="22"/>
-          <w:szCs w:val="22"/>
-        </w:rPr>
-        <w:t>,</w:t>
-      </w:r>
-      <w:r>
-        <w:rPr>
-          <w:sz w:val="22"/>
-          <w:szCs w:val="22"/>
-        </w:rPr>
-        <w:t xml:space="preserve"> </w:t>
-      </w:r>
-      <w:r>
-        <w:rPr>
-          <w:sz w:val="22"/>
-          <w:szCs w:val="22"/>
-        </w:rPr>
-        <w:t>fecha de nacimiento y contraseña.</w:t>
-      </w:r>
-    </w:p>
-    <w:p>
-      <w:pPr>
-        <w:jc w:val="both"/>
-        <w:rPr>
-          <w:sz w:val="22"/>
-          <w:szCs w:val="22"/>
-        </w:rPr>
-      </w:pPr>
-      <w:r>
-        <w:rPr>
-          <w:sz w:val="22"/>
-          <w:szCs w:val="22"/>
-        </w:rPr>
-        <w:t xml:space="preserve">Para entrar a </w:t>
-      </w:r>
-      <w:r>
-        <w:rPr>
-          <w:sz w:val="22"/>
-          <w:szCs w:val="22"/>
-        </w:rPr>
-        <w:t>LinkedUN, un usuario debe iniciar sesión con su correo institucional y contraseña. Una vez dentro del sistema puede: si es un contratante, publicar una convocatoria. Si es administrativo, validar una convocatoria. Si es Estudiante, buscar convocatorias que</w:t>
-      </w:r>
-      <w:r>
-        <w:rPr>
-          <w:sz w:val="22"/>
-          <w:szCs w:val="22"/>
-        </w:rPr>
-        <w:t xml:space="preserve"> le interesen y </w:t>
-      </w:r>
-      <w:r>
-        <w:rPr>
-          <w:sz w:val="22"/>
-          <w:szCs w:val="22"/>
-        </w:rPr>
-        <w:t>aplicar</w:t>
-      </w:r>
-      <w:r>
-        <w:rPr>
-          <w:sz w:val="22"/>
-          <w:szCs w:val="22"/>
-        </w:rPr>
-        <w:t xml:space="preserve"> a las convocatorias existentes (siempre y cuando no esté actualmente contratado en otra convocatoria). </w:t>
-      </w:r>
-    </w:p>
-    <w:p>
-      <w:pPr>
-        <w:jc w:val="both"/>
-        <w:rPr>
-          <w:sz w:val="22"/>
-          <w:szCs w:val="22"/>
-        </w:rPr>
-      </w:pPr>
-      <w:r>
-        <w:rPr>
-          <w:sz w:val="22"/>
-          <w:szCs w:val="22"/>
-        </w:rPr>
-        <w:t>Una convocatoria debe tener la siguiente información: Departamento, nombre del proyecto o actividad, carreras relacionadas, plaz</w:t>
-      </w:r>
-      <w:r>
-        <w:rPr>
-          <w:sz w:val="22"/>
-          <w:szCs w:val="22"/>
-        </w:rPr>
-        <w:t>as disponibles, intensidad horaria, tiempo de vinculación, remuneración, porcentaje de avance mínimo del estudiante, actividades a desarrollar, lugar, horario.</w:t>
-      </w:r>
-    </w:p>
-    <w:p>
-      <w:pPr>
-        <w:jc w:val="both"/>
-        <w:rPr>
-          <w:sz w:val="22"/>
-          <w:szCs w:val="22"/>
-        </w:rPr>
-      </w:pPr>
-      <w:r>
-        <w:rPr>
-          <w:sz w:val="22"/>
-          <w:szCs w:val="22"/>
-        </w:rPr>
-        <w:t xml:space="preserve">Un estudiante para </w:t>
-      </w:r>
-      <w:r>
-        <w:rPr>
-          <w:sz w:val="22"/>
-          <w:szCs w:val="22"/>
-        </w:rPr>
-        <w:t>postularse</w:t>
-      </w:r>
-      <w:r>
-        <w:rPr>
-          <w:sz w:val="22"/>
-          <w:szCs w:val="22"/>
-        </w:rPr>
-        <w:t xml:space="preserve"> a la primera convocatoria del semestre en curso, el sistema le </w:t>
-      </w:r>
-      <w:r>
-        <w:rPr>
-          <w:sz w:val="22"/>
-          <w:szCs w:val="22"/>
-        </w:rPr>
-        <w:t>sol</w:t>
-      </w:r>
-      <w:r>
-        <w:rPr>
-          <w:sz w:val="22"/>
-          <w:szCs w:val="22"/>
-        </w:rPr>
-        <w:t>icitará</w:t>
-      </w:r>
-      <w:r>
-        <w:rPr>
-          <w:sz w:val="22"/>
-          <w:szCs w:val="22"/>
-        </w:rPr>
-        <w:t xml:space="preserve"> una actualización en su </w:t>
-      </w:r>
-      <w:r>
-        <w:rPr>
-          <w:sz w:val="22"/>
-          <w:szCs w:val="22"/>
-        </w:rPr>
-        <w:t>perfil (</w:t>
-      </w:r>
-      <w:r>
-        <w:rPr>
-          <w:sz w:val="22"/>
-          <w:szCs w:val="22"/>
-        </w:rPr>
-        <w:t>Nótese</w:t>
-      </w:r>
-      <w:r>
-        <w:rPr>
-          <w:sz w:val="22"/>
-          <w:szCs w:val="22"/>
-        </w:rPr>
-        <w:t xml:space="preserve"> que un usuario </w:t>
-      </w:r>
-      <w:r>
-        <w:rPr>
-          <w:sz w:val="22"/>
-          <w:szCs w:val="22"/>
-        </w:rPr>
-        <w:t>podrá</w:t>
-      </w:r>
-      <w:r>
-        <w:rPr>
-          <w:sz w:val="22"/>
-          <w:szCs w:val="22"/>
-        </w:rPr>
-        <w:t xml:space="preserve"> actualizar su </w:t>
-      </w:r>
-      <w:r>
-        <w:rPr>
-          <w:sz w:val="22"/>
-          <w:szCs w:val="22"/>
-        </w:rPr>
-        <w:t>información</w:t>
-      </w:r>
-      <w:r>
-        <w:rPr>
-          <w:sz w:val="22"/>
-          <w:szCs w:val="22"/>
-        </w:rPr>
-        <w:t xml:space="preserve"> cuando </w:t>
-      </w:r>
-      <w:r>
-        <w:rPr>
-          <w:sz w:val="22"/>
-          <w:szCs w:val="22"/>
-        </w:rPr>
-        <w:t>él</w:t>
-      </w:r>
-      <w:r>
-        <w:rPr>
-          <w:sz w:val="22"/>
-          <w:szCs w:val="22"/>
-        </w:rPr>
-        <w:t xml:space="preserve"> quiera, pero para un estudiante esta </w:t>
-      </w:r>
-      <w:r>
-        <w:rPr>
-          <w:sz w:val="22"/>
-          <w:szCs w:val="22"/>
-        </w:rPr>
-        <w:t>será</w:t>
-      </w:r>
-      <w:r>
-        <w:rPr>
-          <w:sz w:val="22"/>
-          <w:szCs w:val="22"/>
-        </w:rPr>
-        <w:t xml:space="preserve"> obligatoria </w:t>
-      </w:r>
-      <w:r>
-        <w:rPr>
-          <w:sz w:val="22"/>
-          <w:szCs w:val="22"/>
-        </w:rPr>
-        <w:t>en ese momento</w:t>
-      </w:r>
-      <w:r>
-        <w:rPr>
-          <w:sz w:val="22"/>
-          <w:szCs w:val="22"/>
-        </w:rPr>
-        <w:t>) en la siguiente información: disponibilidad horaria, porcentaje de avance, promedio</w:t>
-      </w:r>
-      <w:r>
-        <w:rPr>
-          <w:sz w:val="22"/>
-          <w:szCs w:val="22"/>
-        </w:rPr>
-        <w:t xml:space="preserve"> académico y promedio aritmético ponderado acumulado (PAPA).</w:t>
-      </w:r>
-    </w:p>
-    <w:p>
-      <w:pPr>
-        <w:jc w:val="both"/>
-        <w:rPr>
-          <w:sz w:val="22"/>
-          <w:szCs w:val="22"/>
-        </w:rPr>
-      </w:pPr>
-      <w:r>
-        <w:rPr>
-          <w:sz w:val="22"/>
-          <w:szCs w:val="22"/>
-        </w:rPr>
-        <w:t xml:space="preserve">Un usuario administrativo puede validar convocatorias publicadas por contratistas, cuando se valide </w:t>
-      </w:r>
-      <w:r>
-        <w:rPr>
-          <w:sz w:val="22"/>
-          <w:szCs w:val="22"/>
-        </w:rPr>
-        <w:t>una de estas, se le notificará vía correo al contratista la decisión que se tomó. También puede</w:t>
-      </w:r>
-      <w:r>
-        <w:rPr>
-          <w:sz w:val="22"/>
-          <w:szCs w:val="22"/>
-        </w:rPr>
-        <w:t xml:space="preserve"> aceptar a uno o varios Estudiantes postulados en una convocatoria validada por él.</w:t>
-      </w:r>
-    </w:p>
-    <w:p>
-      <w:pPr>
-        <w:jc w:val="both"/>
-        <w:rPr>
-          <w:sz w:val="22"/>
-          <w:szCs w:val="22"/>
-        </w:rPr>
-      </w:pPr>
-      <w:r>
-        <w:rPr>
-          <w:sz w:val="22"/>
-          <w:szCs w:val="22"/>
-        </w:rPr>
-        <w:lastRenderedPageBreak/>
-        <w:t xml:space="preserve">Luego del proceso de validación realizado por el ente administrativo, este le notificará vía correo electrónico al Estudiante si fue o no seleccionado para el puesto y las </w:t>
-      </w:r>
-      <w:r>
-        <w:rPr>
-          <w:sz w:val="22"/>
-          <w:szCs w:val="22"/>
-        </w:rPr>
-        <w:t xml:space="preserve">razones de la decisión. </w:t>
-      </w:r>
-    </w:p>
-    <w:p>
-      <w:pPr>
-        <w:spacing w:line="360" w:lineRule="auto"/>
-        <w:jc w:val="both"/>
-        <w:rPr>
-          <w:sz w:val="22"/>
-          <w:szCs w:val="22"/>
-        </w:rPr>
-      </w:pPr>
-      <w:r>
-        <w:rPr>
-          <w:sz w:val="22"/>
-          <w:szCs w:val="22"/>
-        </w:rPr>
-        <w:t>El usuario administrativo deberá dejar algunos Estudiantes como pendientes por si el estudiante seleccionado no acepta la convocatoria.</w:t>
-      </w:r>
-    </w:p>
-    <w:p>
-      <w:pPr>
-        <w:spacing w:line="360" w:lineRule="auto"/>
-        <w:jc w:val="both"/>
-        <w:rPr>
-          <w:sz w:val="22"/>
-          <w:szCs w:val="22"/>
-        </w:rPr>
-      </w:pPr>
-      <w:r>
-        <w:rPr>
-          <w:sz w:val="22"/>
-          <w:szCs w:val="22"/>
-        </w:rPr>
-        <w:t xml:space="preserve">Al estudiante recibir la notificación de que fue aceptado en una </w:t>
-      </w:r>
-      <w:r>
-        <w:rPr>
-          <w:sz w:val="22"/>
-          <w:szCs w:val="22"/>
-        </w:rPr>
-        <w:t>convocatoria, podrá</w:t>
-      </w:r>
-      <w:r>
-        <w:rPr>
-          <w:sz w:val="22"/>
-          <w:szCs w:val="22"/>
-        </w:rPr>
-        <w:t xml:space="preserve"> aceptarla, para ello el estudiante no deberá tener contratos vigentes en el sistema, cuando acepte la convocatoria, se le notificará al administrativo que la validó y al </w:t>
-      </w:r>
-      <w:r>
-        <w:rPr>
-          <w:sz w:val="22"/>
-          <w:szCs w:val="22"/>
-        </w:rPr>
-        <w:t>contratista que la publico.</w:t>
+        <w:t xml:space="preserve"> aceptarla, para ello el estudiante no deberá tener contratos vigentes en el sistema, cuando acepte la convocatoria, se le notificará al administrativo que la validó y al contratista que la publico.</w:t>
       </w:r>
     </w:p>
     <w:p>
@@ -1455,6 +1079,7 @@
           <w:noProof/>
           <w:sz w:val="24"/>
           <w:szCs w:val="24"/>
+          <w:lang w:eastAsia="ja-JP"/>
         </w:rPr>
         <w:drawing>
           <wp:inline distT="114300" distB="114300" distL="114300" distR="114300">
@@ -1515,7 +1140,6 @@
           <w:sz w:val="24"/>
           <w:szCs w:val="24"/>
         </w:rPr>
-        <w:lastRenderedPageBreak/>
         <w:t>DIAGRAMA COMPLETO DE CASOS DE USO</w:t>
       </w:r>
     </w:p>
@@ -1557,6 +1181,7 @@
           <w:noProof/>
           <w:sz w:val="24"/>
           <w:szCs w:val="24"/>
+          <w:lang w:eastAsia="ja-JP"/>
         </w:rPr>
         <w:drawing>
           <wp:inline distT="114300" distB="114300" distL="114300" distR="114300">
@@ -1739,7 +1364,6 @@
           <w:sz w:val="24"/>
           <w:szCs w:val="24"/>
         </w:rPr>
-        <w:lastRenderedPageBreak/>
         <w:t>DIAGRAMA DE PAQUETES DE LOS CASOS DE USO</w:t>
       </w:r>
     </w:p>
@@ -1760,6 +1384,7 @@
           <w:sz w:val="24"/>
           <w:szCs w:val="24"/>
         </w:rPr>
+        <w:lastRenderedPageBreak/>
         <w:t xml:space="preserve"> </w:t>
       </w:r>
       <w:r>
@@ -1768,6 +1393,7 @@
           <w:noProof/>
           <w:sz w:val="24"/>
           <w:szCs w:val="24"/>
+          <w:lang w:eastAsia="ja-JP"/>
         </w:rPr>
         <w:drawing>
           <wp:inline distT="114300" distB="114300" distL="114300" distR="114300">
@@ -2054,14 +1680,7 @@
           <w:sz w:val="20"/>
           <w:szCs w:val="20"/>
         </w:rPr>
-        <w:t>el usuari</w:t>
-      </w:r>
-      <w:r>
-        <w:rPr>
-          <w:sz w:val="20"/>
-          <w:szCs w:val="20"/>
-        </w:rPr>
-        <w:t xml:space="preserve">o ingresa su contraseña en el campo </w:t>
+        <w:t xml:space="preserve">el usuario ingresa su contraseña en el campo </w:t>
       </w:r>
       <w:r>
         <w:rPr>
@@ -2091,7 +1710,21 @@
           <w:sz w:val="20"/>
           <w:szCs w:val="20"/>
         </w:rPr>
-        <w:t>Luego da click en el botón</w:t>
+        <w:t xml:space="preserve">Luego da </w:t>
+      </w:r>
+      <w:r>
+        <w:rPr>
+          <w:sz w:val="20"/>
+          <w:szCs w:val="20"/>
+        </w:rPr>
+        <w:t>clic</w:t>
+      </w:r>
+      <w:r>
+        <w:rPr>
+          <w:sz w:val="20"/>
+          <w:szCs w:val="20"/>
+        </w:rPr>
+        <w:t xml:space="preserve"> en el botón</w:t>
       </w:r>
       <w:r>
         <w:rPr>
@@ -2106,14 +1739,7 @@
           <w:sz w:val="20"/>
           <w:szCs w:val="20"/>
         </w:rPr>
-        <w:t xml:space="preserve">. </w:t>
-      </w:r>
-      <w:r>
-        <w:rPr>
-          <w:sz w:val="20"/>
-          <w:szCs w:val="20"/>
-        </w:rPr>
-        <w:t xml:space="preserve">Cuando esto sucede, el sistema se conectará a firebase y guardará los datos del usuario. </w:t>
+        <w:t xml:space="preserve">. Cuando esto sucede, el sistema se conectará a firebase y guardará los datos del usuario. </w:t>
       </w:r>
       <w:r>
         <w:rPr>
@@ -2127,14 +1753,7 @@
           <w:sz w:val="20"/>
           <w:szCs w:val="20"/>
         </w:rPr>
-        <w:t xml:space="preserve"> mostr</w:t>
-      </w:r>
-      <w:r>
-        <w:rPr>
-          <w:sz w:val="20"/>
-          <w:szCs w:val="20"/>
-        </w:rPr>
-        <w:t xml:space="preserve">ará un pop up con el mensaje “Registro exitoso” y un botón con el mensaje “Aceptar”, cuando el usuario le </w:t>
+        <w:t xml:space="preserve"> mostrará un pop up con el mensaje “Registro exitoso” y un botón con el mensaje “Aceptar”, cuando el usuario le </w:t>
       </w:r>
       <w:r>
         <w:rPr>
@@ -2208,14 +1827,21 @@
           <w:sz w:val="20"/>
           <w:szCs w:val="20"/>
         </w:rPr>
-        <w:t>El sistema muestra un pop up</w:t>
-      </w:r>
-      <w:r>
-        <w:rPr>
-          <w:sz w:val="20"/>
-          <w:szCs w:val="20"/>
-        </w:rPr>
-        <w:t xml:space="preserve"> con el mensaje “Faltan datos por ingresar”</w:t>
+        <w:t>El sistema muestra un pop up con el mensaje “</w:t>
+      </w:r>
+      <w:r>
+        <w:rPr>
+          <w:sz w:val="20"/>
+          <w:szCs w:val="20"/>
+        </w:rPr>
+        <w:t>Debes completar todos los campos antes de completar el registro</w:t>
+      </w:r>
+      <w:r>
+        <w:rPr>
+          <w:sz w:val="20"/>
+          <w:szCs w:val="20"/>
+        </w:rPr>
+        <w:t>”</w:t>
       </w:r>
       <w:r>
         <w:rPr>
@@ -2230,7 +1856,7 @@
           <w:sz w:val="20"/>
           <w:szCs w:val="20"/>
         </w:rPr>
-        <w:t>y botón con el mensaje “aceptar</w:t>
+        <w:t>y botón con el mensaje “OK</w:t>
       </w:r>
       <w:r>
         <w:rPr>
@@ -2252,6 +1878,54 @@
           <w:sz w:val="20"/>
           <w:szCs w:val="20"/>
         </w:rPr>
+        <w:t xml:space="preserve"> al darle </w:t>
+      </w:r>
+      <w:r>
+        <w:rPr>
+          <w:sz w:val="20"/>
+          <w:szCs w:val="20"/>
+        </w:rPr>
+        <w:t>clic</w:t>
+      </w:r>
+      <w:r>
+        <w:rPr>
+          <w:sz w:val="20"/>
+          <w:szCs w:val="20"/>
+        </w:rPr>
+        <w:t xml:space="preserve"> al botón se cerrará el pop up</w:t>
+      </w:r>
+      <w:r>
+        <w:rPr>
+          <w:b/>
+          <w:sz w:val="20"/>
+          <w:szCs w:val="20"/>
+        </w:rPr>
+        <w:t>.</w:t>
+      </w:r>
+    </w:p>
+    <w:p>
+      <w:pPr>
+        <w:spacing w:line="240" w:lineRule="auto"/>
+        <w:jc w:val="both"/>
+        <w:rPr>
+          <w:b/>
+          <w:sz w:val="20"/>
+          <w:szCs w:val="20"/>
+        </w:rPr>
+      </w:pPr>
+      <w:r>
+        <w:rPr>
+          <w:b/>
+          <w:sz w:val="20"/>
+          <w:szCs w:val="20"/>
+        </w:rPr>
+        <w:t>No se asignó Primer nombre</w:t>
+      </w:r>
+      <w:r>
+        <w:rPr>
+          <w:sz w:val="20"/>
+          <w:szCs w:val="20"/>
+        </w:rPr>
         <w:t xml:space="preserve"> </w:t>
       </w:r>
       <w:r>
@@ -2259,7 +1933,51 @@
           <w:sz w:val="20"/>
           <w:szCs w:val="20"/>
         </w:rPr>
-        <w:t>al darle click al botón se cerrará el pop up</w:t>
+        <w:t>El sistema muestra un pop up con el mensaje “Debes completar todos los campos antes de completar el registro”</w:t>
+      </w:r>
+      <w:r>
+        <w:rPr>
+          <w:b/>
+          <w:sz w:val="20"/>
+          <w:szCs w:val="20"/>
+        </w:rPr>
+        <w:t xml:space="preserve"> </w:t>
+      </w:r>
+      <w:r>
+        <w:rPr>
+          <w:sz w:val="20"/>
+          <w:szCs w:val="20"/>
+        </w:rPr>
+        <w:t>y botón con el mensaje “OK”</w:t>
+      </w:r>
+      <w:r>
+        <w:rPr>
+          <w:b/>
+          <w:sz w:val="20"/>
+          <w:szCs w:val="20"/>
+        </w:rPr>
+        <w:t>,</w:t>
+      </w:r>
+      <w:r>
+        <w:rPr>
+          <w:sz w:val="20"/>
+          <w:szCs w:val="20"/>
+        </w:rPr>
+        <w:t xml:space="preserve"> al darle </w:t>
+      </w:r>
+      <w:r>
+        <w:rPr>
+          <w:sz w:val="20"/>
+          <w:szCs w:val="20"/>
+        </w:rPr>
+        <w:t>clic</w:t>
+      </w:r>
+      <w:r>
+        <w:rPr>
+          <w:sz w:val="20"/>
+          <w:szCs w:val="20"/>
+        </w:rPr>
+        <w:t xml:space="preserve"> al botón se cerrará el pop up</w:t>
       </w:r>
       <w:r>
         <w:rPr>
@@ -2286,14 +2004,15 @@
           <w:sz w:val="20"/>
           <w:szCs w:val="20"/>
         </w:rPr>
-        <w:t xml:space="preserve">No se asignó Primer nombre: </w:t>
-      </w:r>
-      <w:r>
-        <w:rPr>
-          <w:sz w:val="20"/>
-          <w:szCs w:val="20"/>
-        </w:rPr>
-        <w:t>El sistema muestra un pop up con el mensaje “Faltan datos por ingresar”</w:t>
+        <w:lastRenderedPageBreak/>
+        <w:t xml:space="preserve">No se asignó Primer apellido: </w:t>
+      </w:r>
+      <w:r>
+        <w:rPr>
+          <w:sz w:val="20"/>
+          <w:szCs w:val="20"/>
+        </w:rPr>
+        <w:t>El sistema muestra un pop up con el mensaje “Debes completar todos los campos antes de completar el registro”</w:t>
       </w:r>
       <w:r>
         <w:rPr>
@@ -2308,7 +2027,219 @@
           <w:sz w:val="20"/>
           <w:szCs w:val="20"/>
         </w:rPr>
-        <w:t>y botón con el mensaje “aceptar</w:t>
+        <w:t>y botón con el mensaje “OK”</w:t>
+      </w:r>
+      <w:r>
+        <w:rPr>
+          <w:b/>
+          <w:sz w:val="20"/>
+          <w:szCs w:val="20"/>
+        </w:rPr>
+        <w:t>,</w:t>
+      </w:r>
+      <w:r>
+        <w:rPr>
+          <w:sz w:val="20"/>
+          <w:szCs w:val="20"/>
+        </w:rPr>
+        <w:t xml:space="preserve"> al darle </w:t>
+      </w:r>
+      <w:r>
+        <w:rPr>
+          <w:sz w:val="20"/>
+          <w:szCs w:val="20"/>
+        </w:rPr>
+        <w:t>clic</w:t>
+      </w:r>
+      <w:r>
+        <w:rPr>
+          <w:sz w:val="20"/>
+          <w:szCs w:val="20"/>
+        </w:rPr>
+        <w:t xml:space="preserve"> al botón se cerrará el pop up</w:t>
+      </w:r>
+      <w:r>
+        <w:rPr>
+          <w:b/>
+          <w:sz w:val="20"/>
+          <w:szCs w:val="20"/>
+        </w:rPr>
+        <w:t>.</w:t>
+      </w:r>
+    </w:p>
+    <w:p>
+      <w:pPr>
+        <w:spacing w:line="240" w:lineRule="auto"/>
+        <w:jc w:val="both"/>
+        <w:rPr>
+          <w:b/>
+          <w:sz w:val="20"/>
+          <w:szCs w:val="20"/>
+        </w:rPr>
+      </w:pPr>
+      <w:r>
+        <w:rPr>
+          <w:b/>
+          <w:sz w:val="20"/>
+          <w:szCs w:val="20"/>
+        </w:rPr>
+        <w:t xml:space="preserve">No se asignó Correo Institucional: </w:t>
+      </w:r>
+      <w:r>
+        <w:rPr>
+          <w:sz w:val="20"/>
+          <w:szCs w:val="20"/>
+        </w:rPr>
+        <w:t>El sistema muestra un pop up con el mensaje “Debes completar todos los campos antes de completar el registro”</w:t>
+      </w:r>
+      <w:r>
+        <w:rPr>
+          <w:b/>
+          <w:sz w:val="20"/>
+          <w:szCs w:val="20"/>
+        </w:rPr>
+        <w:t xml:space="preserve"> </w:t>
+      </w:r>
+      <w:r>
+        <w:rPr>
+          <w:sz w:val="20"/>
+          <w:szCs w:val="20"/>
+        </w:rPr>
+        <w:t>y botón con el mensaje “OK”</w:t>
+      </w:r>
+      <w:r>
+        <w:rPr>
+          <w:b/>
+          <w:sz w:val="20"/>
+          <w:szCs w:val="20"/>
+        </w:rPr>
+        <w:t>,</w:t>
+      </w:r>
+      <w:r>
+        <w:rPr>
+          <w:sz w:val="20"/>
+          <w:szCs w:val="20"/>
+        </w:rPr>
+        <w:t xml:space="preserve"> al darle click al botón se cerrará el pop up</w:t>
+      </w:r>
+      <w:r>
+        <w:rPr>
+          <w:b/>
+          <w:sz w:val="20"/>
+          <w:szCs w:val="20"/>
+        </w:rPr>
+        <w:t>.</w:t>
+      </w:r>
+    </w:p>
+    <w:p>
+      <w:pPr>
+        <w:spacing w:line="240" w:lineRule="auto"/>
+        <w:jc w:val="both"/>
+        <w:rPr>
+          <w:b/>
+          <w:sz w:val="20"/>
+          <w:szCs w:val="20"/>
+        </w:rPr>
+      </w:pPr>
+      <w:r>
+        <w:rPr>
+          <w:b/>
+          <w:sz w:val="20"/>
+          <w:szCs w:val="20"/>
+        </w:rPr>
+        <w:t xml:space="preserve">Se asignó un Correo no válido: </w:t>
+      </w:r>
+      <w:r>
+        <w:rPr>
+          <w:sz w:val="20"/>
+          <w:szCs w:val="20"/>
+        </w:rPr>
+        <w:t>El sistema muestra un pop up con el mensaje “Debes completar todos los campos antes de completar el registro”</w:t>
+      </w:r>
+      <w:r>
+        <w:rPr>
+          <w:b/>
+          <w:sz w:val="20"/>
+          <w:szCs w:val="20"/>
+        </w:rPr>
+        <w:t xml:space="preserve"> </w:t>
+      </w:r>
+      <w:r>
+        <w:rPr>
+          <w:sz w:val="20"/>
+          <w:szCs w:val="20"/>
+        </w:rPr>
+        <w:t>y botón con el mensaje “OK”</w:t>
+      </w:r>
+      <w:r>
+        <w:rPr>
+          <w:b/>
+          <w:sz w:val="20"/>
+          <w:szCs w:val="20"/>
+        </w:rPr>
+        <w:t>,</w:t>
+      </w:r>
+      <w:r>
+        <w:rPr>
+          <w:sz w:val="20"/>
+          <w:szCs w:val="20"/>
+        </w:rPr>
+        <w:t xml:space="preserve"> al darle </w:t>
+      </w:r>
+      <w:r>
+        <w:rPr>
+          <w:sz w:val="20"/>
+          <w:szCs w:val="20"/>
+        </w:rPr>
+        <w:t>clic</w:t>
+      </w:r>
+      <w:r>
+        <w:rPr>
+          <w:sz w:val="20"/>
+          <w:szCs w:val="20"/>
+        </w:rPr>
+        <w:t xml:space="preserve"> al botón se cerrará el pop up</w:t>
+      </w:r>
+      <w:r>
+        <w:rPr>
+          <w:b/>
+          <w:sz w:val="20"/>
+          <w:szCs w:val="20"/>
+        </w:rPr>
+        <w:t>.</w:t>
+      </w:r>
+    </w:p>
+    <w:p>
+      <w:pPr>
+        <w:spacing w:line="240" w:lineRule="auto"/>
+        <w:jc w:val="both"/>
+        <w:rPr>
+          <w:b/>
+          <w:sz w:val="20"/>
+          <w:szCs w:val="20"/>
+        </w:rPr>
+      </w:pPr>
+      <w:r>
+        <w:rPr>
+          <w:b/>
+          <w:sz w:val="20"/>
+          <w:szCs w:val="20"/>
+        </w:rPr>
+        <w:t xml:space="preserve">No se seleccionó tipo de vinculación: </w:t>
+      </w:r>
+      <w:r>
+        <w:rPr>
+          <w:sz w:val="20"/>
+          <w:szCs w:val="20"/>
+        </w:rPr>
+        <w:t>El sistema muestra un pop up con el mensaje “</w:t>
+      </w:r>
+      <w:r>
+        <w:rPr>
+          <w:sz w:val="20"/>
+          <w:szCs w:val="20"/>
+        </w:rPr>
+        <w:t>Debe seleccionar un tipo de vinculación</w:t>
       </w:r>
       <w:r>
         <w:rPr>
@@ -2323,6 +2254,21 @@
           <w:sz w:val="20"/>
           <w:szCs w:val="20"/>
         </w:rPr>
+        <w:t xml:space="preserve"> </w:t>
+      </w:r>
+      <w:r>
+        <w:rPr>
+          <w:sz w:val="20"/>
+          <w:szCs w:val="20"/>
+        </w:rPr>
+        <w:t>y botón con el mensaje “OK”</w:t>
+      </w:r>
+      <w:r>
+        <w:rPr>
+          <w:b/>
+          <w:sz w:val="20"/>
+          <w:szCs w:val="20"/>
+        </w:rPr>
         <w:t>,</w:t>
       </w:r>
       <w:r>
@@ -2330,7 +2276,21 @@
           <w:sz w:val="20"/>
           <w:szCs w:val="20"/>
         </w:rPr>
-        <w:t xml:space="preserve"> al darle click al botón se cerrará el pop up</w:t>
+        <w:t xml:space="preserve"> al darle </w:t>
+      </w:r>
+      <w:r>
+        <w:rPr>
+          <w:sz w:val="20"/>
+          <w:szCs w:val="20"/>
+        </w:rPr>
+        <w:t>clic</w:t>
+      </w:r>
+      <w:r>
+        <w:rPr>
+          <w:sz w:val="20"/>
+          <w:szCs w:val="20"/>
+        </w:rPr>
+        <w:t xml:space="preserve"> al botón se cerrará el pop up</w:t>
       </w:r>
       <w:r>
         <w:rPr>
@@ -2357,14 +2317,14 @@
           <w:sz w:val="20"/>
           <w:szCs w:val="20"/>
         </w:rPr>
-        <w:t xml:space="preserve">No se asignó Primer apellido: </w:t>
-      </w:r>
-      <w:r>
-        <w:rPr>
-          <w:sz w:val="20"/>
-          <w:szCs w:val="20"/>
-        </w:rPr>
-        <w:t>El sistema muestra un pop up con el mensaje “Faltan datos por ingresar”</w:t>
+        <w:t xml:space="preserve">No se asignó Fecha de nacimiento: </w:t>
+      </w:r>
+      <w:r>
+        <w:rPr>
+          <w:sz w:val="20"/>
+          <w:szCs w:val="20"/>
+        </w:rPr>
+        <w:t>El sistema muestra un pop up con el mensaje “Debes completar todos los campos antes de completar el registro”</w:t>
       </w:r>
       <w:r>
         <w:rPr>
@@ -2379,7 +2339,169 @@
           <w:sz w:val="20"/>
           <w:szCs w:val="20"/>
         </w:rPr>
-        <w:t>y botón con el mensaje “aceptar</w:t>
+        <w:t>y botón con el mensaje “OK”</w:t>
+      </w:r>
+      <w:r>
+        <w:rPr>
+          <w:b/>
+          <w:sz w:val="20"/>
+          <w:szCs w:val="20"/>
+        </w:rPr>
+        <w:t>,</w:t>
+      </w:r>
+      <w:r>
+        <w:rPr>
+          <w:sz w:val="20"/>
+          <w:szCs w:val="20"/>
+        </w:rPr>
+        <w:t xml:space="preserve"> al darle </w:t>
+      </w:r>
+      <w:r>
+        <w:rPr>
+          <w:sz w:val="20"/>
+          <w:szCs w:val="20"/>
+        </w:rPr>
+        <w:t>clic</w:t>
+      </w:r>
+      <w:r>
+        <w:rPr>
+          <w:sz w:val="20"/>
+          <w:szCs w:val="20"/>
+        </w:rPr>
+        <w:t xml:space="preserve"> al botón se cerrará el pop up</w:t>
+      </w:r>
+      <w:r>
+        <w:rPr>
+          <w:b/>
+          <w:sz w:val="20"/>
+          <w:szCs w:val="20"/>
+        </w:rPr>
+        <w:t>.</w:t>
+      </w:r>
+    </w:p>
+    <w:p>
+      <w:pPr>
+        <w:spacing w:line="240" w:lineRule="auto"/>
+        <w:jc w:val="both"/>
+        <w:rPr>
+          <w:b/>
+          <w:sz w:val="20"/>
+          <w:szCs w:val="20"/>
+        </w:rPr>
+      </w:pPr>
+      <w:r>
+        <w:rPr>
+          <w:b/>
+          <w:sz w:val="20"/>
+          <w:szCs w:val="20"/>
+        </w:rPr>
+        <w:t>No se asignó Contraseña</w:t>
+      </w:r>
+      <w:r>
+        <w:rPr>
+          <w:sz w:val="20"/>
+          <w:szCs w:val="20"/>
+        </w:rPr>
+        <w:t xml:space="preserve"> </w:t>
+      </w:r>
+      <w:r>
+        <w:rPr>
+          <w:sz w:val="20"/>
+          <w:szCs w:val="20"/>
+        </w:rPr>
+        <w:t>El sistema muestra un pop up con el mensaje “Debes completar todos los campos antes de completar el registro”</w:t>
+      </w:r>
+      <w:r>
+        <w:rPr>
+          <w:b/>
+          <w:sz w:val="20"/>
+          <w:szCs w:val="20"/>
+        </w:rPr>
+        <w:t xml:space="preserve"> </w:t>
+      </w:r>
+      <w:r>
+        <w:rPr>
+          <w:sz w:val="20"/>
+          <w:szCs w:val="20"/>
+        </w:rPr>
+        <w:t>y botón con el mensaje “OK”</w:t>
+      </w:r>
+      <w:r>
+        <w:rPr>
+          <w:b/>
+          <w:sz w:val="20"/>
+          <w:szCs w:val="20"/>
+        </w:rPr>
+        <w:t>,</w:t>
+      </w:r>
+      <w:r>
+        <w:rPr>
+          <w:sz w:val="20"/>
+          <w:szCs w:val="20"/>
+        </w:rPr>
+        <w:t xml:space="preserve"> al darle </w:t>
+      </w:r>
+      <w:r>
+        <w:rPr>
+          <w:sz w:val="20"/>
+          <w:szCs w:val="20"/>
+        </w:rPr>
+        <w:t>clic</w:t>
+      </w:r>
+      <w:r>
+        <w:rPr>
+          <w:sz w:val="20"/>
+          <w:szCs w:val="20"/>
+        </w:rPr>
+        <w:t xml:space="preserve"> al botón se cerrará el pop up</w:t>
+      </w:r>
+      <w:r>
+        <w:rPr>
+          <w:b/>
+          <w:sz w:val="20"/>
+          <w:szCs w:val="20"/>
+        </w:rPr>
+        <w:t>.</w:t>
+      </w:r>
+    </w:p>
+    <w:p>
+      <w:pPr>
+        <w:spacing w:line="240" w:lineRule="auto"/>
+        <w:jc w:val="both"/>
+        <w:rPr>
+          <w:b/>
+          <w:sz w:val="20"/>
+          <w:szCs w:val="20"/>
+        </w:rPr>
+      </w:pPr>
+      <w:r>
+        <w:rPr>
+          <w:b/>
+          <w:sz w:val="20"/>
+          <w:szCs w:val="20"/>
+        </w:rPr>
+        <w:t>Se ingresaron contraseñas diferentes en los campos contraseña y confirmar contraseña</w:t>
+      </w:r>
+      <w:r>
+        <w:rPr>
+          <w:sz w:val="20"/>
+          <w:szCs w:val="20"/>
+        </w:rPr>
+        <w:t xml:space="preserve"> </w:t>
+      </w:r>
+      <w:r>
+        <w:rPr>
+          <w:sz w:val="20"/>
+          <w:szCs w:val="20"/>
+        </w:rPr>
+        <w:t>El sistema muestra un pop up con el mensaje “</w:t>
+      </w:r>
+      <w:r>
+        <w:rPr>
+          <w:sz w:val="20"/>
+          <w:szCs w:val="20"/>
+        </w:rPr>
+        <w:t>Las contraseñas deben coincidir</w:t>
       </w:r>
       <w:r>
         <w:rPr>
@@ -2394,6 +2516,21 @@
           <w:sz w:val="20"/>
           <w:szCs w:val="20"/>
         </w:rPr>
+        <w:t xml:space="preserve"> </w:t>
+      </w:r>
+      <w:r>
+        <w:rPr>
+          <w:sz w:val="20"/>
+          <w:szCs w:val="20"/>
+        </w:rPr>
+        <w:t>y botón con el mensaje “OK”</w:t>
+      </w:r>
+      <w:r>
+        <w:rPr>
+          <w:b/>
+          <w:sz w:val="20"/>
+          <w:szCs w:val="20"/>
+        </w:rPr>
         <w:t>,</w:t>
       </w:r>
       <w:r>
@@ -2401,7 +2538,21 @@
           <w:sz w:val="20"/>
           <w:szCs w:val="20"/>
         </w:rPr>
-        <w:t xml:space="preserve"> al darle click al botón se cerrará el pop up</w:t>
+        <w:t xml:space="preserve"> al darle </w:t>
+      </w:r>
+      <w:r>
+        <w:rPr>
+          <w:sz w:val="20"/>
+          <w:szCs w:val="20"/>
+        </w:rPr>
+        <w:t>clic</w:t>
+      </w:r>
+      <w:r>
+        <w:rPr>
+          <w:sz w:val="20"/>
+          <w:szCs w:val="20"/>
+        </w:rPr>
+        <w:t xml:space="preserve"> al botón se cerrará el pop up</w:t>
       </w:r>
       <w:r>
         <w:rPr>
@@ -2415,455 +2566,6 @@
     <w:p>
       <w:pPr>
         <w:spacing w:line="240" w:lineRule="auto"/>
-        <w:jc w:val="both"/>
-        <w:rPr>
-          <w:b/>
-          <w:sz w:val="20"/>
-          <w:szCs w:val="20"/>
-        </w:rPr>
-      </w:pPr>
-      <w:r>
-        <w:rPr>
-          <w:b/>
-          <w:sz w:val="20"/>
-          <w:szCs w:val="20"/>
-        </w:rPr>
-        <w:lastRenderedPageBreak/>
-        <w:t>No se asignó Correo Ins</w:t>
-      </w:r>
-      <w:r>
-        <w:rPr>
-          <w:b/>
-          <w:sz w:val="20"/>
-          <w:szCs w:val="20"/>
-        </w:rPr>
-        <w:t xml:space="preserve">titucional: </w:t>
-      </w:r>
-      <w:r>
-        <w:rPr>
-          <w:sz w:val="20"/>
-          <w:szCs w:val="20"/>
-        </w:rPr>
-        <w:t>El sistema muestra un pop up con el mensaje “Faltan datos por ingresar”</w:t>
-      </w:r>
-      <w:r>
-        <w:rPr>
-          <w:b/>
-          <w:sz w:val="20"/>
-          <w:szCs w:val="20"/>
-        </w:rPr>
-        <w:t xml:space="preserve"> </w:t>
-      </w:r>
-      <w:r>
-        <w:rPr>
-          <w:sz w:val="20"/>
-          <w:szCs w:val="20"/>
-        </w:rPr>
-        <w:t>y botón con el mensaje “aceptar</w:t>
-      </w:r>
-      <w:r>
-        <w:rPr>
-          <w:sz w:val="20"/>
-          <w:szCs w:val="20"/>
-        </w:rPr>
-        <w:t>”</w:t>
-      </w:r>
-      <w:r>
-        <w:rPr>
-          <w:b/>
-          <w:sz w:val="20"/>
-          <w:szCs w:val="20"/>
-        </w:rPr>
-        <w:t>,</w:t>
-      </w:r>
-      <w:r>
-        <w:rPr>
-          <w:sz w:val="20"/>
-          <w:szCs w:val="20"/>
-        </w:rPr>
-        <w:t xml:space="preserve"> al darle click al botón se cerrará el pop up</w:t>
-      </w:r>
-      <w:r>
-        <w:rPr>
-          <w:b/>
-          <w:sz w:val="20"/>
-          <w:szCs w:val="20"/>
-        </w:rPr>
-        <w:t>.</w:t>
-      </w:r>
-    </w:p>
-    <w:p>
-      <w:pPr>
-        <w:spacing w:line="240" w:lineRule="auto"/>
-        <w:jc w:val="both"/>
-        <w:rPr>
-          <w:b/>
-          <w:sz w:val="20"/>
-          <w:szCs w:val="20"/>
-        </w:rPr>
-      </w:pPr>
-      <w:r>
-        <w:rPr>
-          <w:b/>
-          <w:sz w:val="20"/>
-          <w:szCs w:val="20"/>
-        </w:rPr>
-        <w:t xml:space="preserve">Se asignó un Correo no válido: </w:t>
-      </w:r>
-      <w:r>
-        <w:rPr>
-          <w:sz w:val="20"/>
-          <w:szCs w:val="20"/>
-        </w:rPr>
-        <w:t>El sistema muestra un pop up con el mensaje “Faltan datos por ingresar”</w:t>
-      </w:r>
-      <w:r>
-        <w:rPr>
-          <w:b/>
-          <w:sz w:val="20"/>
-          <w:szCs w:val="20"/>
-        </w:rPr>
-        <w:t xml:space="preserve"> </w:t>
-      </w:r>
-      <w:r>
-        <w:rPr>
-          <w:sz w:val="20"/>
-          <w:szCs w:val="20"/>
-        </w:rPr>
-        <w:t>y botón con el mensaje “aceptar</w:t>
-      </w:r>
-      <w:r>
-        <w:rPr>
-          <w:sz w:val="20"/>
-          <w:szCs w:val="20"/>
-        </w:rPr>
-        <w:t>”</w:t>
-      </w:r>
-      <w:r>
-        <w:rPr>
-          <w:b/>
-          <w:sz w:val="20"/>
-          <w:szCs w:val="20"/>
-        </w:rPr>
-        <w:t>,</w:t>
-      </w:r>
-      <w:r>
-        <w:rPr>
-          <w:sz w:val="20"/>
-          <w:szCs w:val="20"/>
-        </w:rPr>
-        <w:t xml:space="preserve"> al darle click al botón se cerrará el pop up</w:t>
-      </w:r>
-      <w:r>
-        <w:rPr>
-          <w:b/>
-          <w:sz w:val="20"/>
-          <w:szCs w:val="20"/>
-        </w:rPr>
-        <w:t>.</w:t>
-      </w:r>
-    </w:p>
-    <w:p>
-      <w:pPr>
-        <w:spacing w:line="240" w:lineRule="auto"/>
-        <w:jc w:val="both"/>
-        <w:rPr>
-          <w:b/>
-          <w:sz w:val="20"/>
-          <w:szCs w:val="20"/>
-        </w:rPr>
-      </w:pPr>
-      <w:r>
-        <w:rPr>
-          <w:b/>
-          <w:sz w:val="20"/>
-          <w:szCs w:val="20"/>
-        </w:rPr>
-        <w:t xml:space="preserve">No se seleccionó tipo de vinculación: </w:t>
-      </w:r>
-      <w:r>
-        <w:rPr>
-          <w:sz w:val="20"/>
-          <w:szCs w:val="20"/>
-        </w:rPr>
-        <w:t>El sistema muestra un pop up con el mensaje “Faltan datos por ingresar”</w:t>
-      </w:r>
-      <w:r>
-        <w:rPr>
-          <w:b/>
-          <w:sz w:val="20"/>
-          <w:szCs w:val="20"/>
-        </w:rPr>
-        <w:t xml:space="preserve"> </w:t>
-      </w:r>
-      <w:r>
-        <w:rPr>
-          <w:sz w:val="20"/>
-          <w:szCs w:val="20"/>
-        </w:rPr>
-        <w:t>y botón con el mensaje “aceptar</w:t>
-      </w:r>
-      <w:r>
-        <w:rPr>
-          <w:sz w:val="20"/>
-          <w:szCs w:val="20"/>
-        </w:rPr>
-        <w:t>”</w:t>
-      </w:r>
-      <w:r>
-        <w:rPr>
-          <w:b/>
-          <w:sz w:val="20"/>
-          <w:szCs w:val="20"/>
-        </w:rPr>
-        <w:t>,</w:t>
-      </w:r>
-      <w:r>
-        <w:rPr>
-          <w:sz w:val="20"/>
-          <w:szCs w:val="20"/>
-        </w:rPr>
-        <w:t xml:space="preserve"> al darle click al botón se cerrará el pop up</w:t>
-      </w:r>
-      <w:r>
-        <w:rPr>
-          <w:b/>
-          <w:sz w:val="20"/>
-          <w:szCs w:val="20"/>
-        </w:rPr>
-        <w:t>.</w:t>
-      </w:r>
-    </w:p>
-    <w:p>
-      <w:pPr>
-        <w:spacing w:line="240" w:lineRule="auto"/>
-        <w:jc w:val="both"/>
-        <w:rPr>
-          <w:b/>
-          <w:sz w:val="20"/>
-          <w:szCs w:val="20"/>
-        </w:rPr>
-      </w:pPr>
-      <w:r>
-        <w:rPr>
-          <w:b/>
-          <w:sz w:val="20"/>
-          <w:szCs w:val="20"/>
-        </w:rPr>
-        <w:t xml:space="preserve">No se asignó Fecha de nacimiento: </w:t>
-      </w:r>
-      <w:r>
-        <w:rPr>
-          <w:sz w:val="20"/>
-          <w:szCs w:val="20"/>
-        </w:rPr>
-        <w:t>El sistema muestra un pop up con el mensaje “Faltan datos por ingresa</w:t>
-      </w:r>
-      <w:r>
-        <w:rPr>
-          <w:sz w:val="20"/>
-          <w:szCs w:val="20"/>
-        </w:rPr>
-        <w:t>r”</w:t>
-      </w:r>
-      <w:r>
-        <w:rPr>
-          <w:b/>
-          <w:sz w:val="20"/>
-          <w:szCs w:val="20"/>
-        </w:rPr>
-        <w:t xml:space="preserve"> </w:t>
-      </w:r>
-      <w:r>
-        <w:rPr>
-          <w:sz w:val="20"/>
-          <w:szCs w:val="20"/>
-        </w:rPr>
-        <w:t>y botón con el mensaje “aceptar</w:t>
-      </w:r>
-      <w:r>
-        <w:rPr>
-          <w:sz w:val="20"/>
-          <w:szCs w:val="20"/>
-        </w:rPr>
-        <w:t>”</w:t>
-      </w:r>
-      <w:r>
-        <w:rPr>
-          <w:b/>
-          <w:sz w:val="20"/>
-          <w:szCs w:val="20"/>
-        </w:rPr>
-        <w:t>,</w:t>
-      </w:r>
-      <w:r>
-        <w:rPr>
-          <w:sz w:val="20"/>
-          <w:szCs w:val="20"/>
-        </w:rPr>
-        <w:t xml:space="preserve"> al darle click al botón se cerrará el pop up</w:t>
-      </w:r>
-      <w:r>
-        <w:rPr>
-          <w:b/>
-          <w:sz w:val="20"/>
-          <w:szCs w:val="20"/>
-        </w:rPr>
-        <w:t>.</w:t>
-      </w:r>
-    </w:p>
-    <w:p>
-      <w:pPr>
-        <w:spacing w:line="240" w:lineRule="auto"/>
-        <w:jc w:val="both"/>
-        <w:rPr>
-          <w:b/>
-          <w:sz w:val="20"/>
-          <w:szCs w:val="20"/>
-        </w:rPr>
-      </w:pPr>
-      <w:r>
-        <w:rPr>
-          <w:b/>
-          <w:sz w:val="20"/>
-          <w:szCs w:val="20"/>
-        </w:rPr>
-        <w:t xml:space="preserve">No se asignó Contraseña: </w:t>
-      </w:r>
-      <w:r>
-        <w:rPr>
-          <w:sz w:val="20"/>
-          <w:szCs w:val="20"/>
-        </w:rPr>
-        <w:t>El sistema muestra un pop up con el mensaje “Faltan datos por ingresar”</w:t>
-      </w:r>
-      <w:r>
-        <w:rPr>
-          <w:b/>
-          <w:sz w:val="20"/>
-          <w:szCs w:val="20"/>
-        </w:rPr>
-        <w:t xml:space="preserve"> </w:t>
-      </w:r>
-      <w:r>
-        <w:rPr>
-          <w:sz w:val="20"/>
-          <w:szCs w:val="20"/>
-        </w:rPr>
-        <w:t>y botón con el mensaje “aceptar</w:t>
-      </w:r>
-      <w:r>
-        <w:rPr>
-          <w:sz w:val="20"/>
-          <w:szCs w:val="20"/>
-        </w:rPr>
-        <w:t>”</w:t>
-      </w:r>
-      <w:r>
-        <w:rPr>
-          <w:b/>
-          <w:sz w:val="20"/>
-          <w:szCs w:val="20"/>
-        </w:rPr>
-        <w:t>,</w:t>
-      </w:r>
-      <w:r>
-        <w:rPr>
-          <w:sz w:val="20"/>
-          <w:szCs w:val="20"/>
-        </w:rPr>
-        <w:t xml:space="preserve"> al darle click al botón se cerrará el po</w:t>
-      </w:r>
-      <w:r>
-        <w:rPr>
-          <w:sz w:val="20"/>
-          <w:szCs w:val="20"/>
-        </w:rPr>
-        <w:t>p up</w:t>
-      </w:r>
-      <w:r>
-        <w:rPr>
-          <w:b/>
-          <w:sz w:val="20"/>
-          <w:szCs w:val="20"/>
-        </w:rPr>
-        <w:t>.</w:t>
-      </w:r>
-    </w:p>
-    <w:p>
-      <w:pPr>
-        <w:spacing w:line="240" w:lineRule="auto"/>
-        <w:jc w:val="both"/>
-        <w:rPr>
-          <w:b/>
-          <w:sz w:val="20"/>
-          <w:szCs w:val="20"/>
-        </w:rPr>
-      </w:pPr>
-      <w:r>
-        <w:rPr>
-          <w:b/>
-          <w:sz w:val="20"/>
-          <w:szCs w:val="20"/>
-        </w:rPr>
-        <w:t xml:space="preserve">Se ingresaron contraseñas diferentes en los campos contraseña y confirmar contraseña: </w:t>
-      </w:r>
-      <w:r>
-        <w:rPr>
-          <w:sz w:val="20"/>
-          <w:szCs w:val="20"/>
-        </w:rPr>
-        <w:t>El sistema muestra un pop up con el mensaje “Las contraseñas no coinciden”</w:t>
-      </w:r>
-      <w:r>
-        <w:rPr>
-          <w:b/>
-          <w:sz w:val="20"/>
-          <w:szCs w:val="20"/>
-        </w:rPr>
-        <w:t xml:space="preserve"> </w:t>
-      </w:r>
-      <w:r>
-        <w:rPr>
-          <w:sz w:val="20"/>
-          <w:szCs w:val="20"/>
-        </w:rPr>
-        <w:t>y botón con el mensaje “aceptar</w:t>
-      </w:r>
-      <w:r>
-        <w:rPr>
-          <w:sz w:val="20"/>
-          <w:szCs w:val="20"/>
-        </w:rPr>
-        <w:t>”</w:t>
-      </w:r>
-      <w:r>
-        <w:rPr>
-          <w:b/>
-          <w:sz w:val="20"/>
-          <w:szCs w:val="20"/>
-        </w:rPr>
-        <w:t>,</w:t>
-      </w:r>
-      <w:r>
-        <w:rPr>
-          <w:sz w:val="20"/>
-          <w:szCs w:val="20"/>
-        </w:rPr>
-        <w:t xml:space="preserve"> al darle click al botón se cerrará el pop up</w:t>
-      </w:r>
-      <w:r>
-        <w:rPr>
-          <w:b/>
-          <w:sz w:val="20"/>
-          <w:szCs w:val="20"/>
-        </w:rPr>
-        <w:t>.</w:t>
-      </w:r>
-    </w:p>
-    <w:p>
-      <w:pPr>
-        <w:spacing w:line="240" w:lineRule="auto"/>
         <w:ind w:left="1065"/>
         <w:jc w:val="both"/>
         <w:rPr>
@@ -2878,15 +2580,7 @@
           <w:sz w:val="24"/>
           <w:szCs w:val="24"/>
         </w:rPr>
-        <w:t>Interfa</w:t>
-      </w:r>
-      <w:r>
-        <w:rPr>
-          <w:b/>
-          <w:sz w:val="24"/>
-          <w:szCs w:val="24"/>
-        </w:rPr>
-        <w:t xml:space="preserve">z gráfica: </w:t>
+        <w:t xml:space="preserve">Interfaz gráfica: </w:t>
       </w:r>
     </w:p>
     <w:p>
@@ -2896,44 +2590,55 @@
         <w:jc w:val="both"/>
       </w:pPr>
       <w:r>
-        <w:rPr>
-          <w:noProof/>
-        </w:rPr>
-        <w:drawing>
-          <wp:inline distT="0" distB="0" distL="0" distR="0">
-            <wp:extent cx="5260691" cy="3507127"/>
-            <wp:effectExtent l="0" t="0" r="0" b="0"/>
-            <wp:docPr id="7" name="image20.png"/>
-            <wp:cNvGraphicFramePr/>
-            <a:graphic xmlns:a="http://schemas.openxmlformats.org/drawingml/2006/main">
-              <a:graphicData uri="http://schemas.openxmlformats.org/drawingml/2006/picture">
-                <pic:pic xmlns:pic="http://schemas.openxmlformats.org/drawingml/2006/picture">
-                  <pic:nvPicPr>
-                    <pic:cNvPr id="0" name="image20.png"/>
-                    <pic:cNvPicPr preferRelativeResize="0"/>
-                  </pic:nvPicPr>
-                  <pic:blipFill>
-                    <a:blip r:embed="rId12"/>
-                    <a:srcRect/>
-                    <a:stretch>
-                      <a:fillRect/>
-                    </a:stretch>
-                  </pic:blipFill>
-                  <pic:spPr>
-                    <a:xfrm>
-                      <a:off x="0" y="0"/>
-                      <a:ext cx="5260691" cy="3507127"/>
-                    </a:xfrm>
-                    <a:prstGeom prst="rect">
-                      <a:avLst/>
-                    </a:prstGeom>
-                    <a:ln/>
-                  </pic:spPr>
-                </pic:pic>
-              </a:graphicData>
-            </a:graphic>
-          </wp:inline>
-        </w:drawing>
+        <w:object w:dxaOrig="10321" w:dyaOrig="5821">
+          <v:shapetype id="_x0000_t75" coordsize="21600,21600" o:spt="75" o:preferrelative="t" path="m@4@5l@4@11@9@11@9@5xe" filled="f" stroked="f">
+            <v:stroke joinstyle="miter"/>
+            <v:formulas>
+              <v:f eqn="if lineDrawn pixelLineWidth 0"/>
+              <v:f eqn="sum @0 1 0"/>
+              <v:f eqn="sum 0 0 @1"/>
+              <v:f eqn="prod @2 1 2"/>
+              <v:f eqn="prod @3 21600 pixelWidth"/>
+              <v:f eqn="prod @3 21600 pixelHeight"/>
+              <v:f eqn="sum @0 0 1"/>
+              <v:f eqn="prod @6 1 2"/>
+              <v:f eqn="prod @7 21600 pixelWidth"/>
+              <v:f eqn="sum @8 21600 0"/>
+              <v:f eqn="prod @7 21600 pixelHeight"/>
+              <v:f eqn="sum @10 21600 0"/>
+            </v:formulas>
+            <v:path o:extrusionok="f" gradientshapeok="t" o:connecttype="rect"/>
+            <o:lock v:ext="edit" aspectratio="t"/>
+          </v:shapetype>
+          <v:shape id="_x0000_i1025" type="#_x0000_t75" style="width:467.25pt;height:264pt" o:ole="">
+            <v:imagedata r:id="rId12" o:title=""/>
+          </v:shape>
+          <o:OLEObject Type="Embed" ProgID="Visio.Drawing.15" ShapeID="_x0000_i1025" DrawAspect="Content" ObjectID="_1585926300" r:id="rId13"/>
+        </w:object>
+      </w:r>
+    </w:p>
+    <w:p>
+      <w:pPr>
+        <w:spacing w:line="240" w:lineRule="auto"/>
+        <w:ind w:left="1065"/>
+        <w:jc w:val="both"/>
+      </w:pPr>
+      <w:bookmarkStart w:id="1" w:name="_GoBack"/>
+      <w:bookmarkEnd w:id="1"/>
+    </w:p>
+    <w:p>
+      <w:pPr>
+        <w:spacing w:line="240" w:lineRule="auto"/>
+        <w:ind w:left="1065"/>
+        <w:jc w:val="both"/>
+      </w:pPr>
+      <w:r>
+        <w:object w:dxaOrig="19906" w:dyaOrig="2430">
+          <v:shape id="_x0000_i1027" type="#_x0000_t75" style="width:468pt;height:57pt" o:ole="">
+            <v:imagedata r:id="rId14" o:title=""/>
+          </v:shape>
+          <o:OLEObject Type="Embed" ProgID="Visio.Drawing.15" ShapeID="_x0000_i1027" DrawAspect="Content" ObjectID="_1585926301" r:id="rId15"/>
+        </w:object>
       </w:r>
     </w:p>
     <w:p>
@@ -3107,7 +2812,6 @@
           <w:sz w:val="20"/>
           <w:szCs w:val="20"/>
         </w:rPr>
-        <w:lastRenderedPageBreak/>
         <w:t xml:space="preserve">No se asignó Correo Institucional: </w:t>
       </w:r>
       <w:r>
@@ -3397,9 +3101,10 @@
       <w:r>
         <w:rPr>
           <w:noProof/>
+          <w:lang w:eastAsia="ja-JP"/>
         </w:rPr>
         <w:drawing>
-          <wp:anchor distT="0" distB="0" distL="114300" distR="114300" simplePos="0" relativeHeight="251659264" behindDoc="0" locked="0" layoutInCell="1" hidden="0" allowOverlap="1" wp14:anchorId="286DF259" wp14:editId="1CF70C03">
+          <wp:anchor distT="0" distB="0" distL="114300" distR="114300" simplePos="0" relativeHeight="251657216" behindDoc="0" locked="0" layoutInCell="1" hidden="0" allowOverlap="1" wp14:anchorId="286DF259" wp14:editId="1CF70C03">
             <wp:simplePos x="0" y="0"/>
             <wp:positionH relativeFrom="margin">
               <wp:posOffset>1514475</wp:posOffset>
@@ -3420,7 +3125,7 @@
                     <pic:cNvPicPr preferRelativeResize="0"/>
                   </pic:nvPicPr>
                   <pic:blipFill>
-                    <a:blip r:embed="rId13"/>
+                    <a:blip r:embed="rId16"/>
                     <a:srcRect/>
                     <a:stretch>
                       <a:fillRect/>
@@ -3565,21 +3270,7 @@
           <w:sz w:val="20"/>
           <w:szCs w:val="20"/>
         </w:rPr>
-        <w:t xml:space="preserve">El sistema muestra la interfaz </w:t>
-      </w:r>
-      <w:r>
-        <w:rPr>
-          <w:sz w:val="20"/>
-          <w:szCs w:val="20"/>
-        </w:rPr>
-        <w:t>Actualizar</w:t>
-      </w:r>
-      <w:r>
-        <w:rPr>
-          <w:sz w:val="20"/>
-          <w:szCs w:val="20"/>
-        </w:rPr>
-        <w:t xml:space="preserve"> perfil, el Estudiante ingresa su disponibilidad horaria en el campo </w:t>
+        <w:t xml:space="preserve">El sistema muestra la interfaz Actualizar perfil, el Estudiante ingresa su disponibilidad horaria en el campo </w:t>
       </w:r>
       <w:r>
         <w:rPr>
@@ -3639,14 +3330,7 @@
           <w:sz w:val="20"/>
           <w:szCs w:val="20"/>
         </w:rPr>
-        <w:t>s</w:t>
-      </w:r>
-      <w:r>
-        <w:rPr>
-          <w:sz w:val="20"/>
-          <w:szCs w:val="20"/>
-        </w:rPr>
-        <w:t xml:space="preserve">u promedio académico en el campo </w:t>
+        <w:t xml:space="preserve">su promedio académico en el campo </w:t>
       </w:r>
       <w:r>
         <w:rPr>
@@ -3706,14 +3390,7 @@
           <w:sz w:val="20"/>
           <w:szCs w:val="20"/>
         </w:rPr>
-        <w:t>Esto actualizará los datos del estudiante en la base</w:t>
-      </w:r>
-      <w:r>
-        <w:rPr>
-          <w:sz w:val="20"/>
-          <w:szCs w:val="20"/>
-        </w:rPr>
-        <w:t xml:space="preserve"> de datos, luego cargará la interfaz del perfil del usuario.</w:t>
+        <w:t>Esto actualizará los datos del estudiante en la base de datos, luego cargará la interfaz del perfil del usuario.</w:t>
       </w:r>
     </w:p>
     <w:p>
@@ -3751,6 +3428,7 @@
           <w:sz w:val="20"/>
           <w:szCs w:val="20"/>
         </w:rPr>
+        <w:lastRenderedPageBreak/>
         <w:t xml:space="preserve">No se asignó Disponibilidad horaria y esta esta no tiene datos en la base: </w:t>
       </w:r>
       <w:r>
@@ -3773,14 +3451,7 @@
           <w:sz w:val="20"/>
           <w:szCs w:val="20"/>
         </w:rPr>
-        <w:t>y botón con el mensaje “</w:t>
-      </w:r>
-      <w:r>
-        <w:rPr>
-          <w:sz w:val="20"/>
-          <w:szCs w:val="20"/>
-        </w:rPr>
-        <w:t>aceptar</w:t>
+        <w:t>y botón con el mensaje “aceptar</w:t>
       </w:r>
       <w:r>
         <w:rPr>
@@ -3873,14 +3544,7 @@
           <w:sz w:val="20"/>
           <w:szCs w:val="20"/>
         </w:rPr>
-        <w:t xml:space="preserve"> al darle click al botón </w:t>
-      </w:r>
-      <w:r>
-        <w:rPr>
-          <w:sz w:val="20"/>
-          <w:szCs w:val="20"/>
-        </w:rPr>
-        <w:t xml:space="preserve">se cerrará el pop </w:t>
+        <w:t xml:space="preserve"> al darle click al botón se cerrará el pop </w:t>
       </w:r>
       <w:r>
         <w:rPr>
@@ -3985,15 +3649,7 @@
           <w:sz w:val="20"/>
           <w:szCs w:val="20"/>
         </w:rPr>
-        <w:t>No se asignó P</w:t>
-      </w:r>
-      <w:r>
-        <w:rPr>
-          <w:b/>
-          <w:sz w:val="20"/>
-          <w:szCs w:val="20"/>
-        </w:rPr>
-        <w:t xml:space="preserve">.A.P.A y este no tiene datos en la base: </w:t>
+        <w:t xml:space="preserve">No se asignó P.A.P.A y este no tiene datos en la base: </w:t>
       </w:r>
       <w:r>
         <w:rPr>
@@ -4082,10 +3738,10 @@
       <w:r>
         <w:rPr>
           <w:noProof/>
-        </w:rPr>
-        <w:lastRenderedPageBreak/>
+          <w:lang w:eastAsia="ja-JP"/>
+        </w:rPr>
         <w:drawing>
-          <wp:anchor distT="0" distB="0" distL="114300" distR="114300" simplePos="0" relativeHeight="251659264" behindDoc="0" locked="0" layoutInCell="1" hidden="0" allowOverlap="1">
+          <wp:anchor distT="0" distB="0" distL="114300" distR="114300" simplePos="0" relativeHeight="251658240" behindDoc="0" locked="0" layoutInCell="1" hidden="0" allowOverlap="1">
             <wp:simplePos x="0" y="0"/>
             <wp:positionH relativeFrom="margin">
               <wp:posOffset>628650</wp:posOffset>
@@ -4106,7 +3762,7 @@
                     <pic:cNvPicPr preferRelativeResize="0"/>
                   </pic:nvPicPr>
                   <pic:blipFill>
-                    <a:blip r:embed="rId14"/>
+                    <a:blip r:embed="rId17"/>
                     <a:srcRect r="606"/>
                     <a:stretch>
                       <a:fillRect/>
@@ -4419,15 +4075,7 @@
           <w:sz w:val="20"/>
           <w:szCs w:val="20"/>
         </w:rPr>
-        <w:t>Es la primera aplicación a una convocatoria del semes</w:t>
-      </w:r>
-      <w:r>
-        <w:rPr>
-          <w:b/>
-          <w:sz w:val="20"/>
-          <w:szCs w:val="20"/>
-        </w:rPr>
-        <w:t xml:space="preserve">tre: </w:t>
+        <w:t xml:space="preserve">Es la primera aplicación a una convocatoria del semestre: </w:t>
       </w:r>
       <w:r>
         <w:rPr>
@@ -4482,6 +4130,14 @@
           <w:sz w:val="20"/>
           <w:szCs w:val="20"/>
         </w:rPr>
+        <w:t xml:space="preserve"> El sistema muestra un pop up con el mensaje “Tienes un contrato vigente”</w:t>
+      </w:r>
+      <w:r>
+        <w:rPr>
+          <w:b/>
+          <w:sz w:val="20"/>
+          <w:szCs w:val="20"/>
+        </w:rPr>
         <w:t xml:space="preserve"> </w:t>
       </w:r>
       <w:r>
@@ -4489,28 +4145,6 @@
           <w:sz w:val="20"/>
           <w:szCs w:val="20"/>
         </w:rPr>
-        <w:t xml:space="preserve">El sistema muestra un pop up con el mensaje “Tienes un </w:t>
-      </w:r>
-      <w:r>
-        <w:rPr>
-          <w:sz w:val="20"/>
-          <w:szCs w:val="20"/>
-        </w:rPr>
-        <w:t>contrato vigente”</w:t>
-      </w:r>
-      <w:r>
-        <w:rPr>
-          <w:b/>
-          <w:sz w:val="20"/>
-          <w:szCs w:val="20"/>
-        </w:rPr>
-        <w:t xml:space="preserve"> </w:t>
-      </w:r>
-      <w:r>
-        <w:rPr>
-          <w:sz w:val="20"/>
-          <w:szCs w:val="20"/>
-        </w:rPr>
         <w:t>y botón con el mensaje “aceptar</w:t>
       </w:r>
       <w:r>
@@ -4561,6 +4195,7 @@
           <w:sz w:val="24"/>
           <w:szCs w:val="24"/>
         </w:rPr>
+        <w:lastRenderedPageBreak/>
         <w:t>Interfa</w:t>
       </w:r>
       <w:r>
@@ -4577,15 +4212,7 @@
           <w:sz w:val="24"/>
           <w:szCs w:val="24"/>
         </w:rPr>
-        <w:t xml:space="preserve"> gráfica</w:t>
-      </w:r>
-      <w:r>
-        <w:rPr>
-          <w:b/>
-          <w:sz w:val="24"/>
-          <w:szCs w:val="24"/>
-        </w:rPr>
-        <w:t>:</w:t>
+        <w:t xml:space="preserve"> gráfica:</w:t>
       </w:r>
     </w:p>
     <w:p>
@@ -4605,6 +4232,7 @@
           <w:noProof/>
           <w:sz w:val="24"/>
           <w:szCs w:val="24"/>
+          <w:lang w:eastAsia="ja-JP"/>
         </w:rPr>
         <w:drawing>
           <wp:inline distT="0" distB="0" distL="0" distR="0">
@@ -4620,7 +4248,7 @@
                     <pic:cNvPicPr preferRelativeResize="0"/>
                   </pic:nvPicPr>
                   <pic:blipFill>
-                    <a:blip r:embed="rId15"/>
+                    <a:blip r:embed="rId18"/>
                     <a:srcRect/>
                     <a:stretch>
                       <a:fillRect/>
@@ -4665,7 +4293,6 @@
           <w:sz w:val="24"/>
           <w:szCs w:val="24"/>
         </w:rPr>
-        <w:lastRenderedPageBreak/>
         <w:t>Especificación del caso de uso: CU5. Buscar convocatoria</w:t>
       </w:r>
     </w:p>
@@ -4717,14 +4344,7 @@
           <w:sz w:val="20"/>
           <w:szCs w:val="20"/>
         </w:rPr>
-        <w:t>(la cu</w:t>
-      </w:r>
-      <w:r>
-        <w:rPr>
-          <w:sz w:val="20"/>
-          <w:szCs w:val="20"/>
-        </w:rPr>
-        <w:t>al consta de una lista con las convocatorias vigentes), el estudiante hace clic en el nombre de una convocatoria, el sistema muestra la interfaz aplicar a convocatoria con la información de la convocatoria seleccionada.</w:t>
+        <w:t>(la cual consta de una lista con las convocatorias vigentes), el estudiante hace clic en el nombre de una convocatoria, el sistema muestra la interfaz aplicar a convocatoria con la información de la convocatoria seleccionada.</w:t>
       </w:r>
     </w:p>
     <w:p>
@@ -4762,15 +4382,7 @@
           <w:sz w:val="20"/>
           <w:szCs w:val="20"/>
         </w:rPr>
-        <w:t>No hay convo</w:t>
-      </w:r>
-      <w:r>
-        <w:rPr>
-          <w:b/>
-          <w:sz w:val="20"/>
-          <w:szCs w:val="20"/>
-        </w:rPr>
-        <w:t xml:space="preserve">catorias vigentes: </w:t>
+        <w:t xml:space="preserve">No hay convocatorias vigentes: </w:t>
       </w:r>
       <w:r>
         <w:rPr>
@@ -4813,15 +4425,7 @@
           <w:sz w:val="24"/>
           <w:szCs w:val="24"/>
         </w:rPr>
-        <w:t xml:space="preserve"> gráfica</w:t>
-      </w:r>
-      <w:r>
-        <w:rPr>
-          <w:b/>
-          <w:sz w:val="24"/>
-          <w:szCs w:val="24"/>
-        </w:rPr>
-        <w:t xml:space="preserve">: </w:t>
+        <w:t xml:space="preserve"> gráfica: </w:t>
       </w:r>
     </w:p>
     <w:p>
@@ -4838,6 +4442,7 @@
       <w:r>
         <w:rPr>
           <w:noProof/>
+          <w:lang w:eastAsia="ja-JP"/>
         </w:rPr>
         <w:drawing>
           <wp:inline distT="0" distB="0" distL="0" distR="0">
@@ -4853,7 +4458,7 @@
                     <pic:cNvPicPr preferRelativeResize="0"/>
                   </pic:nvPicPr>
                   <pic:blipFill>
-                    <a:blip r:embed="rId16"/>
+                    <a:blip r:embed="rId19"/>
                     <a:srcRect/>
                     <a:stretch>
                       <a:fillRect/>
@@ -4934,84 +4539,15 @@
           <w:sz w:val="20"/>
           <w:szCs w:val="20"/>
         </w:rPr>
-        <w:t>Cuando el estudiante recibe una notificación de que s</w:t>
-      </w:r>
-      <w:r>
-        <w:rPr>
-          <w:sz w:val="20"/>
-          <w:szCs w:val="20"/>
-        </w:rPr>
-        <w:t xml:space="preserve">u aplicación ha sido aceptada, este tendrá la oportunidad de responder si efectivamente acepta o no, es decir, se </w:t>
-      </w:r>
-      <w:r>
-        <w:rPr>
-          <w:sz w:val="20"/>
-          <w:szCs w:val="20"/>
-        </w:rPr>
-        <w:t>desplegará</w:t>
-      </w:r>
-      <w:r>
-        <w:rPr>
-          <w:sz w:val="20"/>
-          <w:szCs w:val="20"/>
-        </w:rPr>
-        <w:t xml:space="preserve"> un pop-up con la información de la convocatoria a la cual ha sido aceptado y dos botones “Aceptar” o “</w:t>
-      </w:r>
-      <w:r>
-        <w:rPr>
-          <w:sz w:val="20"/>
-          <w:szCs w:val="20"/>
-        </w:rPr>
-        <w:t>Rechazar</w:t>
-      </w:r>
-      <w:r>
-        <w:rPr>
-          <w:sz w:val="20"/>
-          <w:szCs w:val="20"/>
-        </w:rPr>
-        <w:t>”, al darle aceptar s</w:t>
-      </w:r>
-      <w:r>
-        <w:rPr>
-          <w:sz w:val="20"/>
-          <w:szCs w:val="20"/>
-        </w:rPr>
-        <w:t xml:space="preserve">e </w:t>
-      </w:r>
-      <w:r>
-        <w:rPr>
-          <w:sz w:val="20"/>
-          <w:szCs w:val="20"/>
-        </w:rPr>
-        <w:t>notificará</w:t>
-      </w:r>
-      <w:r>
-        <w:rPr>
-          <w:sz w:val="20"/>
-          <w:szCs w:val="20"/>
-        </w:rPr>
-        <w:t xml:space="preserve"> al administrativo que </w:t>
-      </w:r>
-      <w:r>
-        <w:rPr>
-          <w:sz w:val="20"/>
-          <w:szCs w:val="20"/>
-        </w:rPr>
-        <w:t>validó la convocatoria ejecutando el caso de uso notificar usuario</w:t>
-      </w:r>
-      <w:r>
-        <w:rPr>
-          <w:sz w:val="20"/>
-          <w:szCs w:val="20"/>
-        </w:rPr>
-        <w:t xml:space="preserve">. Al darle cancelar se pedirá doble confirmación </w:t>
-      </w:r>
-      <w:r>
-        <w:rPr>
-          <w:sz w:val="20"/>
-          <w:szCs w:val="20"/>
-        </w:rPr>
-        <w:t>si acepta esta, se ejecutará el caso de uso notificar usuario, con la respuesta negativa del estudiante; Si rechaza la doble confirmación se volverá a mostrar la notificación inicial del caso de uso.</w:t>
+        <w:t xml:space="preserve">Cuando el estudiante recibe una notificación de que su aplicación ha sido aceptada, este tendrá la oportunidad de responder si efectivamente acepta o no, es decir, se desplegará un pop-up con la información de la convocatoria a la cual ha sido aceptado y dos botones “Aceptar” o “Rechazar”, al darle aceptar se notificará al administrativo que validó la convocatoria ejecutando el caso de uso notificar usuario. Al darle cancelar se pedirá doble </w:t>
+      </w:r>
+      <w:r>
+        <w:rPr>
+          <w:sz w:val="20"/>
+          <w:szCs w:val="20"/>
+        </w:rPr>
+        <w:lastRenderedPageBreak/>
+        <w:t>confirmación si acepta esta, se ejecutará el caso de uso notificar usuario, con la respuesta negativa del estudiante; Si rechaza la doble confirmación se volverá a mostrar la notificación inicial del caso de uso.</w:t>
       </w:r>
     </w:p>
     <w:p>
@@ -5048,15 +4584,7 @@
           <w:sz w:val="20"/>
           <w:szCs w:val="20"/>
         </w:rPr>
-        <w:t>El estudiante acepta la convocat</w:t>
-      </w:r>
-      <w:r>
-        <w:rPr>
-          <w:b/>
-          <w:sz w:val="20"/>
-          <w:szCs w:val="20"/>
-        </w:rPr>
-        <w:t>oria, pero ya tiene un contrato:</w:t>
+        <w:t>El estudiante acepta la convocatoria, pero ya tiene un contrato:</w:t>
       </w:r>
       <w:r>
         <w:rPr>
@@ -5133,7 +4661,6 @@
           <w:sz w:val="24"/>
           <w:szCs w:val="24"/>
         </w:rPr>
-        <w:lastRenderedPageBreak/>
         <w:t xml:space="preserve">Interfaces gráficas: </w:t>
       </w:r>
     </w:p>
@@ -5145,6 +4672,7 @@
       <w:r>
         <w:rPr>
           <w:noProof/>
+          <w:lang w:eastAsia="ja-JP"/>
         </w:rPr>
         <w:drawing>
           <wp:inline distT="0" distB="0" distL="0" distR="0">
@@ -5160,7 +4688,7 @@
                     <pic:cNvPicPr preferRelativeResize="0"/>
                   </pic:nvPicPr>
                   <pic:blipFill>
-                    <a:blip r:embed="rId17"/>
+                    <a:blip r:embed="rId20"/>
                     <a:srcRect/>
                     <a:stretch>
                       <a:fillRect/>
@@ -5185,9 +4713,10 @@
       <w:r>
         <w:rPr>
           <w:noProof/>
+          <w:lang w:eastAsia="ja-JP"/>
         </w:rPr>
         <w:drawing>
-          <wp:anchor distT="0" distB="0" distL="114300" distR="114300" simplePos="0" relativeHeight="251660288" behindDoc="0" locked="0" layoutInCell="1" hidden="0" allowOverlap="1">
+          <wp:anchor distT="0" distB="0" distL="114300" distR="114300" simplePos="0" relativeHeight="251659264" behindDoc="0" locked="0" layoutInCell="1" hidden="0" allowOverlap="1">
             <wp:simplePos x="0" y="0"/>
             <wp:positionH relativeFrom="margin">
               <wp:posOffset>3219450</wp:posOffset>
@@ -5208,7 +4737,7 @@
                     <pic:cNvPicPr preferRelativeResize="0"/>
                   </pic:nvPicPr>
                   <pic:blipFill>
-                    <a:blip r:embed="rId18"/>
+                    <a:blip r:embed="rId21"/>
                     <a:srcRect/>
                     <a:stretch>
                       <a:fillRect/>
@@ -5235,14 +4764,15 @@
       <w:pPr>
         <w:jc w:val="both"/>
       </w:pPr>
-      <w:bookmarkStart w:id="1" w:name="_aztbwuduj58a" w:colFirst="0" w:colLast="0"/>
-      <w:bookmarkEnd w:id="1"/>
+      <w:bookmarkStart w:id="2" w:name="_aztbwuduj58a" w:colFirst="0" w:colLast="0"/>
+      <w:bookmarkEnd w:id="2"/>
       <w:r>
         <w:rPr>
           <w:noProof/>
+          <w:lang w:eastAsia="ja-JP"/>
         </w:rPr>
         <w:drawing>
-          <wp:anchor distT="0" distB="0" distL="114300" distR="114300" simplePos="0" relativeHeight="251657216" behindDoc="0" locked="0" layoutInCell="1" hidden="0" allowOverlap="1">
+          <wp:anchor distT="0" distB="0" distL="114300" distR="114300" simplePos="0" relativeHeight="251656192" behindDoc="0" locked="0" layoutInCell="1" hidden="0" allowOverlap="1">
             <wp:simplePos x="0" y="0"/>
             <wp:positionH relativeFrom="margin">
               <wp:posOffset>161925</wp:posOffset>
@@ -5263,7 +4793,7 @@
                     <pic:cNvPicPr preferRelativeResize="0"/>
                   </pic:nvPicPr>
                   <pic:blipFill>
-                    <a:blip r:embed="rId19"/>
+                    <a:blip r:embed="rId22"/>
                     <a:srcRect/>
                     <a:stretch>
                       <a:fillRect/>
@@ -5285,14 +4815,12 @@
           </wp:anchor>
         </w:drawing>
       </w:r>
-      <w:bookmarkStart w:id="2" w:name="_12wbi2y97bn0" w:colFirst="0" w:colLast="0"/>
-      <w:bookmarkStart w:id="3" w:name="_84wsmcc3l6yk" w:colFirst="0" w:colLast="0"/>
-      <w:bookmarkStart w:id="4" w:name="_u02b3c7q2e1" w:colFirst="0" w:colLast="0"/>
-      <w:bookmarkStart w:id="5" w:name="_w3qnupgencd8" w:colFirst="0" w:colLast="0"/>
-      <w:bookmarkStart w:id="6" w:name="_iq5au8mo3vwp" w:colFirst="0" w:colLast="0"/>
-      <w:bookmarkStart w:id="7" w:name="_3ada9rchc71a" w:colFirst="0" w:colLast="0"/>
-      <w:bookmarkStart w:id="8" w:name="_GoBack"/>
-      <w:bookmarkEnd w:id="2"/>
+      <w:bookmarkStart w:id="3" w:name="_12wbi2y97bn0" w:colFirst="0" w:colLast="0"/>
+      <w:bookmarkStart w:id="4" w:name="_84wsmcc3l6yk" w:colFirst="0" w:colLast="0"/>
+      <w:bookmarkStart w:id="5" w:name="_u02b3c7q2e1" w:colFirst="0" w:colLast="0"/>
+      <w:bookmarkStart w:id="6" w:name="_w3qnupgencd8" w:colFirst="0" w:colLast="0"/>
+      <w:bookmarkStart w:id="7" w:name="_iq5au8mo3vwp" w:colFirst="0" w:colLast="0"/>
+      <w:bookmarkStart w:id="8" w:name="_3ada9rchc71a" w:colFirst="0" w:colLast="0"/>
       <w:bookmarkEnd w:id="3"/>
       <w:bookmarkEnd w:id="4"/>
       <w:bookmarkEnd w:id="5"/>
@@ -5358,6 +4886,7 @@
           <w:sz w:val="20"/>
           <w:szCs w:val="20"/>
         </w:rPr>
+        <w:lastRenderedPageBreak/>
         <w:t>Este caso de uso recibe como parámetros un Usuario y un mensaje, al ejecutarse, envía al correo y a las notificaciones del usuario el respectivo mensaje.</w:t>
       </w:r>
     </w:p>
@@ -5373,8 +4902,8 @@
       </w:pPr>
     </w:p>
     <w:sectPr>
-      <w:headerReference w:type="default" r:id="rId20"/>
-      <w:footerReference w:type="default" r:id="rId21"/>
+      <w:headerReference w:type="default" r:id="rId23"/>
+      <w:footerReference w:type="default" r:id="rId24"/>
       <w:pgSz w:w="12240" w:h="15840"/>
       <w:pgMar w:top="1440" w:right="1440" w:bottom="1440" w:left="1440" w:header="0" w:footer="720" w:gutter="0"/>
       <w:pgNumType w:start="1"/>
@@ -5386,7 +4915,7 @@
 </file>
 
 <file path=word/endnotes.xml><?xml version="1.0" encoding="utf-8"?>
-<w:endnotes xmlns:wpc="http://schemas.microsoft.com/office/word/2010/wordprocessingCanvas" xmlns:cx="http://schemas.microsoft.com/office/drawing/2014/chartex" xmlns:cx1="http://schemas.microsoft.com/office/drawing/2015/9/8/chartex" xmlns:cx2="http://schemas.microsoft.com/office/drawing/2015/10/21/chartex" xmlns:cx3="http://schemas.microsoft.com/office/drawing/2016/5/9/chartex" xmlns:cx4="http://schemas.microsoft.com/office/drawing/2016/5/10/chartex" xmlns:cx5="http://schemas.microsoft.com/office/drawing/2016/5/11/chartex" xmlns:cx6="http://schemas.microsoft.com/office/drawing/2016/5/12/chartex" xmlns:cx7="http://schemas.microsoft.com/office/drawing/2016/5/13/chartex" xmlns:cx8="http://schemas.microsoft.com/office/drawing/2016/5/14/chartex" xmlns:mc="http://schemas.openxmlformats.org/markup-compatibility/2006" xmlns:aink="http://schemas.microsoft.com/office/drawing/2016/ink" xmlns:am3d="http://schemas.microsoft.com/office/drawing/2017/model3d" xmlns:o="urn:schemas-microsoft-com:office:office" xmlns:r="http://schemas.openxmlformats.org/officeDocument/2006/relationships" xmlns:m="http://schemas.openxmlformats.org/officeDocument/2006/math" xmlns:v="urn:schemas-microsoft-com:vml" xmlns:wp14="http://schemas.microsoft.com/office/word/2010/wordprocessingDrawing" xmlns:wp="http://schemas.openxmlformats.org/drawingml/2006/wordprocessingDrawing" xmlns:w10="urn:schemas-microsoft-com:office:word" xmlns:w="http://schemas.openxmlformats.org/wordprocessingml/2006/main" xmlns:w14="http://schemas.microsoft.com/office/word/2010/wordml" xmlns:w15="http://schemas.microsoft.com/office/word/2012/wordml" xmlns:w16cid="http://schemas.microsoft.com/office/word/2016/wordml/cid" xmlns:w16se="http://schemas.microsoft.com/office/word/2015/wordml/symex" xmlns:wpg="http://schemas.microsoft.com/office/word/2010/wordprocessingGroup" xmlns:wpi="http://schemas.microsoft.com/office/word/2010/wordprocessingInk" xmlns:wne="http://schemas.microsoft.com/office/word/2006/wordml" xmlns:wps="http://schemas.microsoft.com/office/word/2010/wordprocessingShape" mc:Ignorable="w14 w15 w16se w16cid wp14">
+<w:endnotes xmlns:wpc="http://schemas.microsoft.com/office/word/2010/wordprocessingCanvas" xmlns:cx="http://schemas.microsoft.com/office/drawing/2014/chartex" xmlns:mc="http://schemas.openxmlformats.org/markup-compatibility/2006" xmlns:o="urn:schemas-microsoft-com:office:office" xmlns:r="http://schemas.openxmlformats.org/officeDocument/2006/relationships" xmlns:m="http://schemas.openxmlformats.org/officeDocument/2006/math" xmlns:v="urn:schemas-microsoft-com:vml" xmlns:wp14="http://schemas.microsoft.com/office/word/2010/wordprocessingDrawing" xmlns:wp="http://schemas.openxmlformats.org/drawingml/2006/wordprocessingDrawing" xmlns:w10="urn:schemas-microsoft-com:office:word" xmlns:w="http://schemas.openxmlformats.org/wordprocessingml/2006/main" xmlns:w14="http://schemas.microsoft.com/office/word/2010/wordml" xmlns:w15="http://schemas.microsoft.com/office/word/2012/wordml" xmlns:w16se="http://schemas.microsoft.com/office/word/2015/wordml/symex" xmlns:wpg="http://schemas.microsoft.com/office/word/2010/wordprocessingGroup" xmlns:wpi="http://schemas.microsoft.com/office/word/2010/wordprocessingInk" xmlns:wne="http://schemas.microsoft.com/office/word/2006/wordml" xmlns:wps="http://schemas.microsoft.com/office/word/2010/wordprocessingShape" mc:Ignorable="w14 w15 w16se wp14">
   <w:endnote w:type="separator" w:id="-1">
     <w:p>
       <w:pPr>
@@ -5411,7 +4940,7 @@
 </file>
 
 <file path=word/footer1.xml><?xml version="1.0" encoding="utf-8"?>
-<w:ftr xmlns:wpc="http://schemas.microsoft.com/office/word/2010/wordprocessingCanvas" xmlns:cx="http://schemas.microsoft.com/office/drawing/2014/chartex" xmlns:cx1="http://schemas.microsoft.com/office/drawing/2015/9/8/chartex" xmlns:cx2="http://schemas.microsoft.com/office/drawing/2015/10/21/chartex" xmlns:cx3="http://schemas.microsoft.com/office/drawing/2016/5/9/chartex" xmlns:cx4="http://schemas.microsoft.com/office/drawing/2016/5/10/chartex" xmlns:cx5="http://schemas.microsoft.com/office/drawing/2016/5/11/chartex" xmlns:cx6="http://schemas.microsoft.com/office/drawing/2016/5/12/chartex" xmlns:cx7="http://schemas.microsoft.com/office/drawing/2016/5/13/chartex" xmlns:cx8="http://schemas.microsoft.com/office/drawing/2016/5/14/chartex" xmlns:mc="http://schemas.openxmlformats.org/markup-compatibility/2006" xmlns:aink="http://schemas.microsoft.com/office/drawing/2016/ink" xmlns:am3d="http://schemas.microsoft.com/office/drawing/2017/model3d" xmlns:o="urn:schemas-microsoft-com:office:office" xmlns:r="http://schemas.openxmlformats.org/officeDocument/2006/relationships" xmlns:m="http://schemas.openxmlformats.org/officeDocument/2006/math" xmlns:v="urn:schemas-microsoft-com:vml" xmlns:wp14="http://schemas.microsoft.com/office/word/2010/wordprocessingDrawing" xmlns:wp="http://schemas.openxmlformats.org/drawingml/2006/wordprocessingDrawing" xmlns:w10="urn:schemas-microsoft-com:office:word" xmlns:w="http://schemas.openxmlformats.org/wordprocessingml/2006/main" xmlns:w14="http://schemas.microsoft.com/office/word/2010/wordml" xmlns:w15="http://schemas.microsoft.com/office/word/2012/wordml" xmlns:w16cid="http://schemas.microsoft.com/office/word/2016/wordml/cid" xmlns:w16se="http://schemas.microsoft.com/office/word/2015/wordml/symex" xmlns:wpg="http://schemas.microsoft.com/office/word/2010/wordprocessingGroup" xmlns:wpi="http://schemas.microsoft.com/office/word/2010/wordprocessingInk" xmlns:wne="http://schemas.microsoft.com/office/word/2006/wordml" xmlns:wps="http://schemas.microsoft.com/office/word/2010/wordprocessingShape" mc:Ignorable="w14 w15 w16se w16cid wp14">
+<w:ftr xmlns:wpc="http://schemas.microsoft.com/office/word/2010/wordprocessingCanvas" xmlns:cx="http://schemas.microsoft.com/office/drawing/2014/chartex" xmlns:mc="http://schemas.openxmlformats.org/markup-compatibility/2006" xmlns:o="urn:schemas-microsoft-com:office:office" xmlns:r="http://schemas.openxmlformats.org/officeDocument/2006/relationships" xmlns:m="http://schemas.openxmlformats.org/officeDocument/2006/math" xmlns:v="urn:schemas-microsoft-com:vml" xmlns:wp14="http://schemas.microsoft.com/office/word/2010/wordprocessingDrawing" xmlns:wp="http://schemas.openxmlformats.org/drawingml/2006/wordprocessingDrawing" xmlns:w10="urn:schemas-microsoft-com:office:word" xmlns:w="http://schemas.openxmlformats.org/wordprocessingml/2006/main" xmlns:w14="http://schemas.microsoft.com/office/word/2010/wordml" xmlns:w15="http://schemas.microsoft.com/office/word/2012/wordml" xmlns:w16se="http://schemas.microsoft.com/office/word/2015/wordml/symex" xmlns:wpg="http://schemas.microsoft.com/office/word/2010/wordprocessingGroup" xmlns:wpi="http://schemas.microsoft.com/office/word/2010/wordprocessingInk" xmlns:wne="http://schemas.microsoft.com/office/word/2006/wordml" xmlns:wps="http://schemas.microsoft.com/office/word/2010/wordprocessingShape" mc:Ignorable="w14 w15 w16se wp14">
   <w:p>
     <w:pPr>
       <w:pBdr>
@@ -5454,7 +4983,7 @@
         <w:noProof/>
         <w:color w:val="000000"/>
       </w:rPr>
-      <w:t>2</w:t>
+      <w:t>8</w:t>
     </w:r>
     <w:r>
       <w:rPr>
@@ -5486,7 +5015,7 @@
 </file>
 
 <file path=word/footnotes.xml><?xml version="1.0" encoding="utf-8"?>
-<w:footnotes xmlns:wpc="http://schemas.microsoft.com/office/word/2010/wordprocessingCanvas" xmlns:cx="http://schemas.microsoft.com/office/drawing/2014/chartex" xmlns:cx1="http://schemas.microsoft.com/office/drawing/2015/9/8/chartex" xmlns:cx2="http://schemas.microsoft.com/office/drawing/2015/10/21/chartex" xmlns:cx3="http://schemas.microsoft.com/office/drawing/2016/5/9/chartex" xmlns:cx4="http://schemas.microsoft.com/office/drawing/2016/5/10/chartex" xmlns:cx5="http://schemas.microsoft.com/office/drawing/2016/5/11/chartex" xmlns:cx6="http://schemas.microsoft.com/office/drawing/2016/5/12/chartex" xmlns:cx7="http://schemas.microsoft.com/office/drawing/2016/5/13/chartex" xmlns:cx8="http://schemas.microsoft.com/office/drawing/2016/5/14/chartex" xmlns:mc="http://schemas.openxmlformats.org/markup-compatibility/2006" xmlns:aink="http://schemas.microsoft.com/office/drawing/2016/ink" xmlns:am3d="http://schemas.microsoft.com/office/drawing/2017/model3d" xmlns:o="urn:schemas-microsoft-com:office:office" xmlns:r="http://schemas.openxmlformats.org/officeDocument/2006/relationships" xmlns:m="http://schemas.openxmlformats.org/officeDocument/2006/math" xmlns:v="urn:schemas-microsoft-com:vml" xmlns:wp14="http://schemas.microsoft.com/office/word/2010/wordprocessingDrawing" xmlns:wp="http://schemas.openxmlformats.org/drawingml/2006/wordprocessingDrawing" xmlns:w10="urn:schemas-microsoft-com:office:word" xmlns:w="http://schemas.openxmlformats.org/wordprocessingml/2006/main" xmlns:w14="http://schemas.microsoft.com/office/word/2010/wordml" xmlns:w15="http://schemas.microsoft.com/office/word/2012/wordml" xmlns:w16cid="http://schemas.microsoft.com/office/word/2016/wordml/cid" xmlns:w16se="http://schemas.microsoft.com/office/word/2015/wordml/symex" xmlns:wpg="http://schemas.microsoft.com/office/word/2010/wordprocessingGroup" xmlns:wpi="http://schemas.microsoft.com/office/word/2010/wordprocessingInk" xmlns:wne="http://schemas.microsoft.com/office/word/2006/wordml" xmlns:wps="http://schemas.microsoft.com/office/word/2010/wordprocessingShape" mc:Ignorable="w14 w15 w16se w16cid wp14">
+<w:footnotes xmlns:wpc="http://schemas.microsoft.com/office/word/2010/wordprocessingCanvas" xmlns:cx="http://schemas.microsoft.com/office/drawing/2014/chartex" xmlns:mc="http://schemas.openxmlformats.org/markup-compatibility/2006" xmlns:o="urn:schemas-microsoft-com:office:office" xmlns:r="http://schemas.openxmlformats.org/officeDocument/2006/relationships" xmlns:m="http://schemas.openxmlformats.org/officeDocument/2006/math" xmlns:v="urn:schemas-microsoft-com:vml" xmlns:wp14="http://schemas.microsoft.com/office/word/2010/wordprocessingDrawing" xmlns:wp="http://schemas.openxmlformats.org/drawingml/2006/wordprocessingDrawing" xmlns:w10="urn:schemas-microsoft-com:office:word" xmlns:w="http://schemas.openxmlformats.org/wordprocessingml/2006/main" xmlns:w14="http://schemas.microsoft.com/office/word/2010/wordml" xmlns:w15="http://schemas.microsoft.com/office/word/2012/wordml" xmlns:w16se="http://schemas.microsoft.com/office/word/2015/wordml/symex" xmlns:wpg="http://schemas.microsoft.com/office/word/2010/wordprocessingGroup" xmlns:wpi="http://schemas.microsoft.com/office/word/2010/wordprocessingInk" xmlns:wne="http://schemas.microsoft.com/office/word/2006/wordml" xmlns:wps="http://schemas.microsoft.com/office/word/2010/wordprocessingShape" mc:Ignorable="w14 w15 w16se wp14">
   <w:footnote w:type="separator" w:id="-1">
     <w:p>
       <w:pPr>
@@ -5511,7 +5040,7 @@
 </file>
 
 <file path=word/header1.xml><?xml version="1.0" encoding="utf-8"?>
-<w:hdr xmlns:wpc="http://schemas.microsoft.com/office/word/2010/wordprocessingCanvas" xmlns:cx="http://schemas.microsoft.com/office/drawing/2014/chartex" xmlns:cx1="http://schemas.microsoft.com/office/drawing/2015/9/8/chartex" xmlns:cx2="http://schemas.microsoft.com/office/drawing/2015/10/21/chartex" xmlns:cx3="http://schemas.microsoft.com/office/drawing/2016/5/9/chartex" xmlns:cx4="http://schemas.microsoft.com/office/drawing/2016/5/10/chartex" xmlns:cx5="http://schemas.microsoft.com/office/drawing/2016/5/11/chartex" xmlns:cx6="http://schemas.microsoft.com/office/drawing/2016/5/12/chartex" xmlns:cx7="http://schemas.microsoft.com/office/drawing/2016/5/13/chartex" xmlns:cx8="http://schemas.microsoft.com/office/drawing/2016/5/14/chartex" xmlns:mc="http://schemas.openxmlformats.org/markup-compatibility/2006" xmlns:aink="http://schemas.microsoft.com/office/drawing/2016/ink" xmlns:am3d="http://schemas.microsoft.com/office/drawing/2017/model3d" xmlns:o="urn:schemas-microsoft-com:office:office" xmlns:r="http://schemas.openxmlformats.org/officeDocument/2006/relationships" xmlns:m="http://schemas.openxmlformats.org/officeDocument/2006/math" xmlns:v="urn:schemas-microsoft-com:vml" xmlns:wp14="http://schemas.microsoft.com/office/word/2010/wordprocessingDrawing" xmlns:wp="http://schemas.openxmlformats.org/drawingml/2006/wordprocessingDrawing" xmlns:w10="urn:schemas-microsoft-com:office:word" xmlns:w="http://schemas.openxmlformats.org/wordprocessingml/2006/main" xmlns:w14="http://schemas.microsoft.com/office/word/2010/wordml" xmlns:w15="http://schemas.microsoft.com/office/word/2012/wordml" xmlns:w16cid="http://schemas.microsoft.com/office/word/2016/wordml/cid" xmlns:w16se="http://schemas.microsoft.com/office/word/2015/wordml/symex" xmlns:wpg="http://schemas.microsoft.com/office/word/2010/wordprocessingGroup" xmlns:wpi="http://schemas.microsoft.com/office/word/2010/wordprocessingInk" xmlns:wne="http://schemas.microsoft.com/office/word/2006/wordml" xmlns:wps="http://schemas.microsoft.com/office/word/2010/wordprocessingShape" mc:Ignorable="w14 w15 w16se w16cid wp14">
+<w:hdr xmlns:wpc="http://schemas.microsoft.com/office/word/2010/wordprocessingCanvas" xmlns:cx="http://schemas.microsoft.com/office/drawing/2014/chartex" xmlns:mc="http://schemas.openxmlformats.org/markup-compatibility/2006" xmlns:o="urn:schemas-microsoft-com:office:office" xmlns:r="http://schemas.openxmlformats.org/officeDocument/2006/relationships" xmlns:m="http://schemas.openxmlformats.org/officeDocument/2006/math" xmlns:v="urn:schemas-microsoft-com:vml" xmlns:wp14="http://schemas.microsoft.com/office/word/2010/wordprocessingDrawing" xmlns:wp="http://schemas.openxmlformats.org/drawingml/2006/wordprocessingDrawing" xmlns:w10="urn:schemas-microsoft-com:office:word" xmlns:w="http://schemas.openxmlformats.org/wordprocessingml/2006/main" xmlns:w14="http://schemas.microsoft.com/office/word/2010/wordml" xmlns:w15="http://schemas.microsoft.com/office/word/2012/wordml" xmlns:w16se="http://schemas.microsoft.com/office/word/2015/wordml/symex" xmlns:wpg="http://schemas.microsoft.com/office/word/2010/wordprocessingGroup" xmlns:wpi="http://schemas.microsoft.com/office/word/2010/wordprocessingInk" xmlns:wne="http://schemas.microsoft.com/office/word/2006/wordml" xmlns:wps="http://schemas.microsoft.com/office/word/2010/wordprocessingShape" mc:Ignorable="w14 w15 w16se wp14">
   <w:p>
     <w:pPr>
       <w:keepLines/>
@@ -5536,7 +5065,7 @@
 </file>
 
 <file path=word/numbering.xml><?xml version="1.0" encoding="utf-8"?>
-<w:numbering xmlns:wpc="http://schemas.microsoft.com/office/word/2010/wordprocessingCanvas" xmlns:cx="http://schemas.microsoft.com/office/drawing/2014/chartex" xmlns:cx1="http://schemas.microsoft.com/office/drawing/2015/9/8/chartex" xmlns:cx2="http://schemas.microsoft.com/office/drawing/2015/10/21/chartex" xmlns:cx3="http://schemas.microsoft.com/office/drawing/2016/5/9/chartex" xmlns:cx4="http://schemas.microsoft.com/office/drawing/2016/5/10/chartex" xmlns:cx5="http://schemas.microsoft.com/office/drawing/2016/5/11/chartex" xmlns:cx6="http://schemas.microsoft.com/office/drawing/2016/5/12/chartex" xmlns:cx7="http://schemas.microsoft.com/office/drawing/2016/5/13/chartex" xmlns:cx8="http://schemas.microsoft.com/office/drawing/2016/5/14/chartex" xmlns:mc="http://schemas.openxmlformats.org/markup-compatibility/2006" xmlns:aink="http://schemas.microsoft.com/office/drawing/2016/ink" xmlns:am3d="http://schemas.microsoft.com/office/drawing/2017/model3d" xmlns:o="urn:schemas-microsoft-com:office:office" xmlns:r="http://schemas.openxmlformats.org/officeDocument/2006/relationships" xmlns:m="http://schemas.openxmlformats.org/officeDocument/2006/math" xmlns:v="urn:schemas-microsoft-com:vml" xmlns:wp14="http://schemas.microsoft.com/office/word/2010/wordprocessingDrawing" xmlns:wp="http://schemas.openxmlformats.org/drawingml/2006/wordprocessingDrawing" xmlns:w10="urn:schemas-microsoft-com:office:word" xmlns:w="http://schemas.openxmlformats.org/wordprocessingml/2006/main" xmlns:w14="http://schemas.microsoft.com/office/word/2010/wordml" xmlns:w15="http://schemas.microsoft.com/office/word/2012/wordml" xmlns:w16cid="http://schemas.microsoft.com/office/word/2016/wordml/cid" xmlns:w16se="http://schemas.microsoft.com/office/word/2015/wordml/symex" xmlns:wpg="http://schemas.microsoft.com/office/word/2010/wordprocessingGroup" xmlns:wpi="http://schemas.microsoft.com/office/word/2010/wordprocessingInk" xmlns:wne="http://schemas.microsoft.com/office/word/2006/wordml" xmlns:wps="http://schemas.microsoft.com/office/word/2010/wordprocessingShape" mc:Ignorable="w14 w15 w16se w16cid wp14">
+<w:numbering xmlns:wpc="http://schemas.microsoft.com/office/word/2010/wordprocessingCanvas" xmlns:cx="http://schemas.microsoft.com/office/drawing/2014/chartex" xmlns:mc="http://schemas.openxmlformats.org/markup-compatibility/2006" xmlns:o="urn:schemas-microsoft-com:office:office" xmlns:r="http://schemas.openxmlformats.org/officeDocument/2006/relationships" xmlns:m="http://schemas.openxmlformats.org/officeDocument/2006/math" xmlns:v="urn:schemas-microsoft-com:vml" xmlns:wp14="http://schemas.microsoft.com/office/word/2010/wordprocessingDrawing" xmlns:wp="http://schemas.openxmlformats.org/drawingml/2006/wordprocessingDrawing" xmlns:w10="urn:schemas-microsoft-com:office:word" xmlns:w="http://schemas.openxmlformats.org/wordprocessingml/2006/main" xmlns:w14="http://schemas.microsoft.com/office/word/2010/wordml" xmlns:w15="http://schemas.microsoft.com/office/word/2012/wordml" xmlns:w16se="http://schemas.microsoft.com/office/word/2015/wordml/symex" xmlns:wpg="http://schemas.microsoft.com/office/word/2010/wordprocessingGroup" xmlns:wpi="http://schemas.microsoft.com/office/word/2010/wordprocessingInk" xmlns:wne="http://schemas.microsoft.com/office/word/2006/wordml" xmlns:wps="http://schemas.microsoft.com/office/word/2010/wordprocessingShape" mc:Ignorable="w14 w15 w16se wp14">
   <w:abstractNum w:abstractNumId="0" w15:restartNumberingAfterBreak="0">
     <w:nsid w:val="4EFB4B75"/>
     <w:multiLevelType w:val="multilevel"/>
@@ -5746,7 +5275,7 @@
 </file>
 
 <file path=word/styles.xml><?xml version="1.0" encoding="utf-8"?>
-<w:styles xmlns:mc="http://schemas.openxmlformats.org/markup-compatibility/2006" xmlns:r="http://schemas.openxmlformats.org/officeDocument/2006/relationships" xmlns:w="http://schemas.openxmlformats.org/wordprocessingml/2006/main" xmlns:w14="http://schemas.microsoft.com/office/word/2010/wordml" xmlns:w15="http://schemas.microsoft.com/office/word/2012/wordml" xmlns:w16cid="http://schemas.microsoft.com/office/word/2016/wordml/cid" xmlns:w16se="http://schemas.microsoft.com/office/word/2015/wordml/symex" mc:Ignorable="w14 w15 w16se w16cid">
+<w:styles xmlns:mc="http://schemas.openxmlformats.org/markup-compatibility/2006" xmlns:r="http://schemas.openxmlformats.org/officeDocument/2006/relationships" xmlns:w="http://schemas.openxmlformats.org/wordprocessingml/2006/main" xmlns:w14="http://schemas.microsoft.com/office/word/2010/wordml" xmlns:w15="http://schemas.microsoft.com/office/word/2012/wordml" xmlns:w16se="http://schemas.microsoft.com/office/word/2015/wordml/symex" mc:Ignorable="w14 w15 w16se">
   <w:docDefaults>
     <w:rPrDefault>
       <w:rPr>
@@ -5762,7 +5291,7 @@
       </w:pPr>
     </w:pPrDefault>
   </w:docDefaults>
-  <w:latentStyles w:defLockedState="0" w:defUIPriority="99" w:defSemiHidden="0" w:defUnhideWhenUsed="0" w:defQFormat="0" w:count="375">
+  <w:latentStyles w:defLockedState="0" w:defUIPriority="99" w:defSemiHidden="0" w:defUnhideWhenUsed="0" w:defQFormat="0" w:count="371">
     <w:lsdException w:name="Normal" w:uiPriority="0" w:qFormat="1"/>
     <w:lsdException w:name="heading 1" w:uiPriority="9" w:qFormat="1"/>
     <w:lsdException w:name="heading 2" w:semiHidden="1" w:uiPriority="9" w:unhideWhenUsed="1" w:qFormat="1"/>
@@ -6134,10 +5663,6 @@
     <w:lsdException w:name="List Table 5 Dark Accent 6" w:uiPriority="50"/>
     <w:lsdException w:name="List Table 6 Colorful Accent 6" w:uiPriority="51"/>
     <w:lsdException w:name="List Table 7 Colorful Accent 6" w:uiPriority="52"/>
-    <w:lsdException w:name="Mention" w:semiHidden="1" w:unhideWhenUsed="1"/>
-    <w:lsdException w:name="Smart Hyperlink" w:semiHidden="1" w:unhideWhenUsed="1"/>
-    <w:lsdException w:name="Hashtag" w:semiHidden="1" w:unhideWhenUsed="1"/>
-    <w:lsdException w:name="Unresolved Mention" w:semiHidden="1" w:unhideWhenUsed="1"/>
   </w:latentStyles>
   <w:style w:type="paragraph" w:default="1" w:styleId="Normal">
     <w:name w:val="Normal"/>
@@ -6309,9 +5834,7 @@
       <w:tblStyleRowBandSize w:val="1"/>
       <w:tblStyleColBandSize w:val="1"/>
       <w:tblCellMar>
-        <w:top w:w="0" w:type="dxa"/>
         <w:left w:w="71" w:type="dxa"/>
-        <w:bottom w:w="0" w:type="dxa"/>
         <w:right w:w="71" w:type="dxa"/>
       </w:tblCellMar>
     </w:tblPr>

</xml_diff>

<commit_message>
Diagrama de robustez listo
</commit_message>
<xml_diff>
--- a/Entregables/Entregable 2/Entregable 2.docx
+++ b/Entregables/Entregable 2/Entregable 2.docx
@@ -820,44 +820,42 @@
           <w:sz w:val="22"/>
           <w:szCs w:val="22"/>
         </w:rPr>
-        <w:t xml:space="preserve">completo, </w:t>
+        <w:t>completo (</w:t>
       </w:r>
       <w:r>
         <w:rPr>
           <w:sz w:val="22"/>
           <w:szCs w:val="22"/>
         </w:rPr>
-        <w:t>correo institucional, tipo de vinculación con la universidad (profesor, estudiante o administrativo), fecha de nacimiento, celular y contraseña. Si es estudiante debe tener facultad a la que pertenece, carrera en la que se encuentra inscrito, disponibilidad horaria, porcentaje de avance, promedio académico y promedio aritmético ponderado acumulado (PAPA</w:t>
+        <w:t xml:space="preserve">primer </w:t>
       </w:r>
       <w:r>
         <w:rPr>
           <w:sz w:val="22"/>
           <w:szCs w:val="22"/>
         </w:rPr>
-        <w:t>), si</w:t>
+        <w:t>y</w:t>
       </w:r>
       <w:r>
         <w:rPr>
           <w:sz w:val="22"/>
           <w:szCs w:val="22"/>
         </w:rPr>
-        <w:t xml:space="preserve"> es administrativo debe tener también cargo y si es profesor debe contar con la información de la facultad a la que pertenece.</w:t>
-      </w:r>
-    </w:p>
-    <w:p>
-      <w:pPr>
-        <w:jc w:val="both"/>
+        <w:t xml:space="preserve"> segundo nombre, primer y segundo apellido), correo institucional, tipo de vinculación con la universidad (profesor, estudiante o administrativo), fecha de nacimiento, celular y contraseña. Si es estudiante debe tener facultad a la que pertenece, carrera en la que se encuentra inscrito, disponibilidad horaria, porcentaje de avance, promedio académico y promedio aritmético ponderado acumulado (PAPA</w:t>
+      </w:r>
+      <w:r>
         <w:rPr>
           <w:sz w:val="22"/>
           <w:szCs w:val="22"/>
         </w:rPr>
-      </w:pPr>
+        <w:t>), si</w:t>
+      </w:r>
       <w:r>
         <w:rPr>
           <w:sz w:val="22"/>
           <w:szCs w:val="22"/>
         </w:rPr>
-        <w:t>Un usuario solo se puede registrar una vez en el sistema. Para su registro debe ingresar su correo institucional, nombre completo, identificación, su tipo de vinculación con la universidad (estudiante, profesor, administrativo), fecha de nacimiento y contraseña.</w:t>
+        <w:t xml:space="preserve"> es administrativo debe tener también cargo y si es profesor debe contar con la información de la facultad a la que pertenece.</w:t>
       </w:r>
     </w:p>
     <w:p>
@@ -873,7 +871,7 @@
           <w:sz w:val="22"/>
           <w:szCs w:val="22"/>
         </w:rPr>
-        <w:t xml:space="preserve">Para entrar a LinkedUN, un usuario debe iniciar sesión con su correo institucional y contraseña. Una vez dentro del sistema puede: si es un contratante, publicar una convocatoria. Si es administrativo, validar una convocatoria. Si es Estudiante, buscar convocatorias que le interesen y aplicar a las convocatorias existentes (siempre y cuando no esté actualmente contratado en otra convocatoria). </w:t>
+        <w:t>Un usuario solo se puede registrar una vez en el sistema. Para su registro debe ingresar su correo institucional, nombre completo, identificación, su tipo de vinculación con la universidad (estudiante, profesor, administrativo), fecha de nacimiento y contraseña.</w:t>
       </w:r>
     </w:p>
     <w:p>
@@ -889,7 +887,7 @@
           <w:sz w:val="22"/>
           <w:szCs w:val="22"/>
         </w:rPr>
-        <w:t>Una convocatoria debe tener la siguiente información: Departamento, nombre del proyecto o actividad, carreras relacionadas, plazas disponibles, intensidad horaria, tiempo de vinculación, remuneración, porcentaje de avance mínimo del estudiante, actividades a desarrollar, lugar, horario.</w:t>
+        <w:t xml:space="preserve">Para entrar a LinkedUN, un usuario debe iniciar sesión con su correo institucional y contraseña. Una vez dentro del sistema puede: si es un contratante, publicar una convocatoria. Si es administrativo, validar una convocatoria. Si es Estudiante, buscar convocatorias que le interesen y aplicar a las convocatorias existentes (siempre y cuando no esté actualmente contratado en otra convocatoria). </w:t>
       </w:r>
     </w:p>
     <w:p>
@@ -905,51 +903,51 @@
           <w:sz w:val="22"/>
           <w:szCs w:val="22"/>
         </w:rPr>
-        <w:t xml:space="preserve">Un estudiante para postularse a la primera convocatoria del semestre en curso, el sistema le solicitará una actualización en su </w:t>
-      </w:r>
-      <w:r>
+        <w:t>Una convocatoria debe tener la siguiente información: Departamento, nombre del proyecto o actividad, carreras relacionadas, plazas disponibles, intensidad horaria, tiempo de vinculación, remuneración, porcentaje de avance mínimo del estudiante, actividades a desarrollar, lugar, horario.</w:t>
+      </w:r>
+    </w:p>
+    <w:p>
+      <w:pPr>
+        <w:jc w:val="both"/>
         <w:rPr>
           <w:sz w:val="22"/>
           <w:szCs w:val="22"/>
         </w:rPr>
-        <w:t>perfil (</w:t>
-      </w:r>
+      </w:pPr>
       <w:r>
         <w:rPr>
           <w:sz w:val="22"/>
           <w:szCs w:val="22"/>
         </w:rPr>
-        <w:t xml:space="preserve">Nótese que un usuario podrá actualizar su información cuando </w:t>
+        <w:t xml:space="preserve">Un estudiante para postularse a la primera convocatoria del semestre en curso, el sistema le solicitará una actualización en su </w:t>
       </w:r>
       <w:r>
         <w:rPr>
           <w:sz w:val="22"/>
           <w:szCs w:val="22"/>
         </w:rPr>
-        <w:t>él</w:t>
+        <w:t>perfil (</w:t>
       </w:r>
       <w:r>
         <w:rPr>
           <w:sz w:val="22"/>
           <w:szCs w:val="22"/>
         </w:rPr>
-        <w:t xml:space="preserve"> quiera, pero para un estudiante esta será obligatoria en ese momento) en la siguiente información: disponibilidad horaria, porcentaje de avance, promedio académico y promedio aritmético ponderado acumulado (PAPA).</w:t>
-      </w:r>
-    </w:p>
-    <w:p>
-      <w:pPr>
-        <w:jc w:val="both"/>
+        <w:t xml:space="preserve">Nótese que un usuario podrá actualizar su información cuando </w:t>
+      </w:r>
+      <w:r>
         <w:rPr>
           <w:sz w:val="22"/>
           <w:szCs w:val="22"/>
         </w:rPr>
-      </w:pPr>
+        <w:t>él</w:t>
+      </w:r>
       <w:r>
         <w:rPr>
           <w:sz w:val="22"/>
           <w:szCs w:val="22"/>
         </w:rPr>
-        <w:t>Un usuario administrativo puede validar convocatorias publicadas por contratistas, cuando se valide una de estas, se le notificará vía correo al contratista la decisión que se tomó. También puede aceptar a uno o varios Estudiantes postulados en una convocatoria validada por él.</w:t>
+        <w:t xml:space="preserve"> quiera, pero para un estudiante esta será obligatoria en ese momento) en la siguiente información: disponibilidad horaria, porcentaje de avance, promedio académico y promedio aritmético ponderado acumulado (PAPA).</w:t>
       </w:r>
     </w:p>
     <w:p>
@@ -965,12 +963,11 @@
           <w:sz w:val="22"/>
           <w:szCs w:val="22"/>
         </w:rPr>
-        <w:t xml:space="preserve">Luego del proceso de validación realizado por el ente administrativo, este le notificará vía correo electrónico al Estudiante si fue o no seleccionado para el puesto y las razones de la decisión. </w:t>
-      </w:r>
-    </w:p>
-    <w:p>
-      <w:pPr>
-        <w:spacing w:line="360" w:lineRule="auto"/>
+        <w:t>Un usuario administrativo puede validar convocatorias publicadas por contratistas, cuando se valide una de estas, se le notificará vía correo al contratista la decisión que se tomó. También puede aceptar a uno o varios Estudiantes postulados en una convocatoria validada por él.</w:t>
+      </w:r>
+    </w:p>
+    <w:p>
+      <w:pPr>
         <w:jc w:val="both"/>
         <w:rPr>
           <w:sz w:val="22"/>
@@ -983,6 +980,23 @@
           <w:szCs w:val="22"/>
         </w:rPr>
         <w:lastRenderedPageBreak/>
+        <w:t xml:space="preserve">Luego del proceso de validación realizado por el ente administrativo, este le notificará vía correo electrónico al Estudiante si fue o no seleccionado para el puesto y las razones de la decisión. </w:t>
+      </w:r>
+    </w:p>
+    <w:p>
+      <w:pPr>
+        <w:spacing w:line="360" w:lineRule="auto"/>
+        <w:jc w:val="both"/>
+        <w:rPr>
+          <w:sz w:val="22"/>
+          <w:szCs w:val="22"/>
+        </w:rPr>
+      </w:pPr>
+      <w:r>
+        <w:rPr>
+          <w:sz w:val="22"/>
+          <w:szCs w:val="22"/>
+        </w:rPr>
         <w:t>El usuario administrativo deberá dejar algunos Estudiantes como pendientes por si el estudiante seleccionado no acepta la convocatoria.</w:t>
       </w:r>
     </w:p>
@@ -1140,6 +1154,7 @@
           <w:sz w:val="24"/>
           <w:szCs w:val="24"/>
         </w:rPr>
+        <w:lastRenderedPageBreak/>
         <w:t>DIAGRAMA COMPLETO DE CASOS DE USO</w:t>
       </w:r>
     </w:p>
@@ -1364,6 +1379,7 @@
           <w:sz w:val="24"/>
           <w:szCs w:val="24"/>
         </w:rPr>
+        <w:lastRenderedPageBreak/>
         <w:t>DIAGRAMA DE PAQUETES DE LOS CASOS DE USO</w:t>
       </w:r>
     </w:p>
@@ -1384,7 +1400,6 @@
           <w:sz w:val="24"/>
           <w:szCs w:val="24"/>
         </w:rPr>
-        <w:lastRenderedPageBreak/>
         <w:t xml:space="preserve"> </w:t>
       </w:r>
       <w:r>
@@ -1710,7 +1725,361 @@
           <w:sz w:val="20"/>
           <w:szCs w:val="20"/>
         </w:rPr>
-        <w:t xml:space="preserve">Luego da </w:t>
+        <w:t>Luego da click en el botón</w:t>
+      </w:r>
+      <w:r>
+        <w:rPr>
+          <w:b/>
+          <w:sz w:val="20"/>
+          <w:szCs w:val="20"/>
+        </w:rPr>
+        <w:t xml:space="preserve"> Registrarme</w:t>
+      </w:r>
+      <w:r>
+        <w:rPr>
+          <w:sz w:val="20"/>
+          <w:szCs w:val="20"/>
+        </w:rPr>
+        <w:t xml:space="preserve">. Cuando esto sucede, el sistema se conectará a firebase y guardará los datos del usuario. </w:t>
+      </w:r>
+      <w:r>
+        <w:rPr>
+          <w:sz w:val="20"/>
+          <w:szCs w:val="20"/>
+        </w:rPr>
+        <w:t>Además,</w:t>
+      </w:r>
+      <w:r>
+        <w:rPr>
+          <w:sz w:val="20"/>
+          <w:szCs w:val="20"/>
+        </w:rPr>
+        <w:t xml:space="preserve"> mostrará un pop up con el mensaje “Registro exitoso” y un botón con el mensaje “Aceptar”, cuando el usuario le </w:t>
+      </w:r>
+      <w:r>
+        <w:rPr>
+          <w:sz w:val="20"/>
+          <w:szCs w:val="20"/>
+        </w:rPr>
+        <w:t>dé</w:t>
+      </w:r>
+      <w:r>
+        <w:rPr>
+          <w:sz w:val="20"/>
+          <w:szCs w:val="20"/>
+        </w:rPr>
+        <w:t xml:space="preserve"> clic al botón “Aceptar”, se le redirigirá al </w:t>
+      </w:r>
+      <w:r>
+        <w:rPr>
+          <w:b/>
+          <w:sz w:val="20"/>
+          <w:szCs w:val="20"/>
+        </w:rPr>
+        <w:t>interfaz de inicio</w:t>
+      </w:r>
+      <w:r>
+        <w:rPr>
+          <w:sz w:val="20"/>
+          <w:szCs w:val="20"/>
+        </w:rPr>
+        <w:t>.</w:t>
+      </w:r>
+    </w:p>
+    <w:p>
+      <w:pPr>
+        <w:spacing w:line="240" w:lineRule="auto"/>
+        <w:jc w:val="both"/>
+        <w:rPr>
+          <w:b/>
+          <w:sz w:val="24"/>
+          <w:szCs w:val="24"/>
+        </w:rPr>
+      </w:pPr>
+      <w:r>
+        <w:rPr>
+          <w:b/>
+          <w:sz w:val="24"/>
+          <w:szCs w:val="24"/>
+        </w:rPr>
+        <w:t xml:space="preserve">Secuencia alternativa: </w:t>
+      </w:r>
+    </w:p>
+    <w:p>
+      <w:pPr>
+        <w:spacing w:line="240" w:lineRule="auto"/>
+        <w:jc w:val="both"/>
+        <w:rPr>
+          <w:b/>
+          <w:sz w:val="20"/>
+          <w:szCs w:val="20"/>
+        </w:rPr>
+      </w:pPr>
+      <w:r>
+        <w:rPr>
+          <w:b/>
+          <w:sz w:val="20"/>
+          <w:szCs w:val="20"/>
+        </w:rPr>
+        <w:t xml:space="preserve">No se asignó Identificación: </w:t>
+      </w:r>
+      <w:r>
+        <w:rPr>
+          <w:sz w:val="20"/>
+          <w:szCs w:val="20"/>
+        </w:rPr>
+        <w:t>El sistema muestra un pop up con el mensaje “Faltan datos por ingresar”</w:t>
+      </w:r>
+      <w:r>
+        <w:rPr>
+          <w:b/>
+          <w:sz w:val="20"/>
+          <w:szCs w:val="20"/>
+        </w:rPr>
+        <w:t xml:space="preserve"> </w:t>
+      </w:r>
+      <w:r>
+        <w:rPr>
+          <w:sz w:val="20"/>
+          <w:szCs w:val="20"/>
+        </w:rPr>
+        <w:t>y botón con el mensaje “aceptar</w:t>
+      </w:r>
+      <w:r>
+        <w:rPr>
+          <w:sz w:val="20"/>
+          <w:szCs w:val="20"/>
+        </w:rPr>
+        <w:t>”</w:t>
+      </w:r>
+      <w:r>
+        <w:rPr>
+          <w:b/>
+          <w:sz w:val="20"/>
+          <w:szCs w:val="20"/>
+        </w:rPr>
+        <w:t>,</w:t>
+      </w:r>
+      <w:r>
+        <w:rPr>
+          <w:sz w:val="20"/>
+          <w:szCs w:val="20"/>
+        </w:rPr>
+        <w:t xml:space="preserve"> al darle click al botón se cerrará el pop up</w:t>
+      </w:r>
+      <w:r>
+        <w:rPr>
+          <w:b/>
+          <w:sz w:val="20"/>
+          <w:szCs w:val="20"/>
+        </w:rPr>
+        <w:t>.</w:t>
+      </w:r>
+    </w:p>
+    <w:p>
+      <w:pPr>
+        <w:spacing w:line="240" w:lineRule="auto"/>
+        <w:jc w:val="both"/>
+        <w:rPr>
+          <w:b/>
+          <w:sz w:val="20"/>
+          <w:szCs w:val="20"/>
+        </w:rPr>
+      </w:pPr>
+      <w:r>
+        <w:rPr>
+          <w:b/>
+          <w:sz w:val="20"/>
+          <w:szCs w:val="20"/>
+        </w:rPr>
+        <w:t xml:space="preserve">No se asignó Primer nombre: </w:t>
+      </w:r>
+      <w:r>
+        <w:rPr>
+          <w:sz w:val="20"/>
+          <w:szCs w:val="20"/>
+        </w:rPr>
+        <w:t>El sistema muestra un pop up con el mensaje “Faltan datos por ingresar”</w:t>
+      </w:r>
+      <w:r>
+        <w:rPr>
+          <w:b/>
+          <w:sz w:val="20"/>
+          <w:szCs w:val="20"/>
+        </w:rPr>
+        <w:t xml:space="preserve"> </w:t>
+      </w:r>
+      <w:r>
+        <w:rPr>
+          <w:sz w:val="20"/>
+          <w:szCs w:val="20"/>
+        </w:rPr>
+        <w:t>y botón con el mensaje “aceptar</w:t>
+      </w:r>
+      <w:r>
+        <w:rPr>
+          <w:sz w:val="20"/>
+          <w:szCs w:val="20"/>
+        </w:rPr>
+        <w:t>”</w:t>
+      </w:r>
+      <w:r>
+        <w:rPr>
+          <w:b/>
+          <w:sz w:val="20"/>
+          <w:szCs w:val="20"/>
+        </w:rPr>
+        <w:t>,</w:t>
+      </w:r>
+      <w:r>
+        <w:rPr>
+          <w:sz w:val="20"/>
+          <w:szCs w:val="20"/>
+        </w:rPr>
+        <w:t xml:space="preserve"> al darle click al botón se cerrará el pop up</w:t>
+      </w:r>
+      <w:r>
+        <w:rPr>
+          <w:b/>
+          <w:sz w:val="20"/>
+          <w:szCs w:val="20"/>
+        </w:rPr>
+        <w:t>.</w:t>
+      </w:r>
+    </w:p>
+    <w:p>
+      <w:pPr>
+        <w:spacing w:line="240" w:lineRule="auto"/>
+        <w:jc w:val="both"/>
+        <w:rPr>
+          <w:b/>
+          <w:sz w:val="20"/>
+          <w:szCs w:val="20"/>
+        </w:rPr>
+      </w:pPr>
+      <w:r>
+        <w:rPr>
+          <w:b/>
+          <w:sz w:val="20"/>
+          <w:szCs w:val="20"/>
+        </w:rPr>
+        <w:t xml:space="preserve">No se asignó Primer apellido: </w:t>
+      </w:r>
+      <w:r>
+        <w:rPr>
+          <w:sz w:val="20"/>
+          <w:szCs w:val="20"/>
+        </w:rPr>
+        <w:t>El sistema muestra un pop up con el mensaje “Faltan datos por ingresar”</w:t>
+      </w:r>
+      <w:r>
+        <w:rPr>
+          <w:b/>
+          <w:sz w:val="20"/>
+          <w:szCs w:val="20"/>
+        </w:rPr>
+        <w:t xml:space="preserve"> </w:t>
+      </w:r>
+      <w:r>
+        <w:rPr>
+          <w:sz w:val="20"/>
+          <w:szCs w:val="20"/>
+        </w:rPr>
+        <w:t>y botón con el mensaje “aceptar</w:t>
+      </w:r>
+      <w:r>
+        <w:rPr>
+          <w:sz w:val="20"/>
+          <w:szCs w:val="20"/>
+        </w:rPr>
+        <w:t>”</w:t>
+      </w:r>
+      <w:r>
+        <w:rPr>
+          <w:b/>
+          <w:sz w:val="20"/>
+          <w:szCs w:val="20"/>
+        </w:rPr>
+        <w:t>,</w:t>
+      </w:r>
+      <w:r>
+        <w:rPr>
+          <w:sz w:val="20"/>
+          <w:szCs w:val="20"/>
+        </w:rPr>
+        <w:t xml:space="preserve"> al darle click al botón se cerrará el pop up</w:t>
+      </w:r>
+      <w:r>
+        <w:rPr>
+          <w:b/>
+          <w:sz w:val="20"/>
+          <w:szCs w:val="20"/>
+        </w:rPr>
+        <w:t>.</w:t>
+      </w:r>
+    </w:p>
+    <w:p>
+      <w:pPr>
+        <w:spacing w:line="240" w:lineRule="auto"/>
+        <w:jc w:val="both"/>
+        <w:rPr>
+          <w:b/>
+          <w:sz w:val="20"/>
+          <w:szCs w:val="20"/>
+        </w:rPr>
+      </w:pPr>
+      <w:r>
+        <w:rPr>
+          <w:b/>
+          <w:sz w:val="20"/>
+          <w:szCs w:val="20"/>
+        </w:rPr>
+        <w:lastRenderedPageBreak/>
+        <w:t xml:space="preserve">No se asignó Correo Institucional: </w:t>
+      </w:r>
+      <w:r>
+        <w:rPr>
+          <w:sz w:val="20"/>
+          <w:szCs w:val="20"/>
+        </w:rPr>
+        <w:t>El sistema muestra un pop up con el mensaje “Faltan datos por ingresar”</w:t>
+      </w:r>
+      <w:r>
+        <w:rPr>
+          <w:b/>
+          <w:sz w:val="20"/>
+          <w:szCs w:val="20"/>
+        </w:rPr>
+        <w:t xml:space="preserve"> </w:t>
+      </w:r>
+      <w:r>
+        <w:rPr>
+          <w:sz w:val="20"/>
+          <w:szCs w:val="20"/>
+        </w:rPr>
+        <w:t>y botón con el mensaje “aceptar</w:t>
+      </w:r>
+      <w:r>
+        <w:rPr>
+          <w:sz w:val="20"/>
+          <w:szCs w:val="20"/>
+        </w:rPr>
+        <w:t>”</w:t>
+      </w:r>
+      <w:r>
+        <w:rPr>
+          <w:b/>
+          <w:sz w:val="20"/>
+          <w:szCs w:val="20"/>
+        </w:rPr>
+        <w:t>,</w:t>
+      </w:r>
+      <w:r>
+        <w:rPr>
+          <w:sz w:val="20"/>
+          <w:szCs w:val="20"/>
+        </w:rPr>
+        <w:t xml:space="preserve"> al darle </w:t>
       </w:r>
       <w:r>
         <w:rPr>
@@ -1724,61 +2093,11 @@
           <w:sz w:val="20"/>
           <w:szCs w:val="20"/>
         </w:rPr>
-        <w:t xml:space="preserve"> en el botón</w:t>
-      </w:r>
-      <w:r>
-        <w:rPr>
-          <w:b/>
-          <w:sz w:val="20"/>
-          <w:szCs w:val="20"/>
-        </w:rPr>
-        <w:t xml:space="preserve"> Registrarme</w:t>
-      </w:r>
-      <w:r>
-        <w:rPr>
-          <w:sz w:val="20"/>
-          <w:szCs w:val="20"/>
-        </w:rPr>
-        <w:t xml:space="preserve">. Cuando esto sucede, el sistema se conectará a firebase y guardará los datos del usuario. </w:t>
-      </w:r>
-      <w:r>
-        <w:rPr>
-          <w:sz w:val="20"/>
-          <w:szCs w:val="20"/>
-        </w:rPr>
-        <w:t>Además,</w:t>
-      </w:r>
-      <w:r>
-        <w:rPr>
-          <w:sz w:val="20"/>
-          <w:szCs w:val="20"/>
-        </w:rPr>
-        <w:t xml:space="preserve"> mostrará un pop up con el mensaje “Registro exitoso” y un botón con el mensaje “Aceptar”, cuando el usuario le </w:t>
-      </w:r>
-      <w:r>
-        <w:rPr>
-          <w:sz w:val="20"/>
-          <w:szCs w:val="20"/>
-        </w:rPr>
-        <w:t>dé</w:t>
-      </w:r>
-      <w:r>
-        <w:rPr>
-          <w:sz w:val="20"/>
-          <w:szCs w:val="20"/>
-        </w:rPr>
-        <w:t xml:space="preserve"> clic al botón “Aceptar”, se le redirigirá al </w:t>
-      </w:r>
-      <w:r>
-        <w:rPr>
-          <w:b/>
-          <w:sz w:val="20"/>
-          <w:szCs w:val="20"/>
-        </w:rPr>
-        <w:t>interfaz de inicio</w:t>
-      </w:r>
-      <w:r>
-        <w:rPr>
+        <w:t xml:space="preserve"> al botón se cerrará el pop up</w:t>
+      </w:r>
+      <w:r>
+        <w:rPr>
+          <w:b/>
           <w:sz w:val="20"/>
           <w:szCs w:val="20"/>
         </w:rPr>
@@ -1791,36 +2110,102 @@
         <w:jc w:val="both"/>
         <w:rPr>
           <w:b/>
-          <w:sz w:val="24"/>
-          <w:szCs w:val="24"/>
-        </w:rPr>
-      </w:pPr>
-      <w:r>
-        <w:rPr>
-          <w:b/>
-          <w:sz w:val="24"/>
-          <w:szCs w:val="24"/>
-        </w:rPr>
-        <w:t xml:space="preserve">Secuencia alternativa: </w:t>
-      </w:r>
-    </w:p>
-    <w:p>
-      <w:pPr>
-        <w:spacing w:line="240" w:lineRule="auto"/>
-        <w:jc w:val="both"/>
-        <w:rPr>
-          <w:b/>
-          <w:sz w:val="20"/>
-          <w:szCs w:val="20"/>
-        </w:rPr>
-      </w:pPr>
-      <w:r>
-        <w:rPr>
-          <w:b/>
-          <w:sz w:val="20"/>
-          <w:szCs w:val="20"/>
-        </w:rPr>
-        <w:t xml:space="preserve">No se asignó Identificación: </w:t>
+          <w:sz w:val="20"/>
+          <w:szCs w:val="20"/>
+        </w:rPr>
+      </w:pPr>
+      <w:r>
+        <w:rPr>
+          <w:b/>
+          <w:sz w:val="20"/>
+          <w:szCs w:val="20"/>
+        </w:rPr>
+        <w:t xml:space="preserve">Se asignó un Correo no válido: </w:t>
+      </w:r>
+      <w:r>
+        <w:rPr>
+          <w:sz w:val="20"/>
+          <w:szCs w:val="20"/>
+        </w:rPr>
+        <w:t>El sistema muestra un pop up con el mensaje “Faltan datos por ingresar”</w:t>
+      </w:r>
+      <w:r>
+        <w:rPr>
+          <w:b/>
+          <w:sz w:val="20"/>
+          <w:szCs w:val="20"/>
+        </w:rPr>
+        <w:t xml:space="preserve"> </w:t>
+      </w:r>
+      <w:r>
+        <w:rPr>
+          <w:sz w:val="20"/>
+          <w:szCs w:val="20"/>
+        </w:rPr>
+        <w:t>y botón con el mensaje “aceptar</w:t>
+      </w:r>
+      <w:r>
+        <w:rPr>
+          <w:sz w:val="20"/>
+          <w:szCs w:val="20"/>
+        </w:rPr>
+        <w:t>”</w:t>
+      </w:r>
+      <w:r>
+        <w:rPr>
+          <w:b/>
+          <w:sz w:val="20"/>
+          <w:szCs w:val="20"/>
+        </w:rPr>
+        <w:t>,</w:t>
+      </w:r>
+      <w:r>
+        <w:rPr>
+          <w:sz w:val="20"/>
+          <w:szCs w:val="20"/>
+        </w:rPr>
+        <w:t xml:space="preserve"> al darle </w:t>
+      </w:r>
+      <w:r>
+        <w:rPr>
+          <w:sz w:val="20"/>
+          <w:szCs w:val="20"/>
+        </w:rPr>
+        <w:t>clic</w:t>
+      </w:r>
+      <w:r>
+        <w:rPr>
+          <w:sz w:val="20"/>
+          <w:szCs w:val="20"/>
+        </w:rPr>
+        <w:t xml:space="preserve"> al botón se cerrará el pop up</w:t>
+      </w:r>
+      <w:r>
+        <w:rPr>
+          <w:b/>
+          <w:sz w:val="20"/>
+          <w:szCs w:val="20"/>
+        </w:rPr>
+        <w:t>.</w:t>
+      </w:r>
+    </w:p>
+    <w:p>
+      <w:pPr>
+        <w:spacing w:line="240" w:lineRule="auto"/>
+        <w:jc w:val="both"/>
+        <w:rPr>
+          <w:b/>
+          <w:sz w:val="20"/>
+          <w:szCs w:val="20"/>
+        </w:rPr>
+      </w:pPr>
+      <w:r>
+        <w:rPr>
+          <w:b/>
+          <w:sz w:val="20"/>
+          <w:szCs w:val="20"/>
+        </w:rPr>
+        <w:t xml:space="preserve">No se seleccionó tipo de vinculación: </w:t>
       </w:r>
       <w:r>
         <w:rPr>
@@ -1834,7 +2219,14 @@
           <w:sz w:val="20"/>
           <w:szCs w:val="20"/>
         </w:rPr>
-        <w:t>Debes completar todos los campos antes de completar el registro</w:t>
+        <w:t xml:space="preserve">Debes seleccionar un tipo de </w:t>
+      </w:r>
+      <w:r>
+        <w:rPr>
+          <w:sz w:val="20"/>
+          <w:szCs w:val="20"/>
+        </w:rPr>
+        <w:t>vinculación</w:t>
       </w:r>
       <w:r>
         <w:rPr>
@@ -1856,7 +2248,7 @@
           <w:sz w:val="20"/>
           <w:szCs w:val="20"/>
         </w:rPr>
-        <w:t>y botón con el mensaje “OK</w:t>
+        <w:t>y botón con el mensaje “aceptar</w:t>
       </w:r>
       <w:r>
         <w:rPr>
@@ -1878,21 +2270,7 @@
           <w:sz w:val="20"/>
           <w:szCs w:val="20"/>
         </w:rPr>
-        <w:t xml:space="preserve"> al darle </w:t>
-      </w:r>
-      <w:r>
-        <w:rPr>
-          <w:sz w:val="20"/>
-          <w:szCs w:val="20"/>
-        </w:rPr>
-        <w:t>clic</w:t>
-      </w:r>
-      <w:r>
-        <w:rPr>
-          <w:sz w:val="20"/>
-          <w:szCs w:val="20"/>
-        </w:rPr>
-        <w:t xml:space="preserve"> al botón se cerrará el pop up</w:t>
+        <w:t xml:space="preserve"> al darle click al botón se cerrará el pop up</w:t>
       </w:r>
       <w:r>
         <w:rPr>
@@ -1919,10 +2297,18 @@
           <w:sz w:val="20"/>
           <w:szCs w:val="20"/>
         </w:rPr>
-        <w:t>No se asignó Primer nombre</w:t>
-      </w:r>
-      <w:r>
-        <w:rPr>
+        <w:t xml:space="preserve">No se asignó Fecha de nacimiento: </w:t>
+      </w:r>
+      <w:r>
+        <w:rPr>
+          <w:sz w:val="20"/>
+          <w:szCs w:val="20"/>
+        </w:rPr>
+        <w:t>El sistema muestra un pop up con el mensaje “Faltan datos por ingresar”</w:t>
+      </w:r>
+      <w:r>
+        <w:rPr>
+          <w:b/>
           <w:sz w:val="20"/>
           <w:szCs w:val="20"/>
         </w:rPr>
@@ -1933,7 +2319,63 @@
           <w:sz w:val="20"/>
           <w:szCs w:val="20"/>
         </w:rPr>
-        <w:t>El sistema muestra un pop up con el mensaje “Debes completar todos los campos antes de completar el registro”</w:t>
+        <w:t>y botón con el mensaje “aceptar</w:t>
+      </w:r>
+      <w:r>
+        <w:rPr>
+          <w:sz w:val="20"/>
+          <w:szCs w:val="20"/>
+        </w:rPr>
+        <w:t>”</w:t>
+      </w:r>
+      <w:r>
+        <w:rPr>
+          <w:b/>
+          <w:sz w:val="20"/>
+          <w:szCs w:val="20"/>
+        </w:rPr>
+        <w:t>,</w:t>
+      </w:r>
+      <w:r>
+        <w:rPr>
+          <w:sz w:val="20"/>
+          <w:szCs w:val="20"/>
+        </w:rPr>
+        <w:t xml:space="preserve"> al darle click al botón se cerrará el pop up</w:t>
+      </w:r>
+      <w:r>
+        <w:rPr>
+          <w:b/>
+          <w:sz w:val="20"/>
+          <w:szCs w:val="20"/>
+        </w:rPr>
+        <w:t>.</w:t>
+      </w:r>
+    </w:p>
+    <w:p>
+      <w:pPr>
+        <w:spacing w:line="240" w:lineRule="auto"/>
+        <w:jc w:val="both"/>
+        <w:rPr>
+          <w:b/>
+          <w:sz w:val="20"/>
+          <w:szCs w:val="20"/>
+        </w:rPr>
+      </w:pPr>
+      <w:r>
+        <w:rPr>
+          <w:b/>
+          <w:sz w:val="20"/>
+          <w:szCs w:val="20"/>
+        </w:rPr>
+        <w:t xml:space="preserve">No se asignó Contraseña: </w:t>
+      </w:r>
+      <w:r>
+        <w:rPr>
+          <w:sz w:val="20"/>
+          <w:szCs w:val="20"/>
+        </w:rPr>
+        <w:t>El sistema muestra un pop up con el mensaje “Faltan datos por ingresar”</w:t>
       </w:r>
       <w:r>
         <w:rPr>
@@ -1948,7 +2390,14 @@
           <w:sz w:val="20"/>
           <w:szCs w:val="20"/>
         </w:rPr>
-        <w:t>y botón con el mensaje “OK”</w:t>
+        <w:t>y botón con el mensaje “aceptar</w:t>
+      </w:r>
+      <w:r>
+        <w:rPr>
+          <w:sz w:val="20"/>
+          <w:szCs w:val="20"/>
+        </w:rPr>
+        <w:t>”</w:t>
       </w:r>
       <w:r>
         <w:rPr>
@@ -1963,21 +2412,7 @@
           <w:sz w:val="20"/>
           <w:szCs w:val="20"/>
         </w:rPr>
-        <w:t xml:space="preserve"> al darle </w:t>
-      </w:r>
-      <w:r>
-        <w:rPr>
-          <w:sz w:val="20"/>
-          <w:szCs w:val="20"/>
-        </w:rPr>
-        <w:t>clic</w:t>
-      </w:r>
-      <w:r>
-        <w:rPr>
-          <w:sz w:val="20"/>
-          <w:szCs w:val="20"/>
-        </w:rPr>
-        <w:t xml:space="preserve"> al botón se cerrará el pop up</w:t>
+        <w:t xml:space="preserve"> al darle click al botón se cerrará el pop up</w:t>
       </w:r>
       <w:r>
         <w:rPr>
@@ -2004,15 +2439,14 @@
           <w:sz w:val="20"/>
           <w:szCs w:val="20"/>
         </w:rPr>
-        <w:lastRenderedPageBreak/>
-        <w:t xml:space="preserve">No se asignó Primer apellido: </w:t>
-      </w:r>
-      <w:r>
-        <w:rPr>
-          <w:sz w:val="20"/>
-          <w:szCs w:val="20"/>
-        </w:rPr>
-        <w:t>El sistema muestra un pop up con el mensaje “Debes completar todos los campos antes de completar el registro”</w:t>
+        <w:t xml:space="preserve">Se ingresaron contraseñas diferentes en los campos contraseña y confirmar contraseña: </w:t>
+      </w:r>
+      <w:r>
+        <w:rPr>
+          <w:sz w:val="20"/>
+          <w:szCs w:val="20"/>
+        </w:rPr>
+        <w:t>El sistema muestra un pop up con el mensaje “Las contraseñas no coinciden”</w:t>
       </w:r>
       <w:r>
         <w:rPr>
@@ -2027,7 +2461,14 @@
           <w:sz w:val="20"/>
           <w:szCs w:val="20"/>
         </w:rPr>
-        <w:t>y botón con el mensaje “OK”</w:t>
+        <w:t>y botón con el mensaje “aceptar</w:t>
+      </w:r>
+      <w:r>
+        <w:rPr>
+          <w:sz w:val="20"/>
+          <w:szCs w:val="20"/>
+        </w:rPr>
+        <w:t>”</w:t>
       </w:r>
       <w:r>
         <w:rPr>
@@ -2042,21 +2483,7 @@
           <w:sz w:val="20"/>
           <w:szCs w:val="20"/>
         </w:rPr>
-        <w:t xml:space="preserve"> al darle </w:t>
-      </w:r>
-      <w:r>
-        <w:rPr>
-          <w:sz w:val="20"/>
-          <w:szCs w:val="20"/>
-        </w:rPr>
-        <w:t>clic</w:t>
-      </w:r>
-      <w:r>
-        <w:rPr>
-          <w:sz w:val="20"/>
-          <w:szCs w:val="20"/>
-        </w:rPr>
-        <w:t xml:space="preserve"> al botón se cerrará el pop up</w:t>
+        <w:t xml:space="preserve"> al darle click al botón se cerrará el pop up</w:t>
       </w:r>
       <w:r>
         <w:rPr>
@@ -2070,502 +2497,6 @@
     <w:p>
       <w:pPr>
         <w:spacing w:line="240" w:lineRule="auto"/>
-        <w:jc w:val="both"/>
-        <w:rPr>
-          <w:b/>
-          <w:sz w:val="20"/>
-          <w:szCs w:val="20"/>
-        </w:rPr>
-      </w:pPr>
-      <w:r>
-        <w:rPr>
-          <w:b/>
-          <w:sz w:val="20"/>
-          <w:szCs w:val="20"/>
-        </w:rPr>
-        <w:t xml:space="preserve">No se asignó Correo Institucional: </w:t>
-      </w:r>
-      <w:r>
-        <w:rPr>
-          <w:sz w:val="20"/>
-          <w:szCs w:val="20"/>
-        </w:rPr>
-        <w:t>El sistema muestra un pop up con el mensaje “Debes completar todos los campos antes de completar el registro”</w:t>
-      </w:r>
-      <w:r>
-        <w:rPr>
-          <w:b/>
-          <w:sz w:val="20"/>
-          <w:szCs w:val="20"/>
-        </w:rPr>
-        <w:t xml:space="preserve"> </w:t>
-      </w:r>
-      <w:r>
-        <w:rPr>
-          <w:sz w:val="20"/>
-          <w:szCs w:val="20"/>
-        </w:rPr>
-        <w:t>y botón con el mensaje “OK”</w:t>
-      </w:r>
-      <w:r>
-        <w:rPr>
-          <w:b/>
-          <w:sz w:val="20"/>
-          <w:szCs w:val="20"/>
-        </w:rPr>
-        <w:t>,</w:t>
-      </w:r>
-      <w:r>
-        <w:rPr>
-          <w:sz w:val="20"/>
-          <w:szCs w:val="20"/>
-        </w:rPr>
-        <w:t xml:space="preserve"> al darle click al botón se cerrará el pop up</w:t>
-      </w:r>
-      <w:r>
-        <w:rPr>
-          <w:b/>
-          <w:sz w:val="20"/>
-          <w:szCs w:val="20"/>
-        </w:rPr>
-        <w:t>.</w:t>
-      </w:r>
-    </w:p>
-    <w:p>
-      <w:pPr>
-        <w:spacing w:line="240" w:lineRule="auto"/>
-        <w:jc w:val="both"/>
-        <w:rPr>
-          <w:b/>
-          <w:sz w:val="20"/>
-          <w:szCs w:val="20"/>
-        </w:rPr>
-      </w:pPr>
-      <w:r>
-        <w:rPr>
-          <w:b/>
-          <w:sz w:val="20"/>
-          <w:szCs w:val="20"/>
-        </w:rPr>
-        <w:t xml:space="preserve">Se asignó un Correo no válido: </w:t>
-      </w:r>
-      <w:r>
-        <w:rPr>
-          <w:sz w:val="20"/>
-          <w:szCs w:val="20"/>
-        </w:rPr>
-        <w:t>El sistema muestra un pop up con el mensaje “Debes completar todos los campos antes de completar el registro”</w:t>
-      </w:r>
-      <w:r>
-        <w:rPr>
-          <w:b/>
-          <w:sz w:val="20"/>
-          <w:szCs w:val="20"/>
-        </w:rPr>
-        <w:t xml:space="preserve"> </w:t>
-      </w:r>
-      <w:r>
-        <w:rPr>
-          <w:sz w:val="20"/>
-          <w:szCs w:val="20"/>
-        </w:rPr>
-        <w:t>y botón con el mensaje “OK”</w:t>
-      </w:r>
-      <w:r>
-        <w:rPr>
-          <w:b/>
-          <w:sz w:val="20"/>
-          <w:szCs w:val="20"/>
-        </w:rPr>
-        <w:t>,</w:t>
-      </w:r>
-      <w:r>
-        <w:rPr>
-          <w:sz w:val="20"/>
-          <w:szCs w:val="20"/>
-        </w:rPr>
-        <w:t xml:space="preserve"> al darle </w:t>
-      </w:r>
-      <w:r>
-        <w:rPr>
-          <w:sz w:val="20"/>
-          <w:szCs w:val="20"/>
-        </w:rPr>
-        <w:t>clic</w:t>
-      </w:r>
-      <w:r>
-        <w:rPr>
-          <w:sz w:val="20"/>
-          <w:szCs w:val="20"/>
-        </w:rPr>
-        <w:t xml:space="preserve"> al botón se cerrará el pop up</w:t>
-      </w:r>
-      <w:r>
-        <w:rPr>
-          <w:b/>
-          <w:sz w:val="20"/>
-          <w:szCs w:val="20"/>
-        </w:rPr>
-        <w:t>.</w:t>
-      </w:r>
-    </w:p>
-    <w:p>
-      <w:pPr>
-        <w:spacing w:line="240" w:lineRule="auto"/>
-        <w:jc w:val="both"/>
-        <w:rPr>
-          <w:b/>
-          <w:sz w:val="20"/>
-          <w:szCs w:val="20"/>
-        </w:rPr>
-      </w:pPr>
-      <w:r>
-        <w:rPr>
-          <w:b/>
-          <w:sz w:val="20"/>
-          <w:szCs w:val="20"/>
-        </w:rPr>
-        <w:t xml:space="preserve">No se seleccionó tipo de vinculación: </w:t>
-      </w:r>
-      <w:r>
-        <w:rPr>
-          <w:sz w:val="20"/>
-          <w:szCs w:val="20"/>
-        </w:rPr>
-        <w:t>El sistema muestra un pop up con el mensaje “</w:t>
-      </w:r>
-      <w:r>
-        <w:rPr>
-          <w:sz w:val="20"/>
-          <w:szCs w:val="20"/>
-        </w:rPr>
-        <w:t>Debe seleccionar un tipo de vinculación</w:t>
-      </w:r>
-      <w:r>
-        <w:rPr>
-          <w:sz w:val="20"/>
-          <w:szCs w:val="20"/>
-        </w:rPr>
-        <w:t>”</w:t>
-      </w:r>
-      <w:r>
-        <w:rPr>
-          <w:b/>
-          <w:sz w:val="20"/>
-          <w:szCs w:val="20"/>
-        </w:rPr>
-        <w:t xml:space="preserve"> </w:t>
-      </w:r>
-      <w:r>
-        <w:rPr>
-          <w:sz w:val="20"/>
-          <w:szCs w:val="20"/>
-        </w:rPr>
-        <w:t>y botón con el mensaje “OK”</w:t>
-      </w:r>
-      <w:r>
-        <w:rPr>
-          <w:b/>
-          <w:sz w:val="20"/>
-          <w:szCs w:val="20"/>
-        </w:rPr>
-        <w:t>,</w:t>
-      </w:r>
-      <w:r>
-        <w:rPr>
-          <w:sz w:val="20"/>
-          <w:szCs w:val="20"/>
-        </w:rPr>
-        <w:t xml:space="preserve"> al darle </w:t>
-      </w:r>
-      <w:r>
-        <w:rPr>
-          <w:sz w:val="20"/>
-          <w:szCs w:val="20"/>
-        </w:rPr>
-        <w:t>clic</w:t>
-      </w:r>
-      <w:r>
-        <w:rPr>
-          <w:sz w:val="20"/>
-          <w:szCs w:val="20"/>
-        </w:rPr>
-        <w:t xml:space="preserve"> al botón se cerrará el pop up</w:t>
-      </w:r>
-      <w:r>
-        <w:rPr>
-          <w:b/>
-          <w:sz w:val="20"/>
-          <w:szCs w:val="20"/>
-        </w:rPr>
-        <w:t>.</w:t>
-      </w:r>
-    </w:p>
-    <w:p>
-      <w:pPr>
-        <w:spacing w:line="240" w:lineRule="auto"/>
-        <w:jc w:val="both"/>
-        <w:rPr>
-          <w:b/>
-          <w:sz w:val="20"/>
-          <w:szCs w:val="20"/>
-        </w:rPr>
-      </w:pPr>
-      <w:r>
-        <w:rPr>
-          <w:b/>
-          <w:sz w:val="20"/>
-          <w:szCs w:val="20"/>
-        </w:rPr>
-        <w:t xml:space="preserve">No se asignó Fecha de nacimiento: </w:t>
-      </w:r>
-      <w:r>
-        <w:rPr>
-          <w:sz w:val="20"/>
-          <w:szCs w:val="20"/>
-        </w:rPr>
-        <w:t>El sistema muestra un pop up con el mensaje “Debes completar todos los campos antes de completar el registro”</w:t>
-      </w:r>
-      <w:r>
-        <w:rPr>
-          <w:b/>
-          <w:sz w:val="20"/>
-          <w:szCs w:val="20"/>
-        </w:rPr>
-        <w:t xml:space="preserve"> </w:t>
-      </w:r>
-      <w:r>
-        <w:rPr>
-          <w:sz w:val="20"/>
-          <w:szCs w:val="20"/>
-        </w:rPr>
-        <w:t>y botón con el mensaje “OK”</w:t>
-      </w:r>
-      <w:r>
-        <w:rPr>
-          <w:b/>
-          <w:sz w:val="20"/>
-          <w:szCs w:val="20"/>
-        </w:rPr>
-        <w:t>,</w:t>
-      </w:r>
-      <w:r>
-        <w:rPr>
-          <w:sz w:val="20"/>
-          <w:szCs w:val="20"/>
-        </w:rPr>
-        <w:t xml:space="preserve"> al darle </w:t>
-      </w:r>
-      <w:r>
-        <w:rPr>
-          <w:sz w:val="20"/>
-          <w:szCs w:val="20"/>
-        </w:rPr>
-        <w:t>clic</w:t>
-      </w:r>
-      <w:r>
-        <w:rPr>
-          <w:sz w:val="20"/>
-          <w:szCs w:val="20"/>
-        </w:rPr>
-        <w:t xml:space="preserve"> al botón se cerrará el pop up</w:t>
-      </w:r>
-      <w:r>
-        <w:rPr>
-          <w:b/>
-          <w:sz w:val="20"/>
-          <w:szCs w:val="20"/>
-        </w:rPr>
-        <w:t>.</w:t>
-      </w:r>
-    </w:p>
-    <w:p>
-      <w:pPr>
-        <w:spacing w:line="240" w:lineRule="auto"/>
-        <w:jc w:val="both"/>
-        <w:rPr>
-          <w:b/>
-          <w:sz w:val="20"/>
-          <w:szCs w:val="20"/>
-        </w:rPr>
-      </w:pPr>
-      <w:r>
-        <w:rPr>
-          <w:b/>
-          <w:sz w:val="20"/>
-          <w:szCs w:val="20"/>
-        </w:rPr>
-        <w:t>No se asignó Contraseña</w:t>
-      </w:r>
-      <w:r>
-        <w:rPr>
-          <w:sz w:val="20"/>
-          <w:szCs w:val="20"/>
-        </w:rPr>
-        <w:t xml:space="preserve"> </w:t>
-      </w:r>
-      <w:r>
-        <w:rPr>
-          <w:sz w:val="20"/>
-          <w:szCs w:val="20"/>
-        </w:rPr>
-        <w:t>El sistema muestra un pop up con el mensaje “Debes completar todos los campos antes de completar el registro”</w:t>
-      </w:r>
-      <w:r>
-        <w:rPr>
-          <w:b/>
-          <w:sz w:val="20"/>
-          <w:szCs w:val="20"/>
-        </w:rPr>
-        <w:t xml:space="preserve"> </w:t>
-      </w:r>
-      <w:r>
-        <w:rPr>
-          <w:sz w:val="20"/>
-          <w:szCs w:val="20"/>
-        </w:rPr>
-        <w:t>y botón con el mensaje “OK”</w:t>
-      </w:r>
-      <w:r>
-        <w:rPr>
-          <w:b/>
-          <w:sz w:val="20"/>
-          <w:szCs w:val="20"/>
-        </w:rPr>
-        <w:t>,</w:t>
-      </w:r>
-      <w:r>
-        <w:rPr>
-          <w:sz w:val="20"/>
-          <w:szCs w:val="20"/>
-        </w:rPr>
-        <w:t xml:space="preserve"> al darle </w:t>
-      </w:r>
-      <w:r>
-        <w:rPr>
-          <w:sz w:val="20"/>
-          <w:szCs w:val="20"/>
-        </w:rPr>
-        <w:t>clic</w:t>
-      </w:r>
-      <w:r>
-        <w:rPr>
-          <w:sz w:val="20"/>
-          <w:szCs w:val="20"/>
-        </w:rPr>
-        <w:t xml:space="preserve"> al botón se cerrará el pop up</w:t>
-      </w:r>
-      <w:r>
-        <w:rPr>
-          <w:b/>
-          <w:sz w:val="20"/>
-          <w:szCs w:val="20"/>
-        </w:rPr>
-        <w:t>.</w:t>
-      </w:r>
-    </w:p>
-    <w:p>
-      <w:pPr>
-        <w:spacing w:line="240" w:lineRule="auto"/>
-        <w:jc w:val="both"/>
-        <w:rPr>
-          <w:b/>
-          <w:sz w:val="20"/>
-          <w:szCs w:val="20"/>
-        </w:rPr>
-      </w:pPr>
-      <w:r>
-        <w:rPr>
-          <w:b/>
-          <w:sz w:val="20"/>
-          <w:szCs w:val="20"/>
-        </w:rPr>
-        <w:t>Se ingresaron contraseñas diferentes en los campos contraseña y confirmar contraseña</w:t>
-      </w:r>
-      <w:r>
-        <w:rPr>
-          <w:sz w:val="20"/>
-          <w:szCs w:val="20"/>
-        </w:rPr>
-        <w:t xml:space="preserve"> </w:t>
-      </w:r>
-      <w:r>
-        <w:rPr>
-          <w:sz w:val="20"/>
-          <w:szCs w:val="20"/>
-        </w:rPr>
-        <w:t>El sistema muestra un pop up con el mensaje “</w:t>
-      </w:r>
-      <w:r>
-        <w:rPr>
-          <w:sz w:val="20"/>
-          <w:szCs w:val="20"/>
-        </w:rPr>
-        <w:t>Las contraseñas deben coincidir</w:t>
-      </w:r>
-      <w:r>
-        <w:rPr>
-          <w:sz w:val="20"/>
-          <w:szCs w:val="20"/>
-        </w:rPr>
-        <w:t>”</w:t>
-      </w:r>
-      <w:r>
-        <w:rPr>
-          <w:b/>
-          <w:sz w:val="20"/>
-          <w:szCs w:val="20"/>
-        </w:rPr>
-        <w:t xml:space="preserve"> </w:t>
-      </w:r>
-      <w:r>
-        <w:rPr>
-          <w:sz w:val="20"/>
-          <w:szCs w:val="20"/>
-        </w:rPr>
-        <w:t>y botón con el mensaje “OK”</w:t>
-      </w:r>
-      <w:r>
-        <w:rPr>
-          <w:b/>
-          <w:sz w:val="20"/>
-          <w:szCs w:val="20"/>
-        </w:rPr>
-        <w:t>,</w:t>
-      </w:r>
-      <w:r>
-        <w:rPr>
-          <w:sz w:val="20"/>
-          <w:szCs w:val="20"/>
-        </w:rPr>
-        <w:t xml:space="preserve"> al darle </w:t>
-      </w:r>
-      <w:r>
-        <w:rPr>
-          <w:sz w:val="20"/>
-          <w:szCs w:val="20"/>
-        </w:rPr>
-        <w:t>clic</w:t>
-      </w:r>
-      <w:r>
-        <w:rPr>
-          <w:sz w:val="20"/>
-          <w:szCs w:val="20"/>
-        </w:rPr>
-        <w:t xml:space="preserve"> al botón se cerrará el pop up</w:t>
-      </w:r>
-      <w:r>
-        <w:rPr>
-          <w:b/>
-          <w:sz w:val="20"/>
-          <w:szCs w:val="20"/>
-        </w:rPr>
-        <w:t>.</w:t>
-      </w:r>
-    </w:p>
-    <w:p>
-      <w:pPr>
-        <w:spacing w:line="240" w:lineRule="auto"/>
         <w:ind w:left="1065"/>
         <w:jc w:val="both"/>
         <w:rPr>
@@ -2590,55 +2521,45 @@
         <w:jc w:val="both"/>
       </w:pPr>
       <w:r>
-        <w:object w:dxaOrig="10321" w:dyaOrig="5821">
-          <v:shapetype id="_x0000_t75" coordsize="21600,21600" o:spt="75" o:preferrelative="t" path="m@4@5l@4@11@9@11@9@5xe" filled="f" stroked="f">
-            <v:stroke joinstyle="miter"/>
-            <v:formulas>
-              <v:f eqn="if lineDrawn pixelLineWidth 0"/>
-              <v:f eqn="sum @0 1 0"/>
-              <v:f eqn="sum 0 0 @1"/>
-              <v:f eqn="prod @2 1 2"/>
-              <v:f eqn="prod @3 21600 pixelWidth"/>
-              <v:f eqn="prod @3 21600 pixelHeight"/>
-              <v:f eqn="sum @0 0 1"/>
-              <v:f eqn="prod @6 1 2"/>
-              <v:f eqn="prod @7 21600 pixelWidth"/>
-              <v:f eqn="sum @8 21600 0"/>
-              <v:f eqn="prod @7 21600 pixelHeight"/>
-              <v:f eqn="sum @10 21600 0"/>
-            </v:formulas>
-            <v:path o:extrusionok="f" gradientshapeok="t" o:connecttype="rect"/>
-            <o:lock v:ext="edit" aspectratio="t"/>
-          </v:shapetype>
-          <v:shape id="_x0000_i1025" type="#_x0000_t75" style="width:467.25pt;height:264pt" o:ole="">
-            <v:imagedata r:id="rId12" o:title=""/>
-          </v:shape>
-          <o:OLEObject Type="Embed" ProgID="Visio.Drawing.15" ShapeID="_x0000_i1025" DrawAspect="Content" ObjectID="_1585926300" r:id="rId13"/>
-        </w:object>
-      </w:r>
-    </w:p>
-    <w:p>
-      <w:pPr>
-        <w:spacing w:line="240" w:lineRule="auto"/>
-        <w:ind w:left="1065"/>
-        <w:jc w:val="both"/>
-      </w:pPr>
-      <w:bookmarkStart w:id="1" w:name="_GoBack"/>
-      <w:bookmarkEnd w:id="1"/>
-    </w:p>
-    <w:p>
-      <w:pPr>
-        <w:spacing w:line="240" w:lineRule="auto"/>
-        <w:ind w:left="1065"/>
-        <w:jc w:val="both"/>
-      </w:pPr>
-      <w:r>
-        <w:object w:dxaOrig="19906" w:dyaOrig="2430">
-          <v:shape id="_x0000_i1027" type="#_x0000_t75" style="width:468pt;height:57pt" o:ole="">
-            <v:imagedata r:id="rId14" o:title=""/>
-          </v:shape>
-          <o:OLEObject Type="Embed" ProgID="Visio.Drawing.15" ShapeID="_x0000_i1027" DrawAspect="Content" ObjectID="_1585926301" r:id="rId15"/>
-        </w:object>
+        <w:rPr>
+          <w:noProof/>
+          <w:lang w:eastAsia="ja-JP"/>
+        </w:rPr>
+        <w:drawing>
+          <wp:inline distT="0" distB="0" distL="0" distR="0">
+            <wp:extent cx="5260691" cy="3507127"/>
+            <wp:effectExtent l="0" t="0" r="0" b="0"/>
+            <wp:docPr id="7" name="image20.png"/>
+            <wp:cNvGraphicFramePr/>
+            <a:graphic xmlns:a="http://schemas.openxmlformats.org/drawingml/2006/main">
+              <a:graphicData uri="http://schemas.openxmlformats.org/drawingml/2006/picture">
+                <pic:pic xmlns:pic="http://schemas.openxmlformats.org/drawingml/2006/picture">
+                  <pic:nvPicPr>
+                    <pic:cNvPr id="0" name="image20.png"/>
+                    <pic:cNvPicPr preferRelativeResize="0"/>
+                  </pic:nvPicPr>
+                  <pic:blipFill>
+                    <a:blip r:embed="rId12"/>
+                    <a:srcRect/>
+                    <a:stretch>
+                      <a:fillRect/>
+                    </a:stretch>
+                  </pic:blipFill>
+                  <pic:spPr>
+                    <a:xfrm>
+                      <a:off x="0" y="0"/>
+                      <a:ext cx="5260691" cy="3507127"/>
+                    </a:xfrm>
+                    <a:prstGeom prst="rect">
+                      <a:avLst/>
+                    </a:prstGeom>
+                    <a:ln/>
+                  </pic:spPr>
+                </pic:pic>
+              </a:graphicData>
+            </a:graphic>
+          </wp:inline>
+        </w:drawing>
       </w:r>
     </w:p>
     <w:p>
@@ -2812,6 +2733,7 @@
           <w:sz w:val="20"/>
           <w:szCs w:val="20"/>
         </w:rPr>
+        <w:lastRenderedPageBreak/>
         <w:t xml:space="preserve">No se asignó Correo Institucional: </w:t>
       </w:r>
       <w:r>
@@ -2819,7 +2741,21 @@
           <w:sz w:val="20"/>
           <w:szCs w:val="20"/>
         </w:rPr>
-        <w:t>El sistema muestra un pop up con el mensaje “Correo o contraseña incorrectos”</w:t>
+        <w:t xml:space="preserve">El sistema muestra un pop up con el mensaje “Correo </w:t>
+      </w:r>
+      <w:r>
+        <w:rPr>
+          <w:sz w:val="20"/>
+          <w:szCs w:val="20"/>
+        </w:rPr>
+        <w:t>y/</w:t>
+      </w:r>
+      <w:r>
+        <w:rPr>
+          <w:sz w:val="20"/>
+          <w:szCs w:val="20"/>
+        </w:rPr>
+        <w:t>o contraseña incorrectos”</w:t>
       </w:r>
       <w:r>
         <w:rPr>
@@ -2849,7 +2785,21 @@
           <w:sz w:val="20"/>
           <w:szCs w:val="20"/>
         </w:rPr>
-        <w:t xml:space="preserve"> al darle click al botón se cerrará el pop up</w:t>
+        <w:t xml:space="preserve"> al darle </w:t>
+      </w:r>
+      <w:r>
+        <w:rPr>
+          <w:sz w:val="20"/>
+          <w:szCs w:val="20"/>
+        </w:rPr>
+        <w:t>clic</w:t>
+      </w:r>
+      <w:r>
+        <w:rPr>
+          <w:sz w:val="20"/>
+          <w:szCs w:val="20"/>
+        </w:rPr>
+        <w:t xml:space="preserve"> al botón se cerrará el pop up</w:t>
       </w:r>
       <w:r>
         <w:rPr>
@@ -2883,7 +2833,21 @@
           <w:sz w:val="20"/>
           <w:szCs w:val="20"/>
         </w:rPr>
-        <w:t>El sistema muestra un pop up con el mensaje “Faltan datos por ingresar”</w:t>
+        <w:t>El sistema muestra un pop up con el mensaje “</w:t>
+      </w:r>
+      <w:r>
+        <w:rPr>
+          <w:sz w:val="20"/>
+          <w:szCs w:val="20"/>
+        </w:rPr>
+        <w:t>Correo y/o contraseña incorrectos</w:t>
+      </w:r>
+      <w:r>
+        <w:rPr>
+          <w:sz w:val="20"/>
+          <w:szCs w:val="20"/>
+        </w:rPr>
+        <w:t>”</w:t>
       </w:r>
       <w:r>
         <w:rPr>
@@ -2913,7 +2877,21 @@
           <w:sz w:val="20"/>
           <w:szCs w:val="20"/>
         </w:rPr>
-        <w:t xml:space="preserve"> al darle click al botón se cerrará el pop up</w:t>
+        <w:t xml:space="preserve"> al darle </w:t>
+      </w:r>
+      <w:r>
+        <w:rPr>
+          <w:sz w:val="20"/>
+          <w:szCs w:val="20"/>
+        </w:rPr>
+        <w:t>clic</w:t>
+      </w:r>
+      <w:r>
+        <w:rPr>
+          <w:sz w:val="20"/>
+          <w:szCs w:val="20"/>
+        </w:rPr>
+        <w:t xml:space="preserve"> al botón se cerrará el pop up</w:t>
       </w:r>
       <w:r>
         <w:rPr>
@@ -2947,7 +2925,35 @@
           <w:sz w:val="20"/>
           <w:szCs w:val="20"/>
         </w:rPr>
-        <w:t>El sistema muestra un pop up con el mensaje “El correo ingresado no se encuentra registrado”</w:t>
+        <w:t>El sistema muestra un pop up con el mensaje “</w:t>
+      </w:r>
+      <w:r>
+        <w:rPr>
+          <w:sz w:val="20"/>
+          <w:szCs w:val="20"/>
+        </w:rPr>
+        <w:t xml:space="preserve">Correo </w:t>
+      </w:r>
+      <w:r>
+        <w:rPr>
+          <w:sz w:val="20"/>
+          <w:szCs w:val="20"/>
+        </w:rPr>
+        <w:t>y/</w:t>
+      </w:r>
+      <w:r>
+        <w:rPr>
+          <w:sz w:val="20"/>
+          <w:szCs w:val="20"/>
+        </w:rPr>
+        <w:t>o contraseña incorrectos</w:t>
+      </w:r>
+      <w:r>
+        <w:rPr>
+          <w:sz w:val="20"/>
+          <w:szCs w:val="20"/>
+        </w:rPr>
+        <w:t>”</w:t>
       </w:r>
       <w:r>
         <w:rPr>
@@ -2977,7 +2983,21 @@
           <w:sz w:val="20"/>
           <w:szCs w:val="20"/>
         </w:rPr>
-        <w:t xml:space="preserve"> al darle click al botón se cerrará el pop up</w:t>
+        <w:t xml:space="preserve"> al darle </w:t>
+      </w:r>
+      <w:r>
+        <w:rPr>
+          <w:sz w:val="20"/>
+          <w:szCs w:val="20"/>
+        </w:rPr>
+        <w:t>clic</w:t>
+      </w:r>
+      <w:r>
+        <w:rPr>
+          <w:sz w:val="20"/>
+          <w:szCs w:val="20"/>
+        </w:rPr>
+        <w:t xml:space="preserve"> al botón se cerrará el pop up</w:t>
       </w:r>
       <w:r>
         <w:rPr>
@@ -3010,7 +3030,21 @@
           <w:sz w:val="20"/>
           <w:szCs w:val="20"/>
         </w:rPr>
-        <w:t>El sistema muestra un pop up con el mensaje “Correo o contraseña incorrectos”</w:t>
+        <w:t xml:space="preserve">El sistema muestra un pop up con el mensaje “Correo </w:t>
+      </w:r>
+      <w:r>
+        <w:rPr>
+          <w:sz w:val="20"/>
+          <w:szCs w:val="20"/>
+        </w:rPr>
+        <w:t>y/</w:t>
+      </w:r>
+      <w:r>
+        <w:rPr>
+          <w:sz w:val="20"/>
+          <w:szCs w:val="20"/>
+        </w:rPr>
+        <w:t>o contraseña incorrectos”</w:t>
       </w:r>
       <w:r>
         <w:rPr>
@@ -3040,7 +3074,21 @@
           <w:sz w:val="20"/>
           <w:szCs w:val="20"/>
         </w:rPr>
-        <w:t xml:space="preserve"> al darle click al botón se cerrará el pop up</w:t>
+        <w:t xml:space="preserve"> al darle </w:t>
+      </w:r>
+      <w:r>
+        <w:rPr>
+          <w:sz w:val="20"/>
+          <w:szCs w:val="20"/>
+        </w:rPr>
+        <w:t>clic</w:t>
+      </w:r>
+      <w:r>
+        <w:rPr>
+          <w:sz w:val="20"/>
+          <w:szCs w:val="20"/>
+        </w:rPr>
+        <w:t xml:space="preserve"> al botón se cerrará el pop up</w:t>
       </w:r>
       <w:r>
         <w:rPr>
@@ -3125,7 +3173,7 @@
                     <pic:cNvPicPr preferRelativeResize="0"/>
                   </pic:nvPicPr>
                   <pic:blipFill>
-                    <a:blip r:embed="rId16"/>
+                    <a:blip r:embed="rId13"/>
                     <a:srcRect/>
                     <a:stretch>
                       <a:fillRect/>
@@ -3390,7 +3438,28 @@
           <w:sz w:val="20"/>
           <w:szCs w:val="20"/>
         </w:rPr>
-        <w:t>Esto actualizará los datos del estudiante en la base de datos, luego cargará la interfaz del perfil del usuario.</w:t>
+        <w:t>luego el sistema verificara todos los datos y</w:t>
+      </w:r>
+      <w:r>
+        <w:rPr>
+          <w:sz w:val="20"/>
+          <w:szCs w:val="20"/>
+        </w:rPr>
+        <w:t xml:space="preserve"> a</w:t>
+      </w:r>
+      <w:r>
+        <w:rPr>
+          <w:sz w:val="20"/>
+          <w:szCs w:val="20"/>
+        </w:rPr>
+        <w:t>ctualizará la base de datos, luego redirigirá</w:t>
+      </w:r>
+      <w:r>
+        <w:rPr>
+          <w:sz w:val="20"/>
+          <w:szCs w:val="20"/>
+        </w:rPr>
+        <w:t xml:space="preserve"> la interfaz del perfil del usuario.</w:t>
       </w:r>
     </w:p>
     <w:p>
@@ -3428,8 +3497,23 @@
           <w:sz w:val="20"/>
           <w:szCs w:val="20"/>
         </w:rPr>
-        <w:lastRenderedPageBreak/>
-        <w:t xml:space="preserve">No se asignó Disponibilidad horaria y esta esta no tiene datos en la base: </w:t>
+        <w:t xml:space="preserve">No se asignó Disponibilidad horaria y </w:t>
+      </w:r>
+      <w:r>
+        <w:rPr>
+          <w:b/>
+          <w:sz w:val="20"/>
+          <w:szCs w:val="20"/>
+        </w:rPr>
+        <w:t>está</w:t>
+      </w:r>
+      <w:r>
+        <w:rPr>
+          <w:b/>
+          <w:sz w:val="20"/>
+          <w:szCs w:val="20"/>
+        </w:rPr>
+        <w:t xml:space="preserve"> esta no tiene datos en la base: </w:t>
       </w:r>
       <w:r>
         <w:rPr>
@@ -3473,7 +3557,21 @@
           <w:sz w:val="20"/>
           <w:szCs w:val="20"/>
         </w:rPr>
-        <w:t xml:space="preserve"> al darle click al botón se cerrará el pop up</w:t>
+        <w:t xml:space="preserve"> al darle </w:t>
+      </w:r>
+      <w:r>
+        <w:rPr>
+          <w:sz w:val="20"/>
+          <w:szCs w:val="20"/>
+        </w:rPr>
+        <w:t>clic</w:t>
+      </w:r>
+      <w:r>
+        <w:rPr>
+          <w:sz w:val="20"/>
+          <w:szCs w:val="20"/>
+        </w:rPr>
+        <w:t xml:space="preserve"> al botón se cerrará el pop up</w:t>
       </w:r>
       <w:r>
         <w:rPr>
@@ -3544,7 +3642,21 @@
           <w:sz w:val="20"/>
           <w:szCs w:val="20"/>
         </w:rPr>
-        <w:t xml:space="preserve"> al darle click al botón se cerrará el pop </w:t>
+        <w:t xml:space="preserve"> al darle </w:t>
+      </w:r>
+      <w:r>
+        <w:rPr>
+          <w:sz w:val="20"/>
+          <w:szCs w:val="20"/>
+        </w:rPr>
+        <w:t>clic</w:t>
+      </w:r>
+      <w:r>
+        <w:rPr>
+          <w:sz w:val="20"/>
+          <w:szCs w:val="20"/>
+        </w:rPr>
+        <w:t xml:space="preserve"> al botón se cerrará el pop </w:t>
       </w:r>
       <w:r>
         <w:rPr>
@@ -3622,7 +3734,21 @@
           <w:sz w:val="20"/>
           <w:szCs w:val="20"/>
         </w:rPr>
-        <w:t xml:space="preserve"> al darle click al botón se cerrará el pop up</w:t>
+        <w:t xml:space="preserve"> al darle </w:t>
+      </w:r>
+      <w:r>
+        <w:rPr>
+          <w:sz w:val="20"/>
+          <w:szCs w:val="20"/>
+        </w:rPr>
+        <w:t>clic</w:t>
+      </w:r>
+      <w:r>
+        <w:rPr>
+          <w:sz w:val="20"/>
+          <w:szCs w:val="20"/>
+        </w:rPr>
+        <w:t xml:space="preserve"> al botón se cerrará el pop up</w:t>
       </w:r>
       <w:r>
         <w:rPr>
@@ -3693,7 +3819,21 @@
           <w:sz w:val="20"/>
           <w:szCs w:val="20"/>
         </w:rPr>
-        <w:t xml:space="preserve"> al darle click al botón se cerrará el pop up</w:t>
+        <w:t xml:space="preserve"> al darle </w:t>
+      </w:r>
+      <w:r>
+        <w:rPr>
+          <w:sz w:val="20"/>
+          <w:szCs w:val="20"/>
+        </w:rPr>
+        <w:t>clic</w:t>
+      </w:r>
+      <w:r>
+        <w:rPr>
+          <w:sz w:val="20"/>
+          <w:szCs w:val="20"/>
+        </w:rPr>
+        <w:t xml:space="preserve"> al botón se cerrará el pop up</w:t>
       </w:r>
       <w:r>
         <w:rPr>
@@ -3740,6 +3880,7 @@
           <w:noProof/>
           <w:lang w:eastAsia="ja-JP"/>
         </w:rPr>
+        <w:lastRenderedPageBreak/>
         <w:drawing>
           <wp:anchor distT="0" distB="0" distL="114300" distR="114300" simplePos="0" relativeHeight="251658240" behindDoc="0" locked="0" layoutInCell="1" hidden="0" allowOverlap="1">
             <wp:simplePos x="0" y="0"/>
@@ -3762,7 +3903,7 @@
                     <pic:cNvPicPr preferRelativeResize="0"/>
                   </pic:nvPicPr>
                   <pic:blipFill>
-                    <a:blip r:embed="rId17"/>
+                    <a:blip r:embed="rId14"/>
                     <a:srcRect r="606"/>
                     <a:stretch>
                       <a:fillRect/>
@@ -4195,7 +4336,6 @@
           <w:sz w:val="24"/>
           <w:szCs w:val="24"/>
         </w:rPr>
-        <w:lastRenderedPageBreak/>
         <w:t>Interfa</w:t>
       </w:r>
       <w:r>
@@ -4248,7 +4388,7 @@
                     <pic:cNvPicPr preferRelativeResize="0"/>
                   </pic:nvPicPr>
                   <pic:blipFill>
-                    <a:blip r:embed="rId18"/>
+                    <a:blip r:embed="rId15"/>
                     <a:srcRect/>
                     <a:stretch>
                       <a:fillRect/>
@@ -4293,6 +4433,7 @@
           <w:sz w:val="24"/>
           <w:szCs w:val="24"/>
         </w:rPr>
+        <w:lastRenderedPageBreak/>
         <w:t>Especificación del caso de uso: CU5. Buscar convocatoria</w:t>
       </w:r>
     </w:p>
@@ -4458,7 +4599,7 @@
                     <pic:cNvPicPr preferRelativeResize="0"/>
                   </pic:nvPicPr>
                   <pic:blipFill>
-                    <a:blip r:embed="rId19"/>
+                    <a:blip r:embed="rId16"/>
                     <a:srcRect/>
                     <a:stretch>
                       <a:fillRect/>
@@ -4497,6 +4638,7 @@
           <w:szCs w:val="24"/>
         </w:rPr>
       </w:pPr>
+      <w:bookmarkStart w:id="1" w:name="_GoBack"/>
       <w:r>
         <w:rPr>
           <w:b/>
@@ -4539,128 +4681,122 @@
           <w:sz w:val="20"/>
           <w:szCs w:val="20"/>
         </w:rPr>
-        <w:t xml:space="preserve">Cuando el estudiante recibe una notificación de que su aplicación ha sido aceptada, este tendrá la oportunidad de responder si efectivamente acepta o no, es decir, se desplegará un pop-up con la información de la convocatoria a la cual ha sido aceptado y dos botones “Aceptar” o “Rechazar”, al darle aceptar se notificará al administrativo que validó la convocatoria ejecutando el caso de uso notificar usuario. Al darle cancelar se pedirá doble </w:t>
-      </w:r>
-      <w:r>
-        <w:rPr>
-          <w:sz w:val="20"/>
-          <w:szCs w:val="20"/>
+        <w:t>Cuando el estudiante recibe una notificación de que su aplicación ha sido aceptada, este tendrá la oportunidad de responder si efectivamente acepta o no, es decir, se desplegará un pop-up con la información de la convocatoria a la cual ha sido aceptado y dos botones “Aceptar” o “Rechazar”, al darle aceptar se notificará al administrativo que validó la convocatoria ejecutando el caso de uso notificar usuario. Al darle cancelar se pedirá doble confirmación si acepta esta, se ejecutará el caso de uso notificar usuario, con la respuesta negativa del estudiante; Si rechaza la doble confirmación se volverá a mostrar la notificación inicial del caso de uso.</w:t>
+      </w:r>
+    </w:p>
+    <w:p>
+      <w:pPr>
+        <w:spacing w:line="240" w:lineRule="auto"/>
+        <w:jc w:val="both"/>
+        <w:rPr>
+          <w:b/>
+          <w:sz w:val="24"/>
+          <w:szCs w:val="24"/>
+        </w:rPr>
+      </w:pPr>
+      <w:r>
+        <w:rPr>
+          <w:b/>
+          <w:sz w:val="24"/>
+          <w:szCs w:val="24"/>
+        </w:rPr>
+        <w:t xml:space="preserve">Secuencia alternativa: </w:t>
+      </w:r>
+    </w:p>
+    <w:p>
+      <w:pPr>
+        <w:spacing w:line="240" w:lineRule="auto"/>
+        <w:jc w:val="both"/>
+        <w:rPr>
+          <w:sz w:val="20"/>
+          <w:szCs w:val="20"/>
+        </w:rPr>
+      </w:pPr>
+      <w:r>
+        <w:rPr>
+          <w:b/>
+          <w:sz w:val="20"/>
+          <w:szCs w:val="20"/>
+        </w:rPr>
+        <w:t>El estudiante acepta la convocatoria, pero ya tiene un contrato:</w:t>
+      </w:r>
+      <w:r>
+        <w:rPr>
+          <w:sz w:val="20"/>
+          <w:szCs w:val="20"/>
+        </w:rPr>
+        <w:t xml:space="preserve"> Si el estudiante tiene un contrato vigente, no podrá aceptar la convocatoria, el botón aceptar del pop-up estará desactivado.</w:t>
+      </w:r>
+    </w:p>
+    <w:bookmarkEnd w:id="1"/>
+    <w:p>
+      <w:pPr>
+        <w:spacing w:line="240" w:lineRule="auto"/>
+        <w:jc w:val="both"/>
+        <w:rPr>
+          <w:sz w:val="20"/>
+          <w:szCs w:val="20"/>
+        </w:rPr>
+      </w:pPr>
+    </w:p>
+    <w:p>
+      <w:pPr>
+        <w:spacing w:line="240" w:lineRule="auto"/>
+        <w:jc w:val="both"/>
+        <w:rPr>
+          <w:sz w:val="20"/>
+          <w:szCs w:val="20"/>
+        </w:rPr>
+      </w:pPr>
+    </w:p>
+    <w:p>
+      <w:pPr>
+        <w:spacing w:line="240" w:lineRule="auto"/>
+        <w:jc w:val="both"/>
+        <w:rPr>
+          <w:sz w:val="20"/>
+          <w:szCs w:val="20"/>
+        </w:rPr>
+      </w:pPr>
+    </w:p>
+    <w:p>
+      <w:pPr>
+        <w:spacing w:line="240" w:lineRule="auto"/>
+        <w:jc w:val="both"/>
+        <w:rPr>
+          <w:sz w:val="20"/>
+          <w:szCs w:val="20"/>
+        </w:rPr>
+      </w:pPr>
+    </w:p>
+    <w:p>
+      <w:pPr>
+        <w:spacing w:line="240" w:lineRule="auto"/>
+        <w:jc w:val="both"/>
+        <w:rPr>
+          <w:sz w:val="20"/>
+          <w:szCs w:val="20"/>
+        </w:rPr>
+      </w:pPr>
+    </w:p>
+    <w:p>
+      <w:pPr>
+        <w:spacing w:line="240" w:lineRule="auto"/>
+        <w:ind w:left="1065"/>
+        <w:jc w:val="both"/>
+        <w:rPr>
+          <w:b/>
+          <w:sz w:val="24"/>
+          <w:szCs w:val="24"/>
+        </w:rPr>
+      </w:pPr>
+      <w:r>
+        <w:rPr>
+          <w:b/>
+          <w:sz w:val="24"/>
+          <w:szCs w:val="24"/>
         </w:rPr>
         <w:lastRenderedPageBreak/>
-        <w:t>confirmación si acepta esta, se ejecutará el caso de uso notificar usuario, con la respuesta negativa del estudiante; Si rechaza la doble confirmación se volverá a mostrar la notificación inicial del caso de uso.</w:t>
-      </w:r>
-    </w:p>
-    <w:p>
-      <w:pPr>
-        <w:spacing w:line="240" w:lineRule="auto"/>
-        <w:jc w:val="both"/>
-        <w:rPr>
-          <w:b/>
-          <w:sz w:val="24"/>
-          <w:szCs w:val="24"/>
-        </w:rPr>
-      </w:pPr>
-      <w:r>
-        <w:rPr>
-          <w:b/>
-          <w:sz w:val="24"/>
-          <w:szCs w:val="24"/>
-        </w:rPr>
-        <w:t xml:space="preserve">Secuencia alternativa: </w:t>
-      </w:r>
-    </w:p>
-    <w:p>
-      <w:pPr>
-        <w:spacing w:line="240" w:lineRule="auto"/>
-        <w:jc w:val="both"/>
-        <w:rPr>
-          <w:sz w:val="20"/>
-          <w:szCs w:val="20"/>
-        </w:rPr>
-      </w:pPr>
-      <w:r>
-        <w:rPr>
-          <w:b/>
-          <w:sz w:val="20"/>
-          <w:szCs w:val="20"/>
-        </w:rPr>
-        <w:t>El estudiante acepta la convocatoria, pero ya tiene un contrato:</w:t>
-      </w:r>
-      <w:r>
-        <w:rPr>
-          <w:sz w:val="20"/>
-          <w:szCs w:val="20"/>
-        </w:rPr>
-        <w:t xml:space="preserve"> Si el estudiante tiene un contrato vigente, no podrá aceptar la convocatoria, el botón aceptar del pop-up estará desactivado.</w:t>
-      </w:r>
-    </w:p>
-    <w:p>
-      <w:pPr>
-        <w:spacing w:line="240" w:lineRule="auto"/>
-        <w:jc w:val="both"/>
-        <w:rPr>
-          <w:sz w:val="20"/>
-          <w:szCs w:val="20"/>
-        </w:rPr>
-      </w:pPr>
-    </w:p>
-    <w:p>
-      <w:pPr>
-        <w:spacing w:line="240" w:lineRule="auto"/>
-        <w:jc w:val="both"/>
-        <w:rPr>
-          <w:sz w:val="20"/>
-          <w:szCs w:val="20"/>
-        </w:rPr>
-      </w:pPr>
-    </w:p>
-    <w:p>
-      <w:pPr>
-        <w:spacing w:line="240" w:lineRule="auto"/>
-        <w:jc w:val="both"/>
-        <w:rPr>
-          <w:sz w:val="20"/>
-          <w:szCs w:val="20"/>
-        </w:rPr>
-      </w:pPr>
-    </w:p>
-    <w:p>
-      <w:pPr>
-        <w:spacing w:line="240" w:lineRule="auto"/>
-        <w:jc w:val="both"/>
-        <w:rPr>
-          <w:sz w:val="20"/>
-          <w:szCs w:val="20"/>
-        </w:rPr>
-      </w:pPr>
-    </w:p>
-    <w:p>
-      <w:pPr>
-        <w:spacing w:line="240" w:lineRule="auto"/>
-        <w:jc w:val="both"/>
-        <w:rPr>
-          <w:sz w:val="20"/>
-          <w:szCs w:val="20"/>
-        </w:rPr>
-      </w:pPr>
-    </w:p>
-    <w:p>
-      <w:pPr>
-        <w:spacing w:line="240" w:lineRule="auto"/>
-        <w:ind w:left="1065"/>
-        <w:jc w:val="both"/>
-        <w:rPr>
-          <w:b/>
-          <w:sz w:val="24"/>
-          <w:szCs w:val="24"/>
-        </w:rPr>
-      </w:pPr>
-      <w:r>
-        <w:rPr>
-          <w:b/>
-          <w:sz w:val="24"/>
-          <w:szCs w:val="24"/>
-        </w:rPr>
         <w:t xml:space="preserve">Interfaces gráficas: </w:t>
       </w:r>
     </w:p>
@@ -4688,7 +4824,7 @@
                     <pic:cNvPicPr preferRelativeResize="0"/>
                   </pic:nvPicPr>
                   <pic:blipFill>
-                    <a:blip r:embed="rId20"/>
+                    <a:blip r:embed="rId17"/>
                     <a:srcRect/>
                     <a:stretch>
                       <a:fillRect/>
@@ -4737,7 +4873,7 @@
                     <pic:cNvPicPr preferRelativeResize="0"/>
                   </pic:nvPicPr>
                   <pic:blipFill>
-                    <a:blip r:embed="rId21"/>
+                    <a:blip r:embed="rId18"/>
                     <a:srcRect/>
                     <a:stretch>
                       <a:fillRect/>
@@ -4793,7 +4929,7 @@
                     <pic:cNvPicPr preferRelativeResize="0"/>
                   </pic:nvPicPr>
                   <pic:blipFill>
-                    <a:blip r:embed="rId22"/>
+                    <a:blip r:embed="rId19"/>
                     <a:srcRect/>
                     <a:stretch>
                       <a:fillRect/>
@@ -4830,68 +4966,6 @@
     </w:p>
     <w:p>
       <w:pPr>
-        <w:numPr>
-          <w:ilvl w:val="1"/>
-          <w:numId w:val="1"/>
-        </w:numPr>
-        <w:spacing w:after="0" w:line="240" w:lineRule="auto"/>
-        <w:ind w:hanging="705"/>
-        <w:contextualSpacing/>
-        <w:jc w:val="both"/>
-        <w:rPr>
-          <w:b/>
-          <w:sz w:val="24"/>
-          <w:szCs w:val="24"/>
-        </w:rPr>
-      </w:pPr>
-      <w:r>
-        <w:rPr>
-          <w:b/>
-          <w:sz w:val="24"/>
-          <w:szCs w:val="24"/>
-        </w:rPr>
-        <w:t>Especificación del caso de uso: CU10. Notificar usuario</w:t>
-      </w:r>
-    </w:p>
-    <w:p>
-      <w:pPr>
-        <w:spacing w:line="240" w:lineRule="auto"/>
-        <w:jc w:val="both"/>
-        <w:rPr>
-          <w:b/>
-          <w:sz w:val="24"/>
-          <w:szCs w:val="24"/>
-        </w:rPr>
-      </w:pPr>
-      <w:r>
-        <w:rPr>
-          <w:b/>
-          <w:sz w:val="24"/>
-          <w:szCs w:val="24"/>
-        </w:rPr>
-        <w:t>Secuencia básica:</w:t>
-      </w:r>
-    </w:p>
-    <w:p>
-      <w:pPr>
-        <w:spacing w:line="240" w:lineRule="auto"/>
-        <w:jc w:val="both"/>
-        <w:rPr>
-          <w:sz w:val="20"/>
-          <w:szCs w:val="20"/>
-        </w:rPr>
-      </w:pPr>
-      <w:r>
-        <w:rPr>
-          <w:sz w:val="20"/>
-          <w:szCs w:val="20"/>
-        </w:rPr>
-        <w:lastRenderedPageBreak/>
-        <w:t>Este caso de uso recibe como parámetros un Usuario y un mensaje, al ejecutarse, envía al correo y a las notificaciones del usuario el respectivo mensaje.</w:t>
-      </w:r>
-    </w:p>
-    <w:p>
-      <w:pPr>
         <w:spacing w:line="240" w:lineRule="auto"/>
         <w:jc w:val="both"/>
         <w:rPr>
@@ -4902,8 +4976,8 @@
       </w:pPr>
     </w:p>
     <w:sectPr>
-      <w:headerReference w:type="default" r:id="rId23"/>
-      <w:footerReference w:type="default" r:id="rId24"/>
+      <w:headerReference w:type="default" r:id="rId20"/>
+      <w:footerReference w:type="default" r:id="rId21"/>
       <w:pgSz w:w="12240" w:h="15840"/>
       <w:pgMar w:top="1440" w:right="1440" w:bottom="1440" w:left="1440" w:header="0" w:footer="720" w:gutter="0"/>
       <w:pgNumType w:start="1"/>
@@ -4983,7 +5057,7 @@
         <w:noProof/>
         <w:color w:val="000000"/>
       </w:rPr>
-      <w:t>8</w:t>
+      <w:t>11</w:t>
     </w:r>
     <w:r>
       <w:rPr>

</xml_diff>

<commit_message>
Robustez corregido, archivo word actualizado
</commit_message>
<xml_diff>
--- a/Entregables/Entregable 2/Entregable 2.docx
+++ b/Entregables/Entregable 2/Entregable 2.docx
@@ -464,6 +464,24 @@
       </w:r>
       <w:r>
         <w:rPr>
+          <w:b/>
+          <w:color w:val="000000"/>
+          <w:sz w:val="22"/>
+          <w:szCs w:val="22"/>
+        </w:rPr>
+        <w:t>………………………………………………………………………………………..</w:t>
+      </w:r>
+      <w:r>
+        <w:rPr>
+          <w:b/>
+          <w:color w:val="000000"/>
+          <w:sz w:val="22"/>
+          <w:szCs w:val="22"/>
+        </w:rPr>
+        <w:t xml:space="preserve"> </w:t>
+      </w:r>
+      <w:r>
+        <w:rPr>
           <w:color w:val="000000"/>
           <w:sz w:val="22"/>
           <w:szCs w:val="22"/>
@@ -492,7 +510,23 @@
           <w:sz w:val="22"/>
           <w:szCs w:val="22"/>
         </w:rPr>
-        <w:t>Modelo Verbal Definitivo3</w:t>
+        <w:t>Modelo Verbal Definitivo</w:t>
+      </w:r>
+      <w:r>
+        <w:rPr>
+          <w:color w:val="000000"/>
+          <w:sz w:val="22"/>
+          <w:szCs w:val="22"/>
+        </w:rPr>
+        <w:t xml:space="preserve"> ……………………………………………………………………...</w:t>
+      </w:r>
+      <w:r>
+        <w:rPr>
+          <w:color w:val="000000"/>
+          <w:sz w:val="22"/>
+          <w:szCs w:val="22"/>
+        </w:rPr>
+        <w:t>3</w:t>
       </w:r>
     </w:p>
     <w:p>
@@ -516,7 +550,23 @@
           <w:sz w:val="22"/>
           <w:szCs w:val="22"/>
         </w:rPr>
-        <w:t>Modelo del Dominio4</w:t>
+        <w:t>Modelo del Dominio</w:t>
+      </w:r>
+      <w:r>
+        <w:rPr>
+          <w:color w:val="000000"/>
+          <w:sz w:val="22"/>
+          <w:szCs w:val="22"/>
+        </w:rPr>
+        <w:t xml:space="preserve"> ……………………………………………………………………………</w:t>
+      </w:r>
+      <w:r>
+        <w:rPr>
+          <w:color w:val="000000"/>
+          <w:sz w:val="22"/>
+          <w:szCs w:val="22"/>
+        </w:rPr>
+        <w:t>4</w:t>
       </w:r>
     </w:p>
     <w:p>
@@ -540,7 +590,23 @@
           <w:sz w:val="22"/>
           <w:szCs w:val="22"/>
         </w:rPr>
-        <w:t>Diagrama completo de casos de uso5</w:t>
+        <w:t>Diagrama completo de casos de uso</w:t>
+      </w:r>
+      <w:r>
+        <w:rPr>
+          <w:color w:val="000000"/>
+          <w:sz w:val="22"/>
+          <w:szCs w:val="22"/>
+        </w:rPr>
+        <w:t xml:space="preserve"> ……………………………………………………...</w:t>
+      </w:r>
+      <w:r>
+        <w:rPr>
+          <w:color w:val="000000"/>
+          <w:sz w:val="22"/>
+          <w:szCs w:val="22"/>
+        </w:rPr>
+        <w:t>5</w:t>
       </w:r>
     </w:p>
     <w:p>
@@ -564,7 +630,23 @@
           <w:sz w:val="22"/>
           <w:szCs w:val="22"/>
         </w:rPr>
-        <w:t>Diagrama de paquetes de los casos de uso5</w:t>
+        <w:t>Diagrama de paquetes de los casos de uso</w:t>
+      </w:r>
+      <w:r>
+        <w:rPr>
+          <w:color w:val="000000"/>
+          <w:sz w:val="22"/>
+          <w:szCs w:val="22"/>
+        </w:rPr>
+        <w:t>………………………………………………</w:t>
+      </w:r>
+      <w:r>
+        <w:rPr>
+          <w:color w:val="000000"/>
+          <w:sz w:val="22"/>
+          <w:szCs w:val="22"/>
+        </w:rPr>
+        <w:t>5</w:t>
       </w:r>
     </w:p>
     <w:p>
@@ -588,7 +670,23 @@
           <w:sz w:val="22"/>
           <w:szCs w:val="22"/>
         </w:rPr>
-        <w:t>Especificaciones de los casos de uso a nivel de diseño5</w:t>
+        <w:t>Especificaciones de los casos de uso a nivel de diseño</w:t>
+      </w:r>
+      <w:r>
+        <w:rPr>
+          <w:color w:val="000000"/>
+          <w:sz w:val="22"/>
+          <w:szCs w:val="22"/>
+        </w:rPr>
+        <w:t>………………………………...</w:t>
+      </w:r>
+      <w:r>
+        <w:rPr>
+          <w:color w:val="000000"/>
+          <w:sz w:val="22"/>
+          <w:szCs w:val="22"/>
+        </w:rPr>
+        <w:t>5</w:t>
       </w:r>
     </w:p>
     <w:p>
@@ -613,7 +711,23 @@
           <w:sz w:val="22"/>
           <w:szCs w:val="22"/>
         </w:rPr>
-        <w:t>Especificación del caso: Registrar usuario5</w:t>
+        <w:t>Especificación del caso: Registrar usuario</w:t>
+      </w:r>
+      <w:r>
+        <w:rPr>
+          <w:color w:val="000000"/>
+          <w:sz w:val="22"/>
+          <w:szCs w:val="22"/>
+        </w:rPr>
+        <w:t>……………………………………………..</w:t>
+      </w:r>
+      <w:r>
+        <w:rPr>
+          <w:color w:val="000000"/>
+          <w:sz w:val="22"/>
+          <w:szCs w:val="22"/>
+        </w:rPr>
+        <w:t>5</w:t>
       </w:r>
     </w:p>
     <w:p>
@@ -638,7 +752,23 @@
           <w:sz w:val="22"/>
           <w:szCs w:val="22"/>
         </w:rPr>
-        <w:t>Especificación del caso: Iniciar sesión7</w:t>
+        <w:t>Especificación del caso: Iniciar sesión</w:t>
+      </w:r>
+      <w:r>
+        <w:rPr>
+          <w:color w:val="000000"/>
+          <w:sz w:val="22"/>
+          <w:szCs w:val="22"/>
+        </w:rPr>
+        <w:t>………………………………………………….</w:t>
+      </w:r>
+      <w:r>
+        <w:rPr>
+          <w:color w:val="000000"/>
+          <w:sz w:val="22"/>
+          <w:szCs w:val="22"/>
+        </w:rPr>
+        <w:t>7</w:t>
       </w:r>
     </w:p>
     <w:p>
@@ -663,7 +793,23 @@
           <w:sz w:val="22"/>
           <w:szCs w:val="22"/>
         </w:rPr>
-        <w:t>Especificación del caso: Editar perfil8</w:t>
+        <w:t>Especificación del caso: Editar perfil</w:t>
+      </w:r>
+      <w:r>
+        <w:rPr>
+          <w:color w:val="000000"/>
+          <w:sz w:val="22"/>
+          <w:szCs w:val="22"/>
+        </w:rPr>
+        <w:t>……………………………………………………</w:t>
+      </w:r>
+      <w:r>
+        <w:rPr>
+          <w:color w:val="000000"/>
+          <w:sz w:val="22"/>
+          <w:szCs w:val="22"/>
+        </w:rPr>
+        <w:t>8</w:t>
       </w:r>
     </w:p>
     <w:p>
@@ -688,7 +834,23 @@
           <w:sz w:val="22"/>
           <w:szCs w:val="22"/>
         </w:rPr>
-        <w:t>Especificación del caso: Aplicar a convocatoria9</w:t>
+        <w:t>Especificación del caso: Aplicar a convocatoria</w:t>
+      </w:r>
+      <w:r>
+        <w:rPr>
+          <w:color w:val="000000"/>
+          <w:sz w:val="22"/>
+          <w:szCs w:val="22"/>
+        </w:rPr>
+        <w:t>……………………………………</w:t>
+      </w:r>
+      <w:r>
+        <w:rPr>
+          <w:color w:val="000000"/>
+          <w:sz w:val="22"/>
+          <w:szCs w:val="22"/>
+        </w:rPr>
+        <w:t>9</w:t>
       </w:r>
     </w:p>
     <w:p>
@@ -713,7 +875,23 @@
           <w:sz w:val="22"/>
           <w:szCs w:val="22"/>
         </w:rPr>
-        <w:t>Especificación del caso: Buscar convocatoria 10</w:t>
+        <w:t xml:space="preserve">Especificación del caso: </w:t>
+      </w:r>
+      <w:r>
+        <w:rPr>
+          <w:color w:val="000000"/>
+          <w:sz w:val="22"/>
+          <w:szCs w:val="22"/>
+        </w:rPr>
+        <w:t>Buscar convocatoria………………………………………</w:t>
+      </w:r>
+      <w:r>
+        <w:rPr>
+          <w:color w:val="000000"/>
+          <w:sz w:val="22"/>
+          <w:szCs w:val="22"/>
+        </w:rPr>
+        <w:t>10</w:t>
       </w:r>
     </w:p>
     <w:p>
@@ -738,8 +916,631 @@
           <w:sz w:val="22"/>
           <w:szCs w:val="22"/>
         </w:rPr>
-        <w:t>Especificación del caso: Aceptar convocatoria11</w:t>
-      </w:r>
+        <w:t>Especificación del caso: Aceptar convocatoria</w:t>
+      </w:r>
+      <w:r>
+        <w:rPr>
+          <w:color w:val="000000"/>
+          <w:sz w:val="22"/>
+          <w:szCs w:val="22"/>
+        </w:rPr>
+        <w:t>……………………………………</w:t>
+      </w:r>
+      <w:r>
+        <w:rPr>
+          <w:color w:val="000000"/>
+          <w:sz w:val="22"/>
+          <w:szCs w:val="22"/>
+        </w:rPr>
+        <w:t>11</w:t>
+      </w:r>
+    </w:p>
+    <w:p>
+      <w:pPr>
+        <w:pBdr>
+          <w:top w:val="nil"/>
+          <w:left w:val="nil"/>
+          <w:bottom w:val="nil"/>
+          <w:right w:val="nil"/>
+          <w:between w:val="nil"/>
+        </w:pBdr>
+        <w:spacing w:after="100" w:line="259" w:lineRule="auto"/>
+        <w:rPr>
+          <w:b/>
+          <w:color w:val="000000"/>
+          <w:sz w:val="22"/>
+          <w:szCs w:val="22"/>
+        </w:rPr>
+      </w:pPr>
+      <w:r>
+        <w:rPr>
+          <w:b/>
+          <w:color w:val="000000"/>
+          <w:sz w:val="22"/>
+          <w:szCs w:val="22"/>
+        </w:rPr>
+        <w:t>Entregable No. 2</w:t>
+      </w:r>
+    </w:p>
+    <w:p>
+      <w:pPr>
+        <w:pStyle w:val="Prrafodelista"/>
+        <w:numPr>
+          <w:ilvl w:val="0"/>
+          <w:numId w:val="2"/>
+        </w:numPr>
+        <w:pBdr>
+          <w:top w:val="nil"/>
+          <w:left w:val="nil"/>
+          <w:bottom w:val="nil"/>
+          <w:right w:val="nil"/>
+          <w:between w:val="nil"/>
+        </w:pBdr>
+        <w:spacing w:after="100" w:line="360" w:lineRule="auto"/>
+        <w:rPr>
+          <w:color w:val="000000"/>
+          <w:sz w:val="22"/>
+          <w:szCs w:val="22"/>
+        </w:rPr>
+      </w:pPr>
+      <w:r>
+        <w:rPr>
+          <w:color w:val="000000"/>
+          <w:sz w:val="22"/>
+          <w:szCs w:val="22"/>
+        </w:rPr>
+        <w:t>Diagramas de robustez y secuencias para el paquete de casos de cuso escogido: Paquete estudiante.</w:t>
+      </w:r>
+    </w:p>
+    <w:p>
+      <w:pPr>
+        <w:pStyle w:val="Prrafodelista"/>
+        <w:numPr>
+          <w:ilvl w:val="1"/>
+          <w:numId w:val="2"/>
+        </w:numPr>
+        <w:pBdr>
+          <w:top w:val="nil"/>
+          <w:left w:val="nil"/>
+          <w:bottom w:val="nil"/>
+          <w:right w:val="nil"/>
+          <w:between w:val="nil"/>
+        </w:pBdr>
+        <w:spacing w:after="100" w:line="360" w:lineRule="auto"/>
+        <w:ind w:hanging="510"/>
+        <w:rPr>
+          <w:color w:val="000000"/>
+          <w:sz w:val="22"/>
+          <w:szCs w:val="22"/>
+        </w:rPr>
+      </w:pPr>
+      <w:r>
+        <w:rPr>
+          <w:color w:val="000000"/>
+          <w:sz w:val="22"/>
+          <w:szCs w:val="22"/>
+        </w:rPr>
+        <w:t>Diagrama de robustez caso de uso #1</w:t>
+      </w:r>
+    </w:p>
+    <w:p>
+      <w:pPr>
+        <w:pStyle w:val="Prrafodelista"/>
+        <w:numPr>
+          <w:ilvl w:val="1"/>
+          <w:numId w:val="2"/>
+        </w:numPr>
+        <w:pBdr>
+          <w:top w:val="nil"/>
+          <w:left w:val="nil"/>
+          <w:bottom w:val="nil"/>
+          <w:right w:val="nil"/>
+          <w:between w:val="nil"/>
+        </w:pBdr>
+        <w:spacing w:after="100" w:line="360" w:lineRule="auto"/>
+        <w:ind w:hanging="510"/>
+        <w:rPr>
+          <w:color w:val="000000"/>
+          <w:sz w:val="22"/>
+          <w:szCs w:val="22"/>
+        </w:rPr>
+      </w:pPr>
+      <w:r>
+        <w:rPr>
+          <w:color w:val="000000"/>
+          <w:sz w:val="22"/>
+          <w:szCs w:val="22"/>
+        </w:rPr>
+        <w:t xml:space="preserve">Diagramas de secuencias caso de uso </w:t>
+      </w:r>
+      <w:r>
+        <w:rPr>
+          <w:color w:val="000000"/>
+          <w:sz w:val="22"/>
+          <w:szCs w:val="22"/>
+        </w:rPr>
+        <w:t>#1</w:t>
+      </w:r>
+    </w:p>
+    <w:p>
+      <w:pPr>
+        <w:pStyle w:val="Prrafodelista"/>
+        <w:numPr>
+          <w:ilvl w:val="1"/>
+          <w:numId w:val="2"/>
+        </w:numPr>
+        <w:pBdr>
+          <w:top w:val="nil"/>
+          <w:left w:val="nil"/>
+          <w:bottom w:val="nil"/>
+          <w:right w:val="nil"/>
+          <w:between w:val="nil"/>
+        </w:pBdr>
+        <w:spacing w:after="100" w:line="360" w:lineRule="auto"/>
+        <w:ind w:hanging="510"/>
+        <w:rPr>
+          <w:color w:val="000000"/>
+          <w:sz w:val="22"/>
+          <w:szCs w:val="22"/>
+        </w:rPr>
+      </w:pPr>
+      <w:r>
+        <w:rPr>
+          <w:color w:val="000000"/>
+          <w:sz w:val="22"/>
+          <w:szCs w:val="22"/>
+        </w:rPr>
+        <w:t>Diagrama de robustez</w:t>
+      </w:r>
+      <w:r>
+        <w:rPr>
+          <w:color w:val="000000"/>
+          <w:sz w:val="22"/>
+          <w:szCs w:val="22"/>
+        </w:rPr>
+        <w:t xml:space="preserve"> caso de uso #2</w:t>
+      </w:r>
+    </w:p>
+    <w:p>
+      <w:pPr>
+        <w:pStyle w:val="Prrafodelista"/>
+        <w:numPr>
+          <w:ilvl w:val="1"/>
+          <w:numId w:val="2"/>
+        </w:numPr>
+        <w:pBdr>
+          <w:top w:val="nil"/>
+          <w:left w:val="nil"/>
+          <w:bottom w:val="nil"/>
+          <w:right w:val="nil"/>
+          <w:between w:val="nil"/>
+        </w:pBdr>
+        <w:spacing w:after="100" w:line="360" w:lineRule="auto"/>
+        <w:ind w:hanging="510"/>
+        <w:rPr>
+          <w:color w:val="000000"/>
+          <w:sz w:val="22"/>
+          <w:szCs w:val="22"/>
+        </w:rPr>
+      </w:pPr>
+      <w:r>
+        <w:rPr>
+          <w:color w:val="000000"/>
+          <w:sz w:val="22"/>
+          <w:szCs w:val="22"/>
+        </w:rPr>
+        <w:t>Diagramas de secuencias caso de uso #2</w:t>
+      </w:r>
+    </w:p>
+    <w:p>
+      <w:pPr>
+        <w:pStyle w:val="Prrafodelista"/>
+        <w:numPr>
+          <w:ilvl w:val="1"/>
+          <w:numId w:val="2"/>
+        </w:numPr>
+        <w:pBdr>
+          <w:top w:val="nil"/>
+          <w:left w:val="nil"/>
+          <w:bottom w:val="nil"/>
+          <w:right w:val="nil"/>
+          <w:between w:val="nil"/>
+        </w:pBdr>
+        <w:spacing w:after="100" w:line="360" w:lineRule="auto"/>
+        <w:ind w:hanging="510"/>
+        <w:rPr>
+          <w:color w:val="000000"/>
+          <w:sz w:val="22"/>
+          <w:szCs w:val="22"/>
+        </w:rPr>
+      </w:pPr>
+      <w:r>
+        <w:rPr>
+          <w:color w:val="000000"/>
+          <w:sz w:val="22"/>
+          <w:szCs w:val="22"/>
+        </w:rPr>
+        <w:t>Diagrama de robustez</w:t>
+      </w:r>
+      <w:r>
+        <w:rPr>
+          <w:color w:val="000000"/>
+          <w:sz w:val="22"/>
+          <w:szCs w:val="22"/>
+        </w:rPr>
+        <w:t xml:space="preserve"> caso de uso #3</w:t>
+      </w:r>
+    </w:p>
+    <w:p>
+      <w:pPr>
+        <w:pStyle w:val="Prrafodelista"/>
+        <w:numPr>
+          <w:ilvl w:val="1"/>
+          <w:numId w:val="2"/>
+        </w:numPr>
+        <w:pBdr>
+          <w:top w:val="nil"/>
+          <w:left w:val="nil"/>
+          <w:bottom w:val="nil"/>
+          <w:right w:val="nil"/>
+          <w:between w:val="nil"/>
+        </w:pBdr>
+        <w:spacing w:after="100" w:line="360" w:lineRule="auto"/>
+        <w:ind w:hanging="510"/>
+        <w:rPr>
+          <w:color w:val="000000"/>
+          <w:sz w:val="22"/>
+          <w:szCs w:val="22"/>
+        </w:rPr>
+      </w:pPr>
+      <w:r>
+        <w:rPr>
+          <w:color w:val="000000"/>
+          <w:sz w:val="22"/>
+          <w:szCs w:val="22"/>
+        </w:rPr>
+        <w:t xml:space="preserve">Diagramas de secuencias caso de uso </w:t>
+      </w:r>
+      <w:r>
+        <w:rPr>
+          <w:color w:val="000000"/>
+          <w:sz w:val="22"/>
+          <w:szCs w:val="22"/>
+        </w:rPr>
+        <w:t>#3</w:t>
+      </w:r>
+    </w:p>
+    <w:p>
+      <w:pPr>
+        <w:pStyle w:val="Prrafodelista"/>
+        <w:numPr>
+          <w:ilvl w:val="1"/>
+          <w:numId w:val="2"/>
+        </w:numPr>
+        <w:pBdr>
+          <w:top w:val="nil"/>
+          <w:left w:val="nil"/>
+          <w:bottom w:val="nil"/>
+          <w:right w:val="nil"/>
+          <w:between w:val="nil"/>
+        </w:pBdr>
+        <w:spacing w:after="100" w:line="360" w:lineRule="auto"/>
+        <w:ind w:hanging="510"/>
+        <w:rPr>
+          <w:color w:val="000000"/>
+          <w:sz w:val="22"/>
+          <w:szCs w:val="22"/>
+        </w:rPr>
+      </w:pPr>
+      <w:r>
+        <w:rPr>
+          <w:color w:val="000000"/>
+          <w:sz w:val="22"/>
+          <w:szCs w:val="22"/>
+        </w:rPr>
+        <w:t>Diagrama de robustez</w:t>
+      </w:r>
+      <w:r>
+        <w:rPr>
+          <w:color w:val="000000"/>
+          <w:sz w:val="22"/>
+          <w:szCs w:val="22"/>
+        </w:rPr>
+        <w:t xml:space="preserve"> caso de uso #4</w:t>
+      </w:r>
+    </w:p>
+    <w:p>
+      <w:pPr>
+        <w:pStyle w:val="Prrafodelista"/>
+        <w:numPr>
+          <w:ilvl w:val="1"/>
+          <w:numId w:val="2"/>
+        </w:numPr>
+        <w:pBdr>
+          <w:top w:val="nil"/>
+          <w:left w:val="nil"/>
+          <w:bottom w:val="nil"/>
+          <w:right w:val="nil"/>
+          <w:between w:val="nil"/>
+        </w:pBdr>
+        <w:spacing w:after="100" w:line="360" w:lineRule="auto"/>
+        <w:ind w:hanging="510"/>
+        <w:rPr>
+          <w:color w:val="000000"/>
+          <w:sz w:val="22"/>
+          <w:szCs w:val="22"/>
+        </w:rPr>
+      </w:pPr>
+      <w:r>
+        <w:rPr>
+          <w:color w:val="000000"/>
+          <w:sz w:val="22"/>
+          <w:szCs w:val="22"/>
+        </w:rPr>
+        <w:t xml:space="preserve">Diagramas de secuencias caso de uso </w:t>
+      </w:r>
+      <w:r>
+        <w:rPr>
+          <w:color w:val="000000"/>
+          <w:sz w:val="22"/>
+          <w:szCs w:val="22"/>
+        </w:rPr>
+        <w:t>#4</w:t>
+      </w:r>
+    </w:p>
+    <w:p>
+      <w:pPr>
+        <w:pStyle w:val="Prrafodelista"/>
+        <w:numPr>
+          <w:ilvl w:val="1"/>
+          <w:numId w:val="2"/>
+        </w:numPr>
+        <w:pBdr>
+          <w:top w:val="nil"/>
+          <w:left w:val="nil"/>
+          <w:bottom w:val="nil"/>
+          <w:right w:val="nil"/>
+          <w:between w:val="nil"/>
+        </w:pBdr>
+        <w:spacing w:after="100" w:line="360" w:lineRule="auto"/>
+        <w:ind w:hanging="510"/>
+        <w:rPr>
+          <w:color w:val="000000"/>
+          <w:sz w:val="22"/>
+          <w:szCs w:val="22"/>
+        </w:rPr>
+      </w:pPr>
+      <w:r>
+        <w:rPr>
+          <w:color w:val="000000"/>
+          <w:sz w:val="22"/>
+          <w:szCs w:val="22"/>
+        </w:rPr>
+        <w:t>Diagrama de robustez</w:t>
+      </w:r>
+      <w:r>
+        <w:rPr>
+          <w:color w:val="000000"/>
+          <w:sz w:val="22"/>
+          <w:szCs w:val="22"/>
+        </w:rPr>
+        <w:t xml:space="preserve"> caso de uso #5</w:t>
+      </w:r>
+    </w:p>
+    <w:p>
+      <w:pPr>
+        <w:pStyle w:val="Prrafodelista"/>
+        <w:numPr>
+          <w:ilvl w:val="1"/>
+          <w:numId w:val="2"/>
+        </w:numPr>
+        <w:pBdr>
+          <w:top w:val="nil"/>
+          <w:left w:val="nil"/>
+          <w:bottom w:val="nil"/>
+          <w:right w:val="nil"/>
+          <w:between w:val="nil"/>
+        </w:pBdr>
+        <w:spacing w:after="100" w:line="360" w:lineRule="auto"/>
+        <w:ind w:hanging="510"/>
+        <w:rPr>
+          <w:color w:val="000000"/>
+          <w:sz w:val="22"/>
+          <w:szCs w:val="22"/>
+        </w:rPr>
+      </w:pPr>
+      <w:r>
+        <w:rPr>
+          <w:color w:val="000000"/>
+          <w:sz w:val="22"/>
+          <w:szCs w:val="22"/>
+        </w:rPr>
+        <w:t xml:space="preserve">Diagramas de secuencias caso de uso </w:t>
+      </w:r>
+      <w:r>
+        <w:rPr>
+          <w:color w:val="000000"/>
+          <w:sz w:val="22"/>
+          <w:szCs w:val="22"/>
+        </w:rPr>
+        <w:t>#5</w:t>
+      </w:r>
+    </w:p>
+    <w:p>
+      <w:pPr>
+        <w:pStyle w:val="Prrafodelista"/>
+        <w:numPr>
+          <w:ilvl w:val="1"/>
+          <w:numId w:val="2"/>
+        </w:numPr>
+        <w:pBdr>
+          <w:top w:val="nil"/>
+          <w:left w:val="nil"/>
+          <w:bottom w:val="nil"/>
+          <w:right w:val="nil"/>
+          <w:between w:val="nil"/>
+        </w:pBdr>
+        <w:spacing w:after="100" w:line="360" w:lineRule="auto"/>
+        <w:ind w:hanging="510"/>
+        <w:rPr>
+          <w:color w:val="000000"/>
+          <w:sz w:val="22"/>
+          <w:szCs w:val="22"/>
+        </w:rPr>
+      </w:pPr>
+      <w:r>
+        <w:rPr>
+          <w:color w:val="000000"/>
+          <w:sz w:val="22"/>
+          <w:szCs w:val="22"/>
+        </w:rPr>
+        <w:t>Diagrama de robustez</w:t>
+      </w:r>
+      <w:r>
+        <w:rPr>
+          <w:color w:val="000000"/>
+          <w:sz w:val="22"/>
+          <w:szCs w:val="22"/>
+        </w:rPr>
+        <w:t xml:space="preserve"> caso de uso #6</w:t>
+      </w:r>
+    </w:p>
+    <w:p>
+      <w:pPr>
+        <w:pStyle w:val="Prrafodelista"/>
+        <w:numPr>
+          <w:ilvl w:val="1"/>
+          <w:numId w:val="2"/>
+        </w:numPr>
+        <w:pBdr>
+          <w:top w:val="nil"/>
+          <w:left w:val="nil"/>
+          <w:bottom w:val="nil"/>
+          <w:right w:val="nil"/>
+          <w:between w:val="nil"/>
+        </w:pBdr>
+        <w:spacing w:after="100" w:line="360" w:lineRule="auto"/>
+        <w:ind w:hanging="510"/>
+        <w:rPr>
+          <w:color w:val="000000"/>
+          <w:sz w:val="22"/>
+          <w:szCs w:val="22"/>
+        </w:rPr>
+      </w:pPr>
+      <w:r>
+        <w:rPr>
+          <w:color w:val="000000"/>
+          <w:sz w:val="22"/>
+          <w:szCs w:val="22"/>
+        </w:rPr>
+        <w:t xml:space="preserve">Diagramas de secuencias caso de uso </w:t>
+      </w:r>
+      <w:r>
+        <w:rPr>
+          <w:color w:val="000000"/>
+          <w:sz w:val="22"/>
+          <w:szCs w:val="22"/>
+        </w:rPr>
+        <w:t>#6</w:t>
+      </w:r>
+    </w:p>
+    <w:p>
+      <w:pPr>
+        <w:pStyle w:val="Prrafodelista"/>
+        <w:numPr>
+          <w:ilvl w:val="0"/>
+          <w:numId w:val="2"/>
+        </w:numPr>
+        <w:pBdr>
+          <w:top w:val="nil"/>
+          <w:left w:val="nil"/>
+          <w:bottom w:val="nil"/>
+          <w:right w:val="nil"/>
+          <w:between w:val="nil"/>
+        </w:pBdr>
+        <w:spacing w:after="100" w:line="360" w:lineRule="auto"/>
+        <w:rPr>
+          <w:color w:val="000000"/>
+          <w:sz w:val="22"/>
+          <w:szCs w:val="22"/>
+        </w:rPr>
+      </w:pPr>
+      <w:r>
+        <w:rPr>
+          <w:color w:val="000000"/>
+          <w:sz w:val="22"/>
+          <w:szCs w:val="22"/>
+        </w:rPr>
+        <w:t>Diagrama de clases</w:t>
+      </w:r>
+    </w:p>
+    <w:p>
+      <w:pPr>
+        <w:pStyle w:val="Prrafodelista"/>
+        <w:numPr>
+          <w:ilvl w:val="0"/>
+          <w:numId w:val="2"/>
+        </w:numPr>
+        <w:pBdr>
+          <w:top w:val="nil"/>
+          <w:left w:val="nil"/>
+          <w:bottom w:val="nil"/>
+          <w:right w:val="nil"/>
+          <w:between w:val="nil"/>
+        </w:pBdr>
+        <w:spacing w:after="100" w:line="360" w:lineRule="auto"/>
+        <w:rPr>
+          <w:color w:val="000000"/>
+          <w:sz w:val="22"/>
+          <w:szCs w:val="22"/>
+        </w:rPr>
+      </w:pPr>
+      <w:r>
+        <w:rPr>
+          <w:color w:val="000000"/>
+          <w:sz w:val="22"/>
+          <w:szCs w:val="22"/>
+        </w:rPr>
+        <w:lastRenderedPageBreak/>
+        <w:t>Enlace al repositorio para ver implementación de los casos de uso del paquete escogido</w:t>
+      </w:r>
+    </w:p>
+    <w:p>
+      <w:pPr>
+        <w:pStyle w:val="Prrafodelista"/>
+        <w:pBdr>
+          <w:top w:val="nil"/>
+          <w:left w:val="nil"/>
+          <w:bottom w:val="nil"/>
+          <w:right w:val="nil"/>
+          <w:between w:val="nil"/>
+        </w:pBdr>
+        <w:spacing w:after="100" w:line="360" w:lineRule="auto"/>
+        <w:ind w:left="936"/>
+        <w:rPr>
+          <w:color w:val="000000"/>
+          <w:sz w:val="22"/>
+          <w:szCs w:val="22"/>
+        </w:rPr>
+      </w:pPr>
+    </w:p>
+    <w:p>
+      <w:pPr>
+        <w:pBdr>
+          <w:top w:val="nil"/>
+          <w:left w:val="nil"/>
+          <w:bottom w:val="nil"/>
+          <w:right w:val="nil"/>
+          <w:between w:val="nil"/>
+        </w:pBdr>
+        <w:spacing w:after="100" w:line="259" w:lineRule="auto"/>
+        <w:ind w:left="216"/>
+        <w:rPr>
+          <w:color w:val="000000"/>
+          <w:sz w:val="22"/>
+          <w:szCs w:val="22"/>
+        </w:rPr>
+      </w:pPr>
     </w:p>
     <w:p/>
     <w:p>
@@ -1183,55 +1984,46 @@
     <w:p>
       <w:pPr>
         <w:spacing w:after="0" w:line="360" w:lineRule="auto"/>
-        <w:jc w:val="center"/>
-        <w:rPr>
-          <w:b/>
-          <w:sz w:val="24"/>
-          <w:szCs w:val="24"/>
-        </w:rPr>
-      </w:pPr>
-      <w:r>
-        <w:rPr>
-          <w:b/>
+        <w:rPr>
+          <w:b/>
+          <w:sz w:val="24"/>
+          <w:szCs w:val="24"/>
+        </w:rPr>
+      </w:pPr>
+      <w:r>
+        <w:rPr>
           <w:noProof/>
-          <w:sz w:val="24"/>
-          <w:szCs w:val="24"/>
           <w:lang w:eastAsia="ja-JP"/>
         </w:rPr>
         <w:drawing>
-          <wp:inline distT="114300" distB="114300" distL="114300" distR="114300">
-            <wp:extent cx="6180937" cy="4537075"/>
+          <wp:inline distT="0" distB="0" distL="0" distR="0" wp14:anchorId="247ECD19" wp14:editId="2F8F07F5">
+            <wp:extent cx="5943600" cy="3739141"/>
             <wp:effectExtent l="0" t="0" r="0" b="0"/>
-            <wp:docPr id="6" name="image19.png"/>
-            <wp:cNvGraphicFramePr/>
+            <wp:docPr id="14" name="Imagen 14"/>
+            <wp:cNvGraphicFramePr>
+              <a:graphicFrameLocks xmlns:a="http://schemas.openxmlformats.org/drawingml/2006/main" noChangeAspect="1"/>
+            </wp:cNvGraphicFramePr>
             <a:graphic xmlns:a="http://schemas.openxmlformats.org/drawingml/2006/main">
               <a:graphicData uri="http://schemas.openxmlformats.org/drawingml/2006/picture">
                 <pic:pic xmlns:pic="http://schemas.openxmlformats.org/drawingml/2006/picture">
                   <pic:nvPicPr>
-                    <pic:cNvPr id="0" name="image19.png"/>
-                    <pic:cNvPicPr preferRelativeResize="0"/>
+                    <pic:cNvPr id="1" name=""/>
+                    <pic:cNvPicPr/>
                   </pic:nvPicPr>
-                  <pic:blipFill rotWithShape="1">
+                  <pic:blipFill>
                     <a:blip r:embed="rId10"/>
-                    <a:srcRect l="7872" r="900" b="3214"/>
-                    <a:stretch/>
+                    <a:stretch>
+                      <a:fillRect/>
+                    </a:stretch>
                   </pic:blipFill>
-                  <pic:spPr bwMode="auto">
+                  <pic:spPr>
                     <a:xfrm>
                       <a:off x="0" y="0"/>
-                      <a:ext cx="6182585" cy="4538285"/>
+                      <a:ext cx="5943600" cy="3739141"/>
                     </a:xfrm>
                     <a:prstGeom prst="rect">
                       <a:avLst/>
                     </a:prstGeom>
-                    <a:ln>
-                      <a:noFill/>
-                    </a:ln>
-                    <a:extLst>
-                      <a:ext uri="{53640926-AAD7-44D8-BBD7-CCE9431645EC}">
-                        <a14:shadowObscured xmlns:a14="http://schemas.microsoft.com/office/drawing/2010/main"/>
-                      </a:ext>
-                    </a:extLst>
                   </pic:spPr>
                 </pic:pic>
               </a:graphicData>
@@ -1243,114 +2035,6 @@
     <w:p>
       <w:pPr>
         <w:spacing w:after="0" w:line="360" w:lineRule="auto"/>
-        <w:ind w:left="851"/>
-        <w:jc w:val="both"/>
-        <w:rPr>
-          <w:b/>
-          <w:sz w:val="24"/>
-          <w:szCs w:val="24"/>
-        </w:rPr>
-      </w:pPr>
-    </w:p>
-    <w:p>
-      <w:pPr>
-        <w:spacing w:after="0" w:line="360" w:lineRule="auto"/>
-        <w:ind w:left="851"/>
-        <w:jc w:val="both"/>
-        <w:rPr>
-          <w:b/>
-          <w:sz w:val="24"/>
-          <w:szCs w:val="24"/>
-        </w:rPr>
-      </w:pPr>
-    </w:p>
-    <w:p>
-      <w:pPr>
-        <w:spacing w:after="0" w:line="360" w:lineRule="auto"/>
-        <w:ind w:left="851"/>
-        <w:jc w:val="both"/>
-        <w:rPr>
-          <w:b/>
-          <w:sz w:val="24"/>
-          <w:szCs w:val="24"/>
-        </w:rPr>
-      </w:pPr>
-    </w:p>
-    <w:p>
-      <w:pPr>
-        <w:spacing w:after="0" w:line="360" w:lineRule="auto"/>
-        <w:ind w:left="851"/>
-        <w:jc w:val="both"/>
-        <w:rPr>
-          <w:b/>
-          <w:sz w:val="24"/>
-          <w:szCs w:val="24"/>
-        </w:rPr>
-      </w:pPr>
-    </w:p>
-    <w:p>
-      <w:pPr>
-        <w:spacing w:after="0" w:line="360" w:lineRule="auto"/>
-        <w:ind w:left="851"/>
-        <w:jc w:val="both"/>
-        <w:rPr>
-          <w:b/>
-          <w:sz w:val="24"/>
-          <w:szCs w:val="24"/>
-        </w:rPr>
-      </w:pPr>
-    </w:p>
-    <w:p>
-      <w:pPr>
-        <w:spacing w:after="0" w:line="360" w:lineRule="auto"/>
-        <w:ind w:left="851"/>
-        <w:jc w:val="both"/>
-        <w:rPr>
-          <w:b/>
-          <w:sz w:val="24"/>
-          <w:szCs w:val="24"/>
-        </w:rPr>
-      </w:pPr>
-    </w:p>
-    <w:p>
-      <w:pPr>
-        <w:spacing w:after="0" w:line="360" w:lineRule="auto"/>
-        <w:ind w:left="851"/>
-        <w:jc w:val="both"/>
-        <w:rPr>
-          <w:b/>
-          <w:sz w:val="24"/>
-          <w:szCs w:val="24"/>
-        </w:rPr>
-      </w:pPr>
-    </w:p>
-    <w:p>
-      <w:pPr>
-        <w:spacing w:after="0" w:line="360" w:lineRule="auto"/>
-        <w:ind w:left="851"/>
-        <w:jc w:val="both"/>
-        <w:rPr>
-          <w:b/>
-          <w:sz w:val="24"/>
-          <w:szCs w:val="24"/>
-        </w:rPr>
-      </w:pPr>
-    </w:p>
-    <w:p>
-      <w:pPr>
-        <w:spacing w:after="0" w:line="360" w:lineRule="auto"/>
-        <w:ind w:left="851"/>
-        <w:jc w:val="both"/>
-        <w:rPr>
-          <w:b/>
-          <w:sz w:val="24"/>
-          <w:szCs w:val="24"/>
-        </w:rPr>
-      </w:pPr>
-    </w:p>
-    <w:p>
-      <w:pPr>
-        <w:spacing w:after="0" w:line="360" w:lineRule="auto"/>
         <w:jc w:val="both"/>
         <w:rPr>
           <w:b/>
@@ -1379,7 +2063,6 @@
           <w:sz w:val="24"/>
           <w:szCs w:val="24"/>
         </w:rPr>
-        <w:lastRenderedPageBreak/>
         <w:t>DIAGRAMA DE PAQUETES DE LOS CASOS DE USO</w:t>
       </w:r>
     </w:p>
@@ -1412,8 +2095,8 @@
         </w:rPr>
         <w:drawing>
           <wp:inline distT="114300" distB="114300" distL="114300" distR="114300">
-            <wp:extent cx="5095875" cy="3314700"/>
-            <wp:effectExtent l="0" t="0" r="0" b="0"/>
+            <wp:extent cx="4752975" cy="2828925"/>
+            <wp:effectExtent l="0" t="0" r="9525" b="9525"/>
             <wp:docPr id="13" name="image26.png"/>
             <wp:cNvGraphicFramePr/>
             <a:graphic xmlns:a="http://schemas.openxmlformats.org/drawingml/2006/main">
@@ -1433,7 +2116,7 @@
                   <pic:spPr>
                     <a:xfrm>
                       <a:off x="0" y="0"/>
-                      <a:ext cx="5095875" cy="3314700"/>
+                      <a:ext cx="4752975" cy="2828925"/>
                     </a:xfrm>
                     <a:prstGeom prst="rect">
                       <a:avLst/>
@@ -1469,6 +2152,7 @@
           <w:sz w:val="24"/>
           <w:szCs w:val="24"/>
         </w:rPr>
+        <w:lastRenderedPageBreak/>
         <w:t>ESPECIFICACIONES DE LOS CASOS DE USO A NIVEL DE DISEÑO. (PAQUETE ESTUDIANTE y PAQUETE USUARIO)</w:t>
       </w:r>
     </w:p>
@@ -2034,7 +2718,6 @@
           <w:sz w:val="20"/>
           <w:szCs w:val="20"/>
         </w:rPr>
-        <w:lastRenderedPageBreak/>
         <w:t xml:space="preserve">No se asignó Correo Institucional: </w:t>
       </w:r>
       <w:r>
@@ -2521,45 +3204,46 @@
         <w:jc w:val="both"/>
       </w:pPr>
       <w:r>
-        <w:rPr>
-          <w:noProof/>
-          <w:lang w:eastAsia="ja-JP"/>
-        </w:rPr>
-        <w:drawing>
-          <wp:inline distT="0" distB="0" distL="0" distR="0">
-            <wp:extent cx="5260691" cy="3507127"/>
-            <wp:effectExtent l="0" t="0" r="0" b="0"/>
-            <wp:docPr id="7" name="image20.png"/>
-            <wp:cNvGraphicFramePr/>
-            <a:graphic xmlns:a="http://schemas.openxmlformats.org/drawingml/2006/main">
-              <a:graphicData uri="http://schemas.openxmlformats.org/drawingml/2006/picture">
-                <pic:pic xmlns:pic="http://schemas.openxmlformats.org/drawingml/2006/picture">
-                  <pic:nvPicPr>
-                    <pic:cNvPr id="0" name="image20.png"/>
-                    <pic:cNvPicPr preferRelativeResize="0"/>
-                  </pic:nvPicPr>
-                  <pic:blipFill>
-                    <a:blip r:embed="rId12"/>
-                    <a:srcRect/>
-                    <a:stretch>
-                      <a:fillRect/>
-                    </a:stretch>
-                  </pic:blipFill>
-                  <pic:spPr>
-                    <a:xfrm>
-                      <a:off x="0" y="0"/>
-                      <a:ext cx="5260691" cy="3507127"/>
-                    </a:xfrm>
-                    <a:prstGeom prst="rect">
-                      <a:avLst/>
-                    </a:prstGeom>
-                    <a:ln/>
-                  </pic:spPr>
-                </pic:pic>
-              </a:graphicData>
-            </a:graphic>
-          </wp:inline>
-        </w:drawing>
+        <w:object w:dxaOrig="14505" w:dyaOrig="8176">
+          <v:shapetype id="_x0000_t75" coordsize="21600,21600" o:spt="75" o:preferrelative="t" path="m@4@5l@4@11@9@11@9@5xe" filled="f" stroked="f">
+            <v:stroke joinstyle="miter"/>
+            <v:formulas>
+              <v:f eqn="if lineDrawn pixelLineWidth 0"/>
+              <v:f eqn="sum @0 1 0"/>
+              <v:f eqn="sum 0 0 @1"/>
+              <v:f eqn="prod @2 1 2"/>
+              <v:f eqn="prod @3 21600 pixelWidth"/>
+              <v:f eqn="prod @3 21600 pixelHeight"/>
+              <v:f eqn="sum @0 0 1"/>
+              <v:f eqn="prod @6 1 2"/>
+              <v:f eqn="prod @7 21600 pixelWidth"/>
+              <v:f eqn="sum @8 21600 0"/>
+              <v:f eqn="prod @7 21600 pixelHeight"/>
+              <v:f eqn="sum @10 21600 0"/>
+            </v:formulas>
+            <v:path o:extrusionok="f" gradientshapeok="t" o:connecttype="rect"/>
+            <o:lock v:ext="edit" aspectratio="t"/>
+          </v:shapetype>
+          <v:shape id="_x0000_i1025" type="#_x0000_t75" style="width:429pt;height:242.25pt" o:ole="">
+            <v:imagedata r:id="rId12" o:title=""/>
+          </v:shape>
+          <o:OLEObject Type="Embed" ProgID="Visio.Drawing.15" ShapeID="_x0000_i1025" DrawAspect="Content" ObjectID="_1586119994" r:id="rId13"/>
+        </w:object>
+      </w:r>
+    </w:p>
+    <w:p>
+      <w:pPr>
+        <w:spacing w:line="240" w:lineRule="auto"/>
+        <w:ind w:left="1065"/>
+        <w:jc w:val="both"/>
+      </w:pPr>
+      <w:r>
+        <w:object w:dxaOrig="28125" w:dyaOrig="8341">
+          <v:shape id="_x0000_i1028" type="#_x0000_t75" style="width:466.5pt;height:138.75pt" o:ole="">
+            <v:imagedata r:id="rId14" o:title=""/>
+          </v:shape>
+          <o:OLEObject Type="Embed" ProgID="Visio.Drawing.15" ShapeID="_x0000_i1028" DrawAspect="Content" ObjectID="_1586119995" r:id="rId15"/>
+        </w:object>
       </w:r>
     </w:p>
     <w:p>
@@ -2733,8 +3417,297 @@
           <w:sz w:val="20"/>
           <w:szCs w:val="20"/>
         </w:rPr>
+        <w:t xml:space="preserve">No se asignó Correo Institucional: </w:t>
+      </w:r>
+      <w:r>
+        <w:rPr>
+          <w:sz w:val="20"/>
+          <w:szCs w:val="20"/>
+        </w:rPr>
+        <w:t xml:space="preserve">El sistema muestra un pop up con el mensaje “Correo </w:t>
+      </w:r>
+      <w:r>
+        <w:rPr>
+          <w:sz w:val="20"/>
+          <w:szCs w:val="20"/>
+        </w:rPr>
+        <w:t>y/</w:t>
+      </w:r>
+      <w:r>
+        <w:rPr>
+          <w:sz w:val="20"/>
+          <w:szCs w:val="20"/>
+        </w:rPr>
+        <w:t>o contraseña incorrectos”</w:t>
+      </w:r>
+      <w:r>
+        <w:rPr>
+          <w:b/>
+          <w:sz w:val="20"/>
+          <w:szCs w:val="20"/>
+        </w:rPr>
+        <w:t xml:space="preserve"> </w:t>
+      </w:r>
+      <w:r>
+        <w:rPr>
+          <w:sz w:val="20"/>
+          <w:szCs w:val="20"/>
+        </w:rPr>
+        <w:t>y botón con el mensaje “aceptar”</w:t>
+      </w:r>
+      <w:r>
+        <w:rPr>
+          <w:b/>
+          <w:sz w:val="20"/>
+          <w:szCs w:val="20"/>
+        </w:rPr>
+        <w:t>,</w:t>
+      </w:r>
+      <w:r>
+        <w:rPr>
+          <w:sz w:val="20"/>
+          <w:szCs w:val="20"/>
+        </w:rPr>
+        <w:t xml:space="preserve"> al darle </w:t>
+      </w:r>
+      <w:r>
+        <w:rPr>
+          <w:sz w:val="20"/>
+          <w:szCs w:val="20"/>
+        </w:rPr>
+        <w:t>clic</w:t>
+      </w:r>
+      <w:r>
+        <w:rPr>
+          <w:sz w:val="20"/>
+          <w:szCs w:val="20"/>
+        </w:rPr>
+        <w:t xml:space="preserve"> al botón se cerrará el pop up</w:t>
+      </w:r>
+      <w:r>
+        <w:rPr>
+          <w:b/>
+          <w:sz w:val="20"/>
+          <w:szCs w:val="20"/>
+        </w:rPr>
+        <w:t>.</w:t>
+      </w:r>
+    </w:p>
+    <w:p>
+      <w:pPr>
+        <w:spacing w:line="240" w:lineRule="auto"/>
+        <w:jc w:val="both"/>
+        <w:rPr>
+          <w:b/>
+          <w:sz w:val="20"/>
+          <w:szCs w:val="20"/>
+        </w:rPr>
+      </w:pPr>
+      <w:r>
+        <w:rPr>
+          <w:b/>
+          <w:sz w:val="20"/>
+          <w:szCs w:val="20"/>
+        </w:rPr>
+        <w:t xml:space="preserve">No se asignó Contraseña: </w:t>
+      </w:r>
+      <w:r>
+        <w:rPr>
+          <w:sz w:val="20"/>
+          <w:szCs w:val="20"/>
+        </w:rPr>
+        <w:t>El sistema muestra un pop up con el mensaje “</w:t>
+      </w:r>
+      <w:r>
+        <w:rPr>
+          <w:sz w:val="20"/>
+          <w:szCs w:val="20"/>
+        </w:rPr>
+        <w:t>Correo y/o contraseña incorrectos</w:t>
+      </w:r>
+      <w:r>
+        <w:rPr>
+          <w:sz w:val="20"/>
+          <w:szCs w:val="20"/>
+        </w:rPr>
+        <w:t>”</w:t>
+      </w:r>
+      <w:r>
+        <w:rPr>
+          <w:b/>
+          <w:sz w:val="20"/>
+          <w:szCs w:val="20"/>
+        </w:rPr>
+        <w:t xml:space="preserve"> </w:t>
+      </w:r>
+      <w:r>
+        <w:rPr>
+          <w:sz w:val="20"/>
+          <w:szCs w:val="20"/>
+        </w:rPr>
+        <w:t>y botón con el mensaje “aceptar”</w:t>
+      </w:r>
+      <w:r>
+        <w:rPr>
+          <w:b/>
+          <w:sz w:val="20"/>
+          <w:szCs w:val="20"/>
+        </w:rPr>
+        <w:t>,</w:t>
+      </w:r>
+      <w:r>
+        <w:rPr>
+          <w:sz w:val="20"/>
+          <w:szCs w:val="20"/>
+        </w:rPr>
+        <w:t xml:space="preserve"> al darle </w:t>
+      </w:r>
+      <w:r>
+        <w:rPr>
+          <w:sz w:val="20"/>
+          <w:szCs w:val="20"/>
+        </w:rPr>
+        <w:t>clic</w:t>
+      </w:r>
+      <w:r>
+        <w:rPr>
+          <w:sz w:val="20"/>
+          <w:szCs w:val="20"/>
+        </w:rPr>
+        <w:t xml:space="preserve"> al botón se cerrará el pop up</w:t>
+      </w:r>
+      <w:r>
+        <w:rPr>
+          <w:b/>
+          <w:sz w:val="20"/>
+          <w:szCs w:val="20"/>
+        </w:rPr>
+        <w:t>.</w:t>
+      </w:r>
+    </w:p>
+    <w:p>
+      <w:pPr>
+        <w:spacing w:line="240" w:lineRule="auto"/>
+        <w:jc w:val="both"/>
+        <w:rPr>
+          <w:b/>
+          <w:sz w:val="20"/>
+          <w:szCs w:val="20"/>
+        </w:rPr>
+      </w:pPr>
+      <w:r>
+        <w:rPr>
+          <w:b/>
+          <w:sz w:val="20"/>
+          <w:szCs w:val="20"/>
+        </w:rPr>
         <w:lastRenderedPageBreak/>
-        <w:t xml:space="preserve">No se asignó Correo Institucional: </w:t>
+        <w:t xml:space="preserve">No se encontró el Correo institucional: </w:t>
+      </w:r>
+      <w:r>
+        <w:rPr>
+          <w:sz w:val="20"/>
+          <w:szCs w:val="20"/>
+        </w:rPr>
+        <w:t>El sistema muestra un pop up con el mensaje “</w:t>
+      </w:r>
+      <w:r>
+        <w:rPr>
+          <w:sz w:val="20"/>
+          <w:szCs w:val="20"/>
+        </w:rPr>
+        <w:t xml:space="preserve">Correo </w:t>
+      </w:r>
+      <w:r>
+        <w:rPr>
+          <w:sz w:val="20"/>
+          <w:szCs w:val="20"/>
+        </w:rPr>
+        <w:t>y/</w:t>
+      </w:r>
+      <w:r>
+        <w:rPr>
+          <w:sz w:val="20"/>
+          <w:szCs w:val="20"/>
+        </w:rPr>
+        <w:t>o contraseña incorrectos</w:t>
+      </w:r>
+      <w:r>
+        <w:rPr>
+          <w:sz w:val="20"/>
+          <w:szCs w:val="20"/>
+        </w:rPr>
+        <w:t>”</w:t>
+      </w:r>
+      <w:r>
+        <w:rPr>
+          <w:b/>
+          <w:sz w:val="20"/>
+          <w:szCs w:val="20"/>
+        </w:rPr>
+        <w:t xml:space="preserve"> </w:t>
+      </w:r>
+      <w:r>
+        <w:rPr>
+          <w:sz w:val="20"/>
+          <w:szCs w:val="20"/>
+        </w:rPr>
+        <w:t>y botón con el mensaje “aceptar”</w:t>
+      </w:r>
+      <w:r>
+        <w:rPr>
+          <w:b/>
+          <w:sz w:val="20"/>
+          <w:szCs w:val="20"/>
+        </w:rPr>
+        <w:t>,</w:t>
+      </w:r>
+      <w:r>
+        <w:rPr>
+          <w:sz w:val="20"/>
+          <w:szCs w:val="20"/>
+        </w:rPr>
+        <w:t xml:space="preserve"> al darle </w:t>
+      </w:r>
+      <w:r>
+        <w:rPr>
+          <w:sz w:val="20"/>
+          <w:szCs w:val="20"/>
+        </w:rPr>
+        <w:t>clic</w:t>
+      </w:r>
+      <w:r>
+        <w:rPr>
+          <w:sz w:val="20"/>
+          <w:szCs w:val="20"/>
+        </w:rPr>
+        <w:t xml:space="preserve"> al botón se cerrará el pop up</w:t>
+      </w:r>
+      <w:r>
+        <w:rPr>
+          <w:b/>
+          <w:sz w:val="20"/>
+          <w:szCs w:val="20"/>
+        </w:rPr>
+        <w:t>.</w:t>
+      </w:r>
+    </w:p>
+    <w:p>
+      <w:pPr>
+        <w:spacing w:line="240" w:lineRule="auto"/>
+        <w:jc w:val="both"/>
+        <w:rPr>
+          <w:sz w:val="20"/>
+          <w:szCs w:val="20"/>
+        </w:rPr>
+      </w:pPr>
+      <w:r>
+        <w:rPr>
+          <w:b/>
+          <w:sz w:val="20"/>
+          <w:szCs w:val="20"/>
+        </w:rPr>
+        <w:t xml:space="preserve">Se ingresa una contraseña incorrecta: </w:t>
       </w:r>
       <w:r>
         <w:rPr>
@@ -2813,295 +3786,6 @@
     <w:p>
       <w:pPr>
         <w:spacing w:line="240" w:lineRule="auto"/>
-        <w:jc w:val="both"/>
-        <w:rPr>
-          <w:b/>
-          <w:sz w:val="20"/>
-          <w:szCs w:val="20"/>
-        </w:rPr>
-      </w:pPr>
-      <w:r>
-        <w:rPr>
-          <w:b/>
-          <w:sz w:val="20"/>
-          <w:szCs w:val="20"/>
-        </w:rPr>
-        <w:t xml:space="preserve">No se asignó Contraseña: </w:t>
-      </w:r>
-      <w:r>
-        <w:rPr>
-          <w:sz w:val="20"/>
-          <w:szCs w:val="20"/>
-        </w:rPr>
-        <w:t>El sistema muestra un pop up con el mensaje “</w:t>
-      </w:r>
-      <w:r>
-        <w:rPr>
-          <w:sz w:val="20"/>
-          <w:szCs w:val="20"/>
-        </w:rPr>
-        <w:t>Correo y/o contraseña incorrectos</w:t>
-      </w:r>
-      <w:r>
-        <w:rPr>
-          <w:sz w:val="20"/>
-          <w:szCs w:val="20"/>
-        </w:rPr>
-        <w:t>”</w:t>
-      </w:r>
-      <w:r>
-        <w:rPr>
-          <w:b/>
-          <w:sz w:val="20"/>
-          <w:szCs w:val="20"/>
-        </w:rPr>
-        <w:t xml:space="preserve"> </w:t>
-      </w:r>
-      <w:r>
-        <w:rPr>
-          <w:sz w:val="20"/>
-          <w:szCs w:val="20"/>
-        </w:rPr>
-        <w:t>y botón con el mensaje “aceptar”</w:t>
-      </w:r>
-      <w:r>
-        <w:rPr>
-          <w:b/>
-          <w:sz w:val="20"/>
-          <w:szCs w:val="20"/>
-        </w:rPr>
-        <w:t>,</w:t>
-      </w:r>
-      <w:r>
-        <w:rPr>
-          <w:sz w:val="20"/>
-          <w:szCs w:val="20"/>
-        </w:rPr>
-        <w:t xml:space="preserve"> al darle </w:t>
-      </w:r>
-      <w:r>
-        <w:rPr>
-          <w:sz w:val="20"/>
-          <w:szCs w:val="20"/>
-        </w:rPr>
-        <w:t>clic</w:t>
-      </w:r>
-      <w:r>
-        <w:rPr>
-          <w:sz w:val="20"/>
-          <w:szCs w:val="20"/>
-        </w:rPr>
-        <w:t xml:space="preserve"> al botón se cerrará el pop up</w:t>
-      </w:r>
-      <w:r>
-        <w:rPr>
-          <w:b/>
-          <w:sz w:val="20"/>
-          <w:szCs w:val="20"/>
-        </w:rPr>
-        <w:t>.</w:t>
-      </w:r>
-    </w:p>
-    <w:p>
-      <w:pPr>
-        <w:spacing w:line="240" w:lineRule="auto"/>
-        <w:jc w:val="both"/>
-        <w:rPr>
-          <w:b/>
-          <w:sz w:val="20"/>
-          <w:szCs w:val="20"/>
-        </w:rPr>
-      </w:pPr>
-      <w:r>
-        <w:rPr>
-          <w:b/>
-          <w:sz w:val="20"/>
-          <w:szCs w:val="20"/>
-        </w:rPr>
-        <w:t xml:space="preserve">No se encontró el Correo institucional: </w:t>
-      </w:r>
-      <w:r>
-        <w:rPr>
-          <w:sz w:val="20"/>
-          <w:szCs w:val="20"/>
-        </w:rPr>
-        <w:t>El sistema muestra un pop up con el mensaje “</w:t>
-      </w:r>
-      <w:r>
-        <w:rPr>
-          <w:sz w:val="20"/>
-          <w:szCs w:val="20"/>
-        </w:rPr>
-        <w:t xml:space="preserve">Correo </w:t>
-      </w:r>
-      <w:r>
-        <w:rPr>
-          <w:sz w:val="20"/>
-          <w:szCs w:val="20"/>
-        </w:rPr>
-        <w:t>y/</w:t>
-      </w:r>
-      <w:r>
-        <w:rPr>
-          <w:sz w:val="20"/>
-          <w:szCs w:val="20"/>
-        </w:rPr>
-        <w:t>o contraseña incorrectos</w:t>
-      </w:r>
-      <w:r>
-        <w:rPr>
-          <w:sz w:val="20"/>
-          <w:szCs w:val="20"/>
-        </w:rPr>
-        <w:t>”</w:t>
-      </w:r>
-      <w:r>
-        <w:rPr>
-          <w:b/>
-          <w:sz w:val="20"/>
-          <w:szCs w:val="20"/>
-        </w:rPr>
-        <w:t xml:space="preserve"> </w:t>
-      </w:r>
-      <w:r>
-        <w:rPr>
-          <w:sz w:val="20"/>
-          <w:szCs w:val="20"/>
-        </w:rPr>
-        <w:t>y botón con el mensaje “aceptar”</w:t>
-      </w:r>
-      <w:r>
-        <w:rPr>
-          <w:b/>
-          <w:sz w:val="20"/>
-          <w:szCs w:val="20"/>
-        </w:rPr>
-        <w:t>,</w:t>
-      </w:r>
-      <w:r>
-        <w:rPr>
-          <w:sz w:val="20"/>
-          <w:szCs w:val="20"/>
-        </w:rPr>
-        <w:t xml:space="preserve"> al darle </w:t>
-      </w:r>
-      <w:r>
-        <w:rPr>
-          <w:sz w:val="20"/>
-          <w:szCs w:val="20"/>
-        </w:rPr>
-        <w:t>clic</w:t>
-      </w:r>
-      <w:r>
-        <w:rPr>
-          <w:sz w:val="20"/>
-          <w:szCs w:val="20"/>
-        </w:rPr>
-        <w:t xml:space="preserve"> al botón se cerrará el pop up</w:t>
-      </w:r>
-      <w:r>
-        <w:rPr>
-          <w:b/>
-          <w:sz w:val="20"/>
-          <w:szCs w:val="20"/>
-        </w:rPr>
-        <w:t>.</w:t>
-      </w:r>
-    </w:p>
-    <w:p>
-      <w:pPr>
-        <w:spacing w:line="240" w:lineRule="auto"/>
-        <w:jc w:val="both"/>
-        <w:rPr>
-          <w:sz w:val="20"/>
-          <w:szCs w:val="20"/>
-        </w:rPr>
-      </w:pPr>
-      <w:r>
-        <w:rPr>
-          <w:b/>
-          <w:sz w:val="20"/>
-          <w:szCs w:val="20"/>
-        </w:rPr>
-        <w:t xml:space="preserve">Se ingresa una contraseña incorrecta: </w:t>
-      </w:r>
-      <w:r>
-        <w:rPr>
-          <w:sz w:val="20"/>
-          <w:szCs w:val="20"/>
-        </w:rPr>
-        <w:t xml:space="preserve">El sistema muestra un pop up con el mensaje “Correo </w:t>
-      </w:r>
-      <w:r>
-        <w:rPr>
-          <w:sz w:val="20"/>
-          <w:szCs w:val="20"/>
-        </w:rPr>
-        <w:t>y/</w:t>
-      </w:r>
-      <w:r>
-        <w:rPr>
-          <w:sz w:val="20"/>
-          <w:szCs w:val="20"/>
-        </w:rPr>
-        <w:t>o contraseña incorrectos”</w:t>
-      </w:r>
-      <w:r>
-        <w:rPr>
-          <w:b/>
-          <w:sz w:val="20"/>
-          <w:szCs w:val="20"/>
-        </w:rPr>
-        <w:t xml:space="preserve"> </w:t>
-      </w:r>
-      <w:r>
-        <w:rPr>
-          <w:sz w:val="20"/>
-          <w:szCs w:val="20"/>
-        </w:rPr>
-        <w:t>y botón con el mensaje “aceptar”</w:t>
-      </w:r>
-      <w:r>
-        <w:rPr>
-          <w:b/>
-          <w:sz w:val="20"/>
-          <w:szCs w:val="20"/>
-        </w:rPr>
-        <w:t>,</w:t>
-      </w:r>
-      <w:r>
-        <w:rPr>
-          <w:sz w:val="20"/>
-          <w:szCs w:val="20"/>
-        </w:rPr>
-        <w:t xml:space="preserve"> al darle </w:t>
-      </w:r>
-      <w:r>
-        <w:rPr>
-          <w:sz w:val="20"/>
-          <w:szCs w:val="20"/>
-        </w:rPr>
-        <w:t>clic</w:t>
-      </w:r>
-      <w:r>
-        <w:rPr>
-          <w:sz w:val="20"/>
-          <w:szCs w:val="20"/>
-        </w:rPr>
-        <w:t xml:space="preserve"> al botón se cerrará el pop up</w:t>
-      </w:r>
-      <w:r>
-        <w:rPr>
-          <w:b/>
-          <w:sz w:val="20"/>
-          <w:szCs w:val="20"/>
-        </w:rPr>
-        <w:t>.</w:t>
-      </w:r>
-    </w:p>
-    <w:p>
-      <w:pPr>
-        <w:spacing w:line="240" w:lineRule="auto"/>
         <w:ind w:left="1080"/>
         <w:jc w:val="both"/>
         <w:rPr>
@@ -3147,102 +3831,13 @@
         </w:rPr>
       </w:pPr>
       <w:r>
-        <w:rPr>
-          <w:noProof/>
-          <w:lang w:eastAsia="ja-JP"/>
-        </w:rPr>
-        <w:drawing>
-          <wp:anchor distT="0" distB="0" distL="114300" distR="114300" simplePos="0" relativeHeight="251657216" behindDoc="0" locked="0" layoutInCell="1" hidden="0" allowOverlap="1" wp14:anchorId="286DF259" wp14:editId="1CF70C03">
-            <wp:simplePos x="0" y="0"/>
-            <wp:positionH relativeFrom="margin">
-              <wp:posOffset>1514475</wp:posOffset>
-            </wp:positionH>
-            <wp:positionV relativeFrom="paragraph">
-              <wp:posOffset>18415</wp:posOffset>
-            </wp:positionV>
-            <wp:extent cx="2914650" cy="1381125"/>
-            <wp:effectExtent l="0" t="0" r="0" b="0"/>
-            <wp:wrapSquare wrapText="bothSides" distT="0" distB="0" distL="114300" distR="114300"/>
-            <wp:docPr id="4" name="image17.jpg" descr="C:\Users\krlos\Desktop\WhatsApp Image 2018-03-02 at 4.29.51 PM.jpeg"/>
-            <wp:cNvGraphicFramePr/>
-            <a:graphic xmlns:a="http://schemas.openxmlformats.org/drawingml/2006/main">
-              <a:graphicData uri="http://schemas.openxmlformats.org/drawingml/2006/picture">
-                <pic:pic xmlns:pic="http://schemas.openxmlformats.org/drawingml/2006/picture">
-                  <pic:nvPicPr>
-                    <pic:cNvPr id="0" name="image17.jpg" descr="C:\Users\krlos\Desktop\WhatsApp Image 2018-03-02 at 4.29.51 PM.jpeg"/>
-                    <pic:cNvPicPr preferRelativeResize="0"/>
-                  </pic:nvPicPr>
-                  <pic:blipFill>
-                    <a:blip r:embed="rId13"/>
-                    <a:srcRect/>
-                    <a:stretch>
-                      <a:fillRect/>
-                    </a:stretch>
-                  </pic:blipFill>
-                  <pic:spPr>
-                    <a:xfrm>
-                      <a:off x="0" y="0"/>
-                      <a:ext cx="2914650" cy="1381125"/>
-                    </a:xfrm>
-                    <a:prstGeom prst="rect">
-                      <a:avLst/>
-                    </a:prstGeom>
-                    <a:ln/>
-                  </pic:spPr>
-                </pic:pic>
-              </a:graphicData>
-            </a:graphic>
-          </wp:anchor>
-        </w:drawing>
-      </w:r>
-    </w:p>
-    <w:p>
-      <w:pPr>
-        <w:spacing w:line="240" w:lineRule="auto"/>
-        <w:ind w:left="1080"/>
-        <w:jc w:val="both"/>
-        <w:rPr>
-          <w:b/>
-          <w:sz w:val="24"/>
-          <w:szCs w:val="24"/>
-        </w:rPr>
-      </w:pPr>
-    </w:p>
-    <w:p>
-      <w:pPr>
-        <w:spacing w:line="240" w:lineRule="auto"/>
-        <w:ind w:left="1080"/>
-        <w:jc w:val="both"/>
-        <w:rPr>
-          <w:b/>
-          <w:sz w:val="24"/>
-          <w:szCs w:val="24"/>
-        </w:rPr>
-      </w:pPr>
-    </w:p>
-    <w:p>
-      <w:pPr>
-        <w:spacing w:line="240" w:lineRule="auto"/>
-        <w:ind w:left="1080"/>
-        <w:jc w:val="both"/>
-        <w:rPr>
-          <w:b/>
-          <w:sz w:val="24"/>
-          <w:szCs w:val="24"/>
-        </w:rPr>
-      </w:pPr>
-    </w:p>
-    <w:p>
-      <w:pPr>
-        <w:spacing w:line="240" w:lineRule="auto"/>
-        <w:ind w:left="1080"/>
-        <w:jc w:val="both"/>
-        <w:rPr>
-          <w:b/>
-          <w:sz w:val="24"/>
-          <w:szCs w:val="24"/>
-        </w:rPr>
-      </w:pPr>
+        <w:object w:dxaOrig="23490" w:dyaOrig="7740">
+          <v:shape id="_x0000_i1039" type="#_x0000_t75" style="width:467.25pt;height:153.75pt" o:ole="">
+            <v:imagedata r:id="rId16" o:title=""/>
+          </v:shape>
+          <o:OLEObject Type="Embed" ProgID="Visio.Drawing.15" ShapeID="_x0000_i1039" DrawAspect="Content" ObjectID="_1586119996" r:id="rId17"/>
+        </w:object>
+      </w:r>
     </w:p>
     <w:p>
       <w:pPr>
@@ -3903,7 +4498,7 @@
                     <pic:cNvPicPr preferRelativeResize="0"/>
                   </pic:nvPicPr>
                   <pic:blipFill>
-                    <a:blip r:embed="rId14"/>
+                    <a:blip r:embed="rId18"/>
                     <a:srcRect r="606"/>
                     <a:stretch>
                       <a:fillRect/>
@@ -4367,48 +4962,12 @@
         </w:rPr>
       </w:pPr>
       <w:r>
-        <w:rPr>
-          <w:b/>
-          <w:noProof/>
-          <w:sz w:val="24"/>
-          <w:szCs w:val="24"/>
-          <w:lang w:eastAsia="ja-JP"/>
-        </w:rPr>
-        <w:drawing>
-          <wp:inline distT="0" distB="0" distL="0" distR="0">
-            <wp:extent cx="4340709" cy="2105025"/>
-            <wp:effectExtent l="0" t="0" r="3175" b="0"/>
-            <wp:docPr id="11" name="image24.jpg" descr="C:\Users\krlos\Desktop\WhatsApp Image 2018-03-02 at 5.54.26 PM(1).jpeg"/>
-            <wp:cNvGraphicFramePr/>
-            <a:graphic xmlns:a="http://schemas.openxmlformats.org/drawingml/2006/main">
-              <a:graphicData uri="http://schemas.openxmlformats.org/drawingml/2006/picture">
-                <pic:pic xmlns:pic="http://schemas.openxmlformats.org/drawingml/2006/picture">
-                  <pic:nvPicPr>
-                    <pic:cNvPr id="0" name="image24.jpg" descr="C:\Users\krlos\Desktop\WhatsApp Image 2018-03-02 at 5.54.26 PM(1).jpeg"/>
-                    <pic:cNvPicPr preferRelativeResize="0"/>
-                  </pic:nvPicPr>
-                  <pic:blipFill>
-                    <a:blip r:embed="rId15"/>
-                    <a:srcRect/>
-                    <a:stretch>
-                      <a:fillRect/>
-                    </a:stretch>
-                  </pic:blipFill>
-                  <pic:spPr>
-                    <a:xfrm>
-                      <a:off x="0" y="0"/>
-                      <a:ext cx="4555719" cy="2209294"/>
-                    </a:xfrm>
-                    <a:prstGeom prst="rect">
-                      <a:avLst/>
-                    </a:prstGeom>
-                    <a:ln/>
-                  </pic:spPr>
-                </pic:pic>
-              </a:graphicData>
-            </a:graphic>
-          </wp:inline>
-        </w:drawing>
+        <w:object w:dxaOrig="13936" w:dyaOrig="6841">
+          <v:shape id="_x0000_i1041" type="#_x0000_t75" style="width:467.25pt;height:229.5pt" o:ole="">
+            <v:imagedata r:id="rId19" o:title=""/>
+          </v:shape>
+          <o:OLEObject Type="Embed" ProgID="Visio.Drawing.15" ShapeID="_x0000_i1041" DrawAspect="Content" ObjectID="_1586119997" r:id="rId20"/>
+        </w:object>
       </w:r>
     </w:p>
     <w:p>
@@ -4433,7 +4992,6 @@
           <w:sz w:val="24"/>
           <w:szCs w:val="24"/>
         </w:rPr>
-        <w:lastRenderedPageBreak/>
         <w:t>Especificación del caso de uso: CU5. Buscar convocatoria</w:t>
       </w:r>
     </w:p>
@@ -4581,45 +5139,12 @@
         </w:rPr>
       </w:pPr>
       <w:r>
-        <w:rPr>
-          <w:noProof/>
-          <w:lang w:eastAsia="ja-JP"/>
-        </w:rPr>
-        <w:drawing>
-          <wp:inline distT="0" distB="0" distL="0" distR="0">
-            <wp:extent cx="4543425" cy="2528888"/>
-            <wp:effectExtent l="0" t="0" r="0" b="0"/>
-            <wp:docPr id="10" name="image23.png"/>
-            <wp:cNvGraphicFramePr/>
-            <a:graphic xmlns:a="http://schemas.openxmlformats.org/drawingml/2006/main">
-              <a:graphicData uri="http://schemas.openxmlformats.org/drawingml/2006/picture">
-                <pic:pic xmlns:pic="http://schemas.openxmlformats.org/drawingml/2006/picture">
-                  <pic:nvPicPr>
-                    <pic:cNvPr id="0" name="image23.png"/>
-                    <pic:cNvPicPr preferRelativeResize="0"/>
-                  </pic:nvPicPr>
-                  <pic:blipFill>
-                    <a:blip r:embed="rId16"/>
-                    <a:srcRect/>
-                    <a:stretch>
-                      <a:fillRect/>
-                    </a:stretch>
-                  </pic:blipFill>
-                  <pic:spPr>
-                    <a:xfrm>
-                      <a:off x="0" y="0"/>
-                      <a:ext cx="4543425" cy="2528888"/>
-                    </a:xfrm>
-                    <a:prstGeom prst="rect">
-                      <a:avLst/>
-                    </a:prstGeom>
-                    <a:ln/>
-                  </pic:spPr>
-                </pic:pic>
-              </a:graphicData>
-            </a:graphic>
-          </wp:inline>
-        </w:drawing>
+        <w:object w:dxaOrig="13936" w:dyaOrig="6841">
+          <v:shape id="_x0000_i1043" type="#_x0000_t75" style="width:467.25pt;height:229.5pt" o:ole="">
+            <v:imagedata r:id="rId19" o:title=""/>
+          </v:shape>
+          <o:OLEObject Type="Embed" ProgID="Visio.Drawing.15" ShapeID="_x0000_i1043" DrawAspect="Content" ObjectID="_1586119998" r:id="rId21"/>
+        </w:object>
       </w:r>
     </w:p>
     <w:p>
@@ -4638,13 +5163,13 @@
           <w:szCs w:val="24"/>
         </w:rPr>
       </w:pPr>
-      <w:bookmarkStart w:id="1" w:name="_GoBack"/>
-      <w:r>
-        <w:rPr>
-          <w:b/>
-          <w:sz w:val="24"/>
-          <w:szCs w:val="24"/>
-        </w:rPr>
+      <w:r>
+        <w:rPr>
+          <w:b/>
+          <w:sz w:val="24"/>
+          <w:szCs w:val="24"/>
+        </w:rPr>
+        <w:lastRenderedPageBreak/>
         <w:t>Especificación del caso de uso: CU6. Responder convocatoria</w:t>
       </w:r>
     </w:p>
@@ -4728,7 +5253,56 @@
         <w:t xml:space="preserve"> Si el estudiante tiene un contrato vigente, no podrá aceptar la convocatoria, el botón aceptar del pop-up estará desactivado.</w:t>
       </w:r>
     </w:p>
-    <w:bookmarkEnd w:id="1"/>
+    <w:p>
+      <w:pPr>
+        <w:spacing w:line="240" w:lineRule="auto"/>
+        <w:jc w:val="both"/>
+        <w:rPr>
+          <w:sz w:val="20"/>
+          <w:szCs w:val="20"/>
+        </w:rPr>
+      </w:pPr>
+    </w:p>
+    <w:p>
+      <w:pPr>
+        <w:spacing w:line="240" w:lineRule="auto"/>
+        <w:jc w:val="both"/>
+        <w:rPr>
+          <w:sz w:val="20"/>
+          <w:szCs w:val="20"/>
+        </w:rPr>
+      </w:pPr>
+    </w:p>
+    <w:p>
+      <w:pPr>
+        <w:spacing w:line="240" w:lineRule="auto"/>
+        <w:jc w:val="both"/>
+        <w:rPr>
+          <w:sz w:val="20"/>
+          <w:szCs w:val="20"/>
+        </w:rPr>
+      </w:pPr>
+    </w:p>
+    <w:p>
+      <w:pPr>
+        <w:spacing w:line="240" w:lineRule="auto"/>
+        <w:jc w:val="both"/>
+        <w:rPr>
+          <w:sz w:val="20"/>
+          <w:szCs w:val="20"/>
+        </w:rPr>
+      </w:pPr>
+    </w:p>
+    <w:p>
+      <w:pPr>
+        <w:spacing w:line="240" w:lineRule="auto"/>
+        <w:jc w:val="both"/>
+        <w:rPr>
+          <w:sz w:val="20"/>
+          <w:szCs w:val="20"/>
+        </w:rPr>
+      </w:pPr>
+    </w:p>
     <w:p>
       <w:pPr>
         <w:spacing w:line="240" w:lineRule="auto"/>
@@ -4796,7 +5370,6 @@
           <w:sz w:val="24"/>
           <w:szCs w:val="24"/>
         </w:rPr>
-        <w:lastRenderedPageBreak/>
         <w:t xml:space="preserve">Interfaces gráficas: </w:t>
       </w:r>
     </w:p>
@@ -4810,6 +5383,7 @@
           <w:noProof/>
           <w:lang w:eastAsia="ja-JP"/>
         </w:rPr>
+        <w:lastRenderedPageBreak/>
         <w:drawing>
           <wp:inline distT="0" distB="0" distL="0" distR="0">
             <wp:extent cx="4781550" cy="3409950"/>
@@ -4824,7 +5398,7 @@
                     <pic:cNvPicPr preferRelativeResize="0"/>
                   </pic:nvPicPr>
                   <pic:blipFill>
-                    <a:blip r:embed="rId17"/>
+                    <a:blip r:embed="rId22"/>
                     <a:srcRect/>
                     <a:stretch>
                       <a:fillRect/>
@@ -4873,7 +5447,7 @@
                     <pic:cNvPicPr preferRelativeResize="0"/>
                   </pic:nvPicPr>
                   <pic:blipFill>
-                    <a:blip r:embed="rId18"/>
+                    <a:blip r:embed="rId23"/>
                     <a:srcRect/>
                     <a:stretch>
                       <a:fillRect/>
@@ -4900,8 +5474,8 @@
       <w:pPr>
         <w:jc w:val="both"/>
       </w:pPr>
-      <w:bookmarkStart w:id="2" w:name="_aztbwuduj58a" w:colFirst="0" w:colLast="0"/>
-      <w:bookmarkEnd w:id="2"/>
+      <w:bookmarkStart w:id="1" w:name="_aztbwuduj58a" w:colFirst="0" w:colLast="0"/>
+      <w:bookmarkEnd w:id="1"/>
       <w:r>
         <w:rPr>
           <w:noProof/>
@@ -4929,7 +5503,7 @@
                     <pic:cNvPicPr preferRelativeResize="0"/>
                   </pic:nvPicPr>
                   <pic:blipFill>
-                    <a:blip r:embed="rId19"/>
+                    <a:blip r:embed="rId24"/>
                     <a:srcRect/>
                     <a:stretch>
                       <a:fillRect/>
@@ -4951,33 +5525,882 @@
           </wp:anchor>
         </w:drawing>
       </w:r>
-      <w:bookmarkStart w:id="3" w:name="_12wbi2y97bn0" w:colFirst="0" w:colLast="0"/>
-      <w:bookmarkStart w:id="4" w:name="_84wsmcc3l6yk" w:colFirst="0" w:colLast="0"/>
-      <w:bookmarkStart w:id="5" w:name="_u02b3c7q2e1" w:colFirst="0" w:colLast="0"/>
-      <w:bookmarkStart w:id="6" w:name="_w3qnupgencd8" w:colFirst="0" w:colLast="0"/>
-      <w:bookmarkStart w:id="7" w:name="_iq5au8mo3vwp" w:colFirst="0" w:colLast="0"/>
-      <w:bookmarkStart w:id="8" w:name="_3ada9rchc71a" w:colFirst="0" w:colLast="0"/>
+      <w:bookmarkStart w:id="2" w:name="_12wbi2y97bn0" w:colFirst="0" w:colLast="0"/>
+      <w:bookmarkStart w:id="3" w:name="_84wsmcc3l6yk" w:colFirst="0" w:colLast="0"/>
+      <w:bookmarkStart w:id="4" w:name="_u02b3c7q2e1" w:colFirst="0" w:colLast="0"/>
+      <w:bookmarkStart w:id="5" w:name="_w3qnupgencd8" w:colFirst="0" w:colLast="0"/>
+      <w:bookmarkStart w:id="6" w:name="_iq5au8mo3vwp" w:colFirst="0" w:colLast="0"/>
+      <w:bookmarkStart w:id="7" w:name="_3ada9rchc71a" w:colFirst="0" w:colLast="0"/>
+      <w:bookmarkEnd w:id="2"/>
       <w:bookmarkEnd w:id="3"/>
       <w:bookmarkEnd w:id="4"/>
       <w:bookmarkEnd w:id="5"/>
       <w:bookmarkEnd w:id="6"/>
       <w:bookmarkEnd w:id="7"/>
+    </w:p>
+    <w:p>
+      <w:pPr>
+        <w:pStyle w:val="Prrafodelista"/>
+        <w:numPr>
+          <w:ilvl w:val="0"/>
+          <w:numId w:val="1"/>
+        </w:numPr>
+        <w:pBdr>
+          <w:top w:val="nil"/>
+          <w:left w:val="nil"/>
+          <w:bottom w:val="nil"/>
+          <w:right w:val="nil"/>
+          <w:between w:val="nil"/>
+        </w:pBdr>
+        <w:spacing w:after="100" w:line="360" w:lineRule="auto"/>
+        <w:rPr>
+          <w:b/>
+          <w:color w:val="000000"/>
+          <w:sz w:val="22"/>
+          <w:szCs w:val="22"/>
+        </w:rPr>
+      </w:pPr>
+      <w:r>
+        <w:rPr>
+          <w:b/>
+          <w:color w:val="000000"/>
+          <w:sz w:val="22"/>
+          <w:szCs w:val="22"/>
+        </w:rPr>
+        <w:t>Diagramas de robustez y secuencias para el paquete de casos de cuso escogido: Paquete estudiante.</w:t>
+      </w:r>
+    </w:p>
+    <w:p>
+      <w:pPr>
+        <w:pStyle w:val="Prrafodelista"/>
+        <w:numPr>
+          <w:ilvl w:val="1"/>
+          <w:numId w:val="1"/>
+        </w:numPr>
+        <w:pBdr>
+          <w:top w:val="nil"/>
+          <w:left w:val="nil"/>
+          <w:bottom w:val="nil"/>
+          <w:right w:val="nil"/>
+          <w:between w:val="nil"/>
+        </w:pBdr>
+        <w:spacing w:after="100" w:line="360" w:lineRule="auto"/>
+        <w:rPr>
+          <w:b/>
+          <w:color w:val="000000"/>
+          <w:sz w:val="22"/>
+          <w:szCs w:val="22"/>
+        </w:rPr>
+      </w:pPr>
+      <w:r>
+        <w:rPr>
+          <w:b/>
+          <w:color w:val="000000"/>
+          <w:sz w:val="22"/>
+          <w:szCs w:val="22"/>
+        </w:rPr>
+        <w:t>Diagrama de robustez caso de uso #1</w:t>
+      </w:r>
+    </w:p>
+    <w:p>
+      <w:pPr>
+        <w:pBdr>
+          <w:top w:val="nil"/>
+          <w:left w:val="nil"/>
+          <w:bottom w:val="nil"/>
+          <w:right w:val="nil"/>
+          <w:between w:val="nil"/>
+        </w:pBdr>
+        <w:spacing w:after="100" w:line="360" w:lineRule="auto"/>
+        <w:rPr>
+          <w:b/>
+          <w:color w:val="000000"/>
+          <w:sz w:val="22"/>
+          <w:szCs w:val="22"/>
+        </w:rPr>
+      </w:pPr>
+      <w:r>
+        <w:rPr>
+          <w:noProof/>
+          <w:lang w:eastAsia="ja-JP"/>
+        </w:rPr>
+        <w:lastRenderedPageBreak/>
+        <w:drawing>
+          <wp:inline distT="0" distB="0" distL="0" distR="0" wp14:anchorId="443FDFC2" wp14:editId="14C10A15">
+            <wp:extent cx="5943600" cy="4414520"/>
+            <wp:effectExtent l="0" t="0" r="0" b="5080"/>
+            <wp:docPr id="15" name="Imagen 15"/>
+            <wp:cNvGraphicFramePr>
+              <a:graphicFrameLocks xmlns:a="http://schemas.openxmlformats.org/drawingml/2006/main" noChangeAspect="1"/>
+            </wp:cNvGraphicFramePr>
+            <a:graphic xmlns:a="http://schemas.openxmlformats.org/drawingml/2006/main">
+              <a:graphicData uri="http://schemas.openxmlformats.org/drawingml/2006/picture">
+                <pic:pic xmlns:pic="http://schemas.openxmlformats.org/drawingml/2006/picture">
+                  <pic:nvPicPr>
+                    <pic:cNvPr id="1" name=""/>
+                    <pic:cNvPicPr/>
+                  </pic:nvPicPr>
+                  <pic:blipFill>
+                    <a:blip r:embed="rId25"/>
+                    <a:stretch>
+                      <a:fillRect/>
+                    </a:stretch>
+                  </pic:blipFill>
+                  <pic:spPr>
+                    <a:xfrm>
+                      <a:off x="0" y="0"/>
+                      <a:ext cx="5943600" cy="4414520"/>
+                    </a:xfrm>
+                    <a:prstGeom prst="rect">
+                      <a:avLst/>
+                    </a:prstGeom>
+                  </pic:spPr>
+                </pic:pic>
+              </a:graphicData>
+            </a:graphic>
+          </wp:inline>
+        </w:drawing>
+      </w:r>
+    </w:p>
+    <w:p>
+      <w:pPr>
+        <w:pStyle w:val="Prrafodelista"/>
+        <w:numPr>
+          <w:ilvl w:val="1"/>
+          <w:numId w:val="1"/>
+        </w:numPr>
+        <w:pBdr>
+          <w:top w:val="nil"/>
+          <w:left w:val="nil"/>
+          <w:bottom w:val="nil"/>
+          <w:right w:val="nil"/>
+          <w:between w:val="nil"/>
+        </w:pBdr>
+        <w:spacing w:after="100" w:line="360" w:lineRule="auto"/>
+        <w:rPr>
+          <w:b/>
+          <w:color w:val="000000"/>
+          <w:sz w:val="22"/>
+          <w:szCs w:val="22"/>
+        </w:rPr>
+      </w:pPr>
+      <w:r>
+        <w:rPr>
+          <w:b/>
+          <w:color w:val="000000"/>
+          <w:sz w:val="22"/>
+          <w:szCs w:val="22"/>
+        </w:rPr>
+        <w:t>Diagramas de secuencias caso de uso #1</w:t>
+      </w:r>
+    </w:p>
+    <w:p>
+      <w:pPr>
+        <w:pStyle w:val="Prrafodelista"/>
+        <w:numPr>
+          <w:ilvl w:val="1"/>
+          <w:numId w:val="1"/>
+        </w:numPr>
+        <w:pBdr>
+          <w:top w:val="nil"/>
+          <w:left w:val="nil"/>
+          <w:bottom w:val="nil"/>
+          <w:right w:val="nil"/>
+          <w:between w:val="nil"/>
+        </w:pBdr>
+        <w:spacing w:after="100" w:line="360" w:lineRule="auto"/>
+        <w:rPr>
+          <w:b/>
+          <w:color w:val="000000"/>
+          <w:sz w:val="22"/>
+          <w:szCs w:val="22"/>
+        </w:rPr>
+      </w:pPr>
+      <w:r>
+        <w:rPr>
+          <w:b/>
+          <w:color w:val="000000"/>
+          <w:sz w:val="22"/>
+          <w:szCs w:val="22"/>
+        </w:rPr>
+        <w:t>Diagrama de robustez caso de uso #2</w:t>
+      </w:r>
+    </w:p>
+    <w:p>
+      <w:pPr>
+        <w:pBdr>
+          <w:top w:val="nil"/>
+          <w:left w:val="nil"/>
+          <w:bottom w:val="nil"/>
+          <w:right w:val="nil"/>
+          <w:between w:val="nil"/>
+        </w:pBdr>
+        <w:spacing w:after="100" w:line="360" w:lineRule="auto"/>
+        <w:rPr>
+          <w:b/>
+          <w:color w:val="000000"/>
+          <w:sz w:val="22"/>
+          <w:szCs w:val="22"/>
+        </w:rPr>
+      </w:pPr>
+      <w:r>
+        <w:rPr>
+          <w:noProof/>
+          <w:lang w:eastAsia="ja-JP"/>
+        </w:rPr>
+        <w:lastRenderedPageBreak/>
+        <w:drawing>
+          <wp:inline distT="0" distB="0" distL="0" distR="0" wp14:anchorId="09A5D3FA" wp14:editId="5ED1A529">
+            <wp:extent cx="5943600" cy="4345940"/>
+            <wp:effectExtent l="0" t="0" r="0" b="0"/>
+            <wp:docPr id="18" name="Imagen 18"/>
+            <wp:cNvGraphicFramePr>
+              <a:graphicFrameLocks xmlns:a="http://schemas.openxmlformats.org/drawingml/2006/main" noChangeAspect="1"/>
+            </wp:cNvGraphicFramePr>
+            <a:graphic xmlns:a="http://schemas.openxmlformats.org/drawingml/2006/main">
+              <a:graphicData uri="http://schemas.openxmlformats.org/drawingml/2006/picture">
+                <pic:pic xmlns:pic="http://schemas.openxmlformats.org/drawingml/2006/picture">
+                  <pic:nvPicPr>
+                    <pic:cNvPr id="1" name=""/>
+                    <pic:cNvPicPr/>
+                  </pic:nvPicPr>
+                  <pic:blipFill>
+                    <a:blip r:embed="rId26"/>
+                    <a:stretch>
+                      <a:fillRect/>
+                    </a:stretch>
+                  </pic:blipFill>
+                  <pic:spPr>
+                    <a:xfrm>
+                      <a:off x="0" y="0"/>
+                      <a:ext cx="5943600" cy="4345940"/>
+                    </a:xfrm>
+                    <a:prstGeom prst="rect">
+                      <a:avLst/>
+                    </a:prstGeom>
+                  </pic:spPr>
+                </pic:pic>
+              </a:graphicData>
+            </a:graphic>
+          </wp:inline>
+        </w:drawing>
+      </w:r>
+    </w:p>
+    <w:p>
+      <w:pPr>
+        <w:pStyle w:val="Prrafodelista"/>
+        <w:numPr>
+          <w:ilvl w:val="1"/>
+          <w:numId w:val="1"/>
+        </w:numPr>
+        <w:pBdr>
+          <w:top w:val="nil"/>
+          <w:left w:val="nil"/>
+          <w:bottom w:val="nil"/>
+          <w:right w:val="nil"/>
+          <w:between w:val="nil"/>
+        </w:pBdr>
+        <w:spacing w:after="100" w:line="360" w:lineRule="auto"/>
+        <w:rPr>
+          <w:b/>
+          <w:color w:val="000000"/>
+          <w:sz w:val="22"/>
+          <w:szCs w:val="22"/>
+        </w:rPr>
+      </w:pPr>
+      <w:r>
+        <w:rPr>
+          <w:b/>
+          <w:color w:val="000000"/>
+          <w:sz w:val="22"/>
+          <w:szCs w:val="22"/>
+        </w:rPr>
+        <w:t>Diagramas de secuencias caso de uso #2</w:t>
+      </w:r>
+    </w:p>
+    <w:p>
+      <w:pPr>
+        <w:pStyle w:val="Prrafodelista"/>
+        <w:numPr>
+          <w:ilvl w:val="1"/>
+          <w:numId w:val="1"/>
+        </w:numPr>
+        <w:pBdr>
+          <w:top w:val="nil"/>
+          <w:left w:val="nil"/>
+          <w:bottom w:val="nil"/>
+          <w:right w:val="nil"/>
+          <w:between w:val="nil"/>
+        </w:pBdr>
+        <w:spacing w:after="100" w:line="360" w:lineRule="auto"/>
+        <w:rPr>
+          <w:b/>
+          <w:color w:val="000000"/>
+          <w:sz w:val="22"/>
+          <w:szCs w:val="22"/>
+        </w:rPr>
+      </w:pPr>
+      <w:r>
+        <w:rPr>
+          <w:b/>
+          <w:color w:val="000000"/>
+          <w:sz w:val="22"/>
+          <w:szCs w:val="22"/>
+        </w:rPr>
+        <w:t>Diagrama de robustez caso de uso #3</w:t>
+      </w:r>
+    </w:p>
+    <w:p>
+      <w:pPr>
+        <w:pBdr>
+          <w:top w:val="nil"/>
+          <w:left w:val="nil"/>
+          <w:bottom w:val="nil"/>
+          <w:right w:val="nil"/>
+          <w:between w:val="nil"/>
+        </w:pBdr>
+        <w:spacing w:after="100" w:line="360" w:lineRule="auto"/>
+        <w:rPr>
+          <w:b/>
+          <w:color w:val="000000"/>
+          <w:sz w:val="22"/>
+          <w:szCs w:val="22"/>
+        </w:rPr>
+      </w:pPr>
+      <w:r>
+        <w:rPr>
+          <w:noProof/>
+          <w:lang w:eastAsia="ja-JP"/>
+        </w:rPr>
+        <w:lastRenderedPageBreak/>
+        <w:drawing>
+          <wp:inline distT="0" distB="0" distL="0" distR="0" wp14:anchorId="7A6CC385" wp14:editId="01D8DA7E">
+            <wp:extent cx="5943600" cy="3173730"/>
+            <wp:effectExtent l="0" t="0" r="0" b="7620"/>
+            <wp:docPr id="19" name="Imagen 19"/>
+            <wp:cNvGraphicFramePr>
+              <a:graphicFrameLocks xmlns:a="http://schemas.openxmlformats.org/drawingml/2006/main" noChangeAspect="1"/>
+            </wp:cNvGraphicFramePr>
+            <a:graphic xmlns:a="http://schemas.openxmlformats.org/drawingml/2006/main">
+              <a:graphicData uri="http://schemas.openxmlformats.org/drawingml/2006/picture">
+                <pic:pic xmlns:pic="http://schemas.openxmlformats.org/drawingml/2006/picture">
+                  <pic:nvPicPr>
+                    <pic:cNvPr id="1" name=""/>
+                    <pic:cNvPicPr/>
+                  </pic:nvPicPr>
+                  <pic:blipFill>
+                    <a:blip r:embed="rId27"/>
+                    <a:stretch>
+                      <a:fillRect/>
+                    </a:stretch>
+                  </pic:blipFill>
+                  <pic:spPr>
+                    <a:xfrm>
+                      <a:off x="0" y="0"/>
+                      <a:ext cx="5943600" cy="3173730"/>
+                    </a:xfrm>
+                    <a:prstGeom prst="rect">
+                      <a:avLst/>
+                    </a:prstGeom>
+                  </pic:spPr>
+                </pic:pic>
+              </a:graphicData>
+            </a:graphic>
+          </wp:inline>
+        </w:drawing>
+      </w:r>
+    </w:p>
+    <w:p>
+      <w:pPr>
+        <w:pStyle w:val="Prrafodelista"/>
+        <w:numPr>
+          <w:ilvl w:val="1"/>
+          <w:numId w:val="1"/>
+        </w:numPr>
+        <w:pBdr>
+          <w:top w:val="nil"/>
+          <w:left w:val="nil"/>
+          <w:bottom w:val="nil"/>
+          <w:right w:val="nil"/>
+          <w:between w:val="nil"/>
+        </w:pBdr>
+        <w:spacing w:after="100" w:line="360" w:lineRule="auto"/>
+        <w:rPr>
+          <w:b/>
+          <w:color w:val="000000"/>
+          <w:sz w:val="22"/>
+          <w:szCs w:val="22"/>
+        </w:rPr>
+      </w:pPr>
+      <w:r>
+        <w:rPr>
+          <w:b/>
+          <w:color w:val="000000"/>
+          <w:sz w:val="22"/>
+          <w:szCs w:val="22"/>
+        </w:rPr>
+        <w:t>Diagramas de secuencias caso de uso #3</w:t>
+      </w:r>
+    </w:p>
+    <w:p>
+      <w:pPr>
+        <w:pStyle w:val="Prrafodelista"/>
+        <w:numPr>
+          <w:ilvl w:val="1"/>
+          <w:numId w:val="1"/>
+        </w:numPr>
+        <w:pBdr>
+          <w:top w:val="nil"/>
+          <w:left w:val="nil"/>
+          <w:bottom w:val="nil"/>
+          <w:right w:val="nil"/>
+          <w:between w:val="nil"/>
+        </w:pBdr>
+        <w:spacing w:after="100" w:line="360" w:lineRule="auto"/>
+        <w:rPr>
+          <w:b/>
+          <w:color w:val="000000"/>
+          <w:sz w:val="22"/>
+          <w:szCs w:val="22"/>
+        </w:rPr>
+      </w:pPr>
+      <w:r>
+        <w:rPr>
+          <w:b/>
+          <w:color w:val="000000"/>
+          <w:sz w:val="22"/>
+          <w:szCs w:val="22"/>
+        </w:rPr>
+        <w:t>Diagrama de robustez caso de uso #4</w:t>
+      </w:r>
+    </w:p>
+    <w:p>
+      <w:pPr>
+        <w:pBdr>
+          <w:top w:val="nil"/>
+          <w:left w:val="nil"/>
+          <w:bottom w:val="nil"/>
+          <w:right w:val="nil"/>
+          <w:between w:val="nil"/>
+        </w:pBdr>
+        <w:spacing w:after="100" w:line="360" w:lineRule="auto"/>
+        <w:rPr>
+          <w:b/>
+          <w:color w:val="000000"/>
+          <w:sz w:val="22"/>
+          <w:szCs w:val="22"/>
+        </w:rPr>
+      </w:pPr>
+      <w:r>
+        <w:rPr>
+          <w:noProof/>
+          <w:lang w:eastAsia="ja-JP"/>
+        </w:rPr>
+        <w:drawing>
+          <wp:inline distT="0" distB="0" distL="0" distR="0" wp14:anchorId="09AA02AB" wp14:editId="2C3B335A">
+            <wp:extent cx="5943600" cy="3350895"/>
+            <wp:effectExtent l="0" t="0" r="0" b="1905"/>
+            <wp:docPr id="20" name="Imagen 20"/>
+            <wp:cNvGraphicFramePr>
+              <a:graphicFrameLocks xmlns:a="http://schemas.openxmlformats.org/drawingml/2006/main" noChangeAspect="1"/>
+            </wp:cNvGraphicFramePr>
+            <a:graphic xmlns:a="http://schemas.openxmlformats.org/drawingml/2006/main">
+              <a:graphicData uri="http://schemas.openxmlformats.org/drawingml/2006/picture">
+                <pic:pic xmlns:pic="http://schemas.openxmlformats.org/drawingml/2006/picture">
+                  <pic:nvPicPr>
+                    <pic:cNvPr id="1" name=""/>
+                    <pic:cNvPicPr/>
+                  </pic:nvPicPr>
+                  <pic:blipFill>
+                    <a:blip r:embed="rId28"/>
+                    <a:stretch>
+                      <a:fillRect/>
+                    </a:stretch>
+                  </pic:blipFill>
+                  <pic:spPr>
+                    <a:xfrm>
+                      <a:off x="0" y="0"/>
+                      <a:ext cx="5943600" cy="3350895"/>
+                    </a:xfrm>
+                    <a:prstGeom prst="rect">
+                      <a:avLst/>
+                    </a:prstGeom>
+                  </pic:spPr>
+                </pic:pic>
+              </a:graphicData>
+            </a:graphic>
+          </wp:inline>
+        </w:drawing>
+      </w:r>
+    </w:p>
+    <w:p>
+      <w:pPr>
+        <w:pStyle w:val="Prrafodelista"/>
+        <w:numPr>
+          <w:ilvl w:val="1"/>
+          <w:numId w:val="1"/>
+        </w:numPr>
+        <w:pBdr>
+          <w:top w:val="nil"/>
+          <w:left w:val="nil"/>
+          <w:bottom w:val="nil"/>
+          <w:right w:val="nil"/>
+          <w:between w:val="nil"/>
+        </w:pBdr>
+        <w:spacing w:after="100" w:line="360" w:lineRule="auto"/>
+        <w:rPr>
+          <w:b/>
+          <w:color w:val="000000"/>
+          <w:sz w:val="22"/>
+          <w:szCs w:val="22"/>
+        </w:rPr>
+      </w:pPr>
+      <w:r>
+        <w:rPr>
+          <w:b/>
+          <w:color w:val="000000"/>
+          <w:sz w:val="22"/>
+          <w:szCs w:val="22"/>
+        </w:rPr>
+        <w:t>Diagramas de secuencias caso de uso #4</w:t>
+      </w:r>
+    </w:p>
+    <w:p>
+      <w:pPr>
+        <w:pStyle w:val="Prrafodelista"/>
+        <w:numPr>
+          <w:ilvl w:val="1"/>
+          <w:numId w:val="1"/>
+        </w:numPr>
+        <w:pBdr>
+          <w:top w:val="nil"/>
+          <w:left w:val="nil"/>
+          <w:bottom w:val="nil"/>
+          <w:right w:val="nil"/>
+          <w:between w:val="nil"/>
+        </w:pBdr>
+        <w:spacing w:after="100" w:line="360" w:lineRule="auto"/>
+        <w:rPr>
+          <w:b/>
+          <w:color w:val="000000"/>
+          <w:sz w:val="22"/>
+          <w:szCs w:val="22"/>
+        </w:rPr>
+      </w:pPr>
+      <w:r>
+        <w:rPr>
+          <w:b/>
+          <w:color w:val="000000"/>
+          <w:sz w:val="22"/>
+          <w:szCs w:val="22"/>
+        </w:rPr>
+        <w:t>Diagrama de robustez caso de uso #5</w:t>
+      </w:r>
+    </w:p>
+    <w:p>
+      <w:pPr>
+        <w:pBdr>
+          <w:top w:val="nil"/>
+          <w:left w:val="nil"/>
+          <w:bottom w:val="nil"/>
+          <w:right w:val="nil"/>
+          <w:between w:val="nil"/>
+        </w:pBdr>
+        <w:spacing w:after="100" w:line="360" w:lineRule="auto"/>
+        <w:rPr>
+          <w:b/>
+          <w:color w:val="000000"/>
+          <w:sz w:val="22"/>
+          <w:szCs w:val="22"/>
+        </w:rPr>
+      </w:pPr>
+      <w:r>
+        <w:rPr>
+          <w:noProof/>
+          <w:lang w:eastAsia="ja-JP"/>
+        </w:rPr>
+        <w:lastRenderedPageBreak/>
+        <w:drawing>
+          <wp:inline distT="0" distB="0" distL="0" distR="0" wp14:anchorId="4C13F561" wp14:editId="3556EB9A">
+            <wp:extent cx="5943600" cy="3261995"/>
+            <wp:effectExtent l="0" t="0" r="0" b="0"/>
+            <wp:docPr id="17" name="Imagen 17"/>
+            <wp:cNvGraphicFramePr>
+              <a:graphicFrameLocks xmlns:a="http://schemas.openxmlformats.org/drawingml/2006/main" noChangeAspect="1"/>
+            </wp:cNvGraphicFramePr>
+            <a:graphic xmlns:a="http://schemas.openxmlformats.org/drawingml/2006/main">
+              <a:graphicData uri="http://schemas.openxmlformats.org/drawingml/2006/picture">
+                <pic:pic xmlns:pic="http://schemas.openxmlformats.org/drawingml/2006/picture">
+                  <pic:nvPicPr>
+                    <pic:cNvPr id="1" name=""/>
+                    <pic:cNvPicPr/>
+                  </pic:nvPicPr>
+                  <pic:blipFill>
+                    <a:blip r:embed="rId29"/>
+                    <a:stretch>
+                      <a:fillRect/>
+                    </a:stretch>
+                  </pic:blipFill>
+                  <pic:spPr>
+                    <a:xfrm>
+                      <a:off x="0" y="0"/>
+                      <a:ext cx="5943600" cy="3261995"/>
+                    </a:xfrm>
+                    <a:prstGeom prst="rect">
+                      <a:avLst/>
+                    </a:prstGeom>
+                  </pic:spPr>
+                </pic:pic>
+              </a:graphicData>
+            </a:graphic>
+          </wp:inline>
+        </w:drawing>
+      </w:r>
+    </w:p>
+    <w:p>
+      <w:pPr>
+        <w:pStyle w:val="Prrafodelista"/>
+        <w:numPr>
+          <w:ilvl w:val="1"/>
+          <w:numId w:val="1"/>
+        </w:numPr>
+        <w:pBdr>
+          <w:top w:val="nil"/>
+          <w:left w:val="nil"/>
+          <w:bottom w:val="nil"/>
+          <w:right w:val="nil"/>
+          <w:between w:val="nil"/>
+        </w:pBdr>
+        <w:spacing w:after="100" w:line="360" w:lineRule="auto"/>
+        <w:rPr>
+          <w:b/>
+          <w:color w:val="000000"/>
+          <w:sz w:val="22"/>
+          <w:szCs w:val="22"/>
+        </w:rPr>
+      </w:pPr>
+      <w:r>
+        <w:rPr>
+          <w:b/>
+          <w:color w:val="000000"/>
+          <w:sz w:val="22"/>
+          <w:szCs w:val="22"/>
+        </w:rPr>
+        <w:t>Diagramas de secuencias caso de uso #5</w:t>
+      </w:r>
+    </w:p>
+    <w:p>
+      <w:pPr>
+        <w:pStyle w:val="Prrafodelista"/>
+        <w:numPr>
+          <w:ilvl w:val="1"/>
+          <w:numId w:val="1"/>
+        </w:numPr>
+        <w:pBdr>
+          <w:top w:val="nil"/>
+          <w:left w:val="nil"/>
+          <w:bottom w:val="nil"/>
+          <w:right w:val="nil"/>
+          <w:between w:val="nil"/>
+        </w:pBdr>
+        <w:spacing w:after="100" w:line="360" w:lineRule="auto"/>
+        <w:rPr>
+          <w:b/>
+          <w:color w:val="000000"/>
+          <w:sz w:val="22"/>
+          <w:szCs w:val="22"/>
+        </w:rPr>
+      </w:pPr>
+      <w:r>
+        <w:rPr>
+          <w:b/>
+          <w:color w:val="000000"/>
+          <w:sz w:val="22"/>
+          <w:szCs w:val="22"/>
+        </w:rPr>
+        <w:t>Diagrama de robustez caso de uso #6</w:t>
+      </w:r>
+    </w:p>
+    <w:p>
+      <w:pPr>
+        <w:pBdr>
+          <w:top w:val="nil"/>
+          <w:left w:val="nil"/>
+          <w:bottom w:val="nil"/>
+          <w:right w:val="nil"/>
+          <w:between w:val="nil"/>
+        </w:pBdr>
+        <w:spacing w:after="100" w:line="360" w:lineRule="auto"/>
+        <w:rPr>
+          <w:b/>
+          <w:color w:val="000000"/>
+          <w:sz w:val="22"/>
+          <w:szCs w:val="22"/>
+        </w:rPr>
+      </w:pPr>
+      <w:r>
+        <w:rPr>
+          <w:noProof/>
+          <w:lang w:eastAsia="ja-JP"/>
+        </w:rPr>
+        <w:drawing>
+          <wp:inline distT="0" distB="0" distL="0" distR="0" wp14:anchorId="59589507" wp14:editId="7BD82940">
+            <wp:extent cx="5943600" cy="3598545"/>
+            <wp:effectExtent l="0" t="0" r="0" b="1905"/>
+            <wp:docPr id="21" name="Imagen 21"/>
+            <wp:cNvGraphicFramePr>
+              <a:graphicFrameLocks xmlns:a="http://schemas.openxmlformats.org/drawingml/2006/main" noChangeAspect="1"/>
+            </wp:cNvGraphicFramePr>
+            <a:graphic xmlns:a="http://schemas.openxmlformats.org/drawingml/2006/main">
+              <a:graphicData uri="http://schemas.openxmlformats.org/drawingml/2006/picture">
+                <pic:pic xmlns:pic="http://schemas.openxmlformats.org/drawingml/2006/picture">
+                  <pic:nvPicPr>
+                    <pic:cNvPr id="1" name=""/>
+                    <pic:cNvPicPr/>
+                  </pic:nvPicPr>
+                  <pic:blipFill>
+                    <a:blip r:embed="rId30"/>
+                    <a:stretch>
+                      <a:fillRect/>
+                    </a:stretch>
+                  </pic:blipFill>
+                  <pic:spPr>
+                    <a:xfrm>
+                      <a:off x="0" y="0"/>
+                      <a:ext cx="5943600" cy="3598545"/>
+                    </a:xfrm>
+                    <a:prstGeom prst="rect">
+                      <a:avLst/>
+                    </a:prstGeom>
+                  </pic:spPr>
+                </pic:pic>
+              </a:graphicData>
+            </a:graphic>
+          </wp:inline>
+        </w:drawing>
+      </w:r>
+    </w:p>
+    <w:p>
+      <w:pPr>
+        <w:pStyle w:val="Prrafodelista"/>
+        <w:numPr>
+          <w:ilvl w:val="1"/>
+          <w:numId w:val="1"/>
+        </w:numPr>
+        <w:pBdr>
+          <w:top w:val="nil"/>
+          <w:left w:val="nil"/>
+          <w:bottom w:val="nil"/>
+          <w:right w:val="nil"/>
+          <w:between w:val="nil"/>
+        </w:pBdr>
+        <w:spacing w:after="100" w:line="360" w:lineRule="auto"/>
+        <w:rPr>
+          <w:b/>
+          <w:color w:val="000000"/>
+          <w:sz w:val="22"/>
+          <w:szCs w:val="22"/>
+        </w:rPr>
+      </w:pPr>
+      <w:r>
+        <w:rPr>
+          <w:b/>
+          <w:color w:val="000000"/>
+          <w:sz w:val="22"/>
+          <w:szCs w:val="22"/>
+        </w:rPr>
+        <w:t>Diagramas de secuencias caso de uso #6</w:t>
+      </w:r>
+    </w:p>
+    <w:p>
+      <w:pPr>
+        <w:pStyle w:val="Prrafodelista"/>
+        <w:numPr>
+          <w:ilvl w:val="0"/>
+          <w:numId w:val="1"/>
+        </w:numPr>
+        <w:pBdr>
+          <w:top w:val="nil"/>
+          <w:left w:val="nil"/>
+          <w:bottom w:val="nil"/>
+          <w:right w:val="nil"/>
+          <w:between w:val="nil"/>
+        </w:pBdr>
+        <w:spacing w:after="100" w:line="360" w:lineRule="auto"/>
+        <w:rPr>
+          <w:b/>
+          <w:color w:val="000000"/>
+          <w:sz w:val="22"/>
+          <w:szCs w:val="22"/>
+        </w:rPr>
+      </w:pPr>
+      <w:r>
+        <w:rPr>
+          <w:b/>
+          <w:color w:val="000000"/>
+          <w:sz w:val="22"/>
+          <w:szCs w:val="22"/>
+        </w:rPr>
+        <w:t>Diagrama de clases</w:t>
+      </w:r>
+    </w:p>
+    <w:p>
+      <w:pPr>
+        <w:pStyle w:val="Prrafodelista"/>
+        <w:numPr>
+          <w:ilvl w:val="0"/>
+          <w:numId w:val="1"/>
+        </w:numPr>
+        <w:pBdr>
+          <w:top w:val="nil"/>
+          <w:left w:val="nil"/>
+          <w:bottom w:val="nil"/>
+          <w:right w:val="nil"/>
+          <w:between w:val="nil"/>
+        </w:pBdr>
+        <w:spacing w:after="100" w:line="360" w:lineRule="auto"/>
+        <w:rPr>
+          <w:b/>
+          <w:color w:val="000000"/>
+          <w:sz w:val="22"/>
+          <w:szCs w:val="22"/>
+        </w:rPr>
+      </w:pPr>
+      <w:r>
+        <w:rPr>
+          <w:b/>
+          <w:color w:val="000000"/>
+          <w:sz w:val="22"/>
+          <w:szCs w:val="22"/>
+        </w:rPr>
+        <w:lastRenderedPageBreak/>
+        <w:t>Enlace al repositorio para ver implementación de los casos de uso del paquete escogido</w:t>
+      </w:r>
+    </w:p>
+    <w:p>
+      <w:pPr>
+        <w:pStyle w:val="Prrafodelista"/>
+        <w:spacing w:line="240" w:lineRule="auto"/>
+        <w:ind w:left="1080"/>
+        <w:jc w:val="both"/>
+        <w:rPr>
+          <w:sz w:val="24"/>
+          <w:szCs w:val="24"/>
+        </w:rPr>
+      </w:pPr>
+      <w:bookmarkStart w:id="8" w:name="_GoBack"/>
       <w:bookmarkEnd w:id="8"/>
-    </w:p>
-    <w:p>
-      <w:pPr>
-        <w:spacing w:line="240" w:lineRule="auto"/>
-        <w:jc w:val="both"/>
-        <w:rPr>
-          <w:b/>
-          <w:sz w:val="24"/>
-          <w:szCs w:val="24"/>
-        </w:rPr>
-      </w:pPr>
+      <w:r>
+        <w:rPr>
+          <w:sz w:val="24"/>
+          <w:szCs w:val="24"/>
+        </w:rPr>
+        <w:t>https://github.com/sarbelaezc/DCPS-2018-01-Grupo-5.git</w:t>
+      </w:r>
     </w:p>
     <w:sectPr>
-      <w:headerReference w:type="default" r:id="rId20"/>
-      <w:footerReference w:type="default" r:id="rId21"/>
+      <w:headerReference w:type="default" r:id="rId31"/>
+      <w:footerReference w:type="default" r:id="rId32"/>
       <w:pgSz w:w="12240" w:h="15840"/>
       <w:pgMar w:top="1440" w:right="1440" w:bottom="1440" w:left="1440" w:header="0" w:footer="720" w:gutter="0"/>
       <w:pgNumType w:start="1"/>
@@ -5057,7 +6480,7 @@
         <w:noProof/>
         <w:color w:val="000000"/>
       </w:rPr>
-      <w:t>11</w:t>
+      <w:t>18</w:t>
     </w:r>
     <w:r>
       <w:rPr>

</xml_diff>